<commit_message>
Added Use Cases for Pest Sampler and Syncing With iWheat Server
</commit_message>
<xml_diff>
--- a/DesignDocs/Mobile_UseCases.docx
+++ b/DesignDocs/Mobile_UseCases.docx
@@ -69,9 +69,9 @@
         </w:rPr>
         <w:drawing>
           <wp:inline distT="0" distB="0" distL="0" distR="0">
-            <wp:extent cx="5943600" cy="3761105"/>
-            <wp:effectExtent l="0" t="0" r="0" b="0"/>
-            <wp:docPr id="2" name="Picture 2"/>
+            <wp:extent cx="5943600" cy="4664075"/>
+            <wp:effectExtent l="0" t="0" r="0" b="3175"/>
+            <wp:docPr id="5" name="Picture 5"/>
             <wp:cNvGraphicFramePr>
               <a:graphicFrameLocks xmlns:a="http://schemas.openxmlformats.org/drawingml/2006/main" noChangeAspect="1"/>
             </wp:cNvGraphicFramePr>
@@ -79,7 +79,7 @@
               <a:graphicData uri="http://schemas.openxmlformats.org/drawingml/2006/picture">
                 <pic:pic xmlns:pic="http://schemas.openxmlformats.org/drawingml/2006/picture">
                   <pic:nvPicPr>
-                    <pic:cNvPr id="0" name="7504B12.tmp"/>
+                    <pic:cNvPr id="0" name="B3476FB.tmp"/>
                     <pic:cNvPicPr/>
                   </pic:nvPicPr>
                   <pic:blipFill>
@@ -97,7 +97,7 @@
                   <pic:spPr>
                     <a:xfrm>
                       <a:off x="0" y="0"/>
-                      <a:ext cx="5943600" cy="3761105"/>
+                      <a:ext cx="5943600" cy="4664075"/>
                     </a:xfrm>
                     <a:prstGeom prst="rect">
                       <a:avLst/>
@@ -2269,13 +2269,7 @@
         <w:rPr>
           <w:rFonts w:ascii="Times New Roman" w:hAnsi="Times New Roman" w:cs="Times New Roman"/>
         </w:rPr>
-        <w:t>User clicks on the “</w:t>
-      </w:r>
-      <w:r>
-        <w:rPr>
-          <w:rFonts w:ascii="Times New Roman" w:hAnsi="Times New Roman" w:cs="Times New Roman"/>
-        </w:rPr>
-        <w:t>Edit Field” Button on the Field Information page.</w:t>
+        <w:t>User clicks on the “Edit Field” Button on the Field Information page.</w:t>
       </w:r>
     </w:p>
     <w:p>
@@ -2315,13 +2309,7 @@
         <w:rPr>
           <w:rFonts w:ascii="Times New Roman" w:hAnsi="Times New Roman" w:cs="Times New Roman"/>
         </w:rPr>
-        <w:t>System</w:t>
-      </w:r>
-      <w:r>
-        <w:rPr>
-          <w:rFonts w:ascii="Times New Roman" w:hAnsi="Times New Roman" w:cs="Times New Roman"/>
-        </w:rPr>
-        <w:t xml:space="preserve"> modifies the Field Information form to have editable fields, and a “Save” and “Cancel” button.</w:t>
+        <w:t>System modifies the Field Information form to have editable fields, and a “Save” and “Cancel” button.</w:t>
       </w:r>
     </w:p>
     <w:p>
@@ -2340,13 +2328,7 @@
         <w:rPr>
           <w:rFonts w:ascii="Times New Roman" w:hAnsi="Times New Roman" w:cs="Times New Roman"/>
         </w:rPr>
-        <w:t xml:space="preserve">User </w:t>
-      </w:r>
-      <w:r>
-        <w:rPr>
-          <w:rFonts w:ascii="Times New Roman" w:hAnsi="Times New Roman" w:cs="Times New Roman"/>
-        </w:rPr>
-        <w:t>clicks on the desired area to edit, and inputs the desired information.</w:t>
+        <w:t>User clicks on the desired area to edit, and inputs the desired information.</w:t>
       </w:r>
     </w:p>
     <w:p>
@@ -2398,19 +2380,7 @@
         <w:rPr>
           <w:rFonts w:ascii="Times New Roman" w:hAnsi="Times New Roman" w:cs="Times New Roman"/>
         </w:rPr>
-        <w:t>, that field</w:t>
-      </w:r>
-      <w:r>
-        <w:rPr>
-          <w:rFonts w:ascii="Times New Roman" w:hAnsi="Times New Roman" w:cs="Times New Roman"/>
-        </w:rPr>
-        <w:t xml:space="preserve"> object</w:t>
-      </w:r>
-      <w:r>
-        <w:rPr>
-          <w:rFonts w:ascii="Times New Roman" w:hAnsi="Times New Roman" w:cs="Times New Roman"/>
-        </w:rPr>
-        <w:t xml:space="preserve"> is updated with the new information.</w:t>
+        <w:t>, that field object is updated with the new information.</w:t>
       </w:r>
     </w:p>
     <w:p>
@@ -2448,13 +2418,7 @@
         <w:rPr>
           <w:rFonts w:ascii="Times New Roman" w:hAnsi="Times New Roman" w:cs="Times New Roman"/>
         </w:rPr>
-        <w:t xml:space="preserve">If “Yes” is pressed, information is discarded and Fields </w:t>
-      </w:r>
-      <w:r>
-        <w:rPr>
-          <w:rFonts w:ascii="Times New Roman" w:hAnsi="Times New Roman" w:cs="Times New Roman"/>
-        </w:rPr>
-        <w:t>Information page is displayed.</w:t>
+        <w:t>If “Yes” is pressed, information is discarded and Fields Information page is displayed.</w:t>
       </w:r>
     </w:p>
     <w:p>
@@ -2492,13 +2456,3708 @@
         <w:rPr>
           <w:rFonts w:ascii="Times New Roman" w:hAnsi="Times New Roman" w:cs="Times New Roman"/>
         </w:rPr>
+        <w:t>System returns to the Field Information form, which is updated if necessary.</w:t>
+      </w:r>
+    </w:p>
+    <w:p>
+      <w:pPr>
+        <w:spacing w:line="240" w:lineRule="auto"/>
+        <w:rPr>
+          <w:rFonts w:ascii="Times New Roman" w:hAnsi="Times New Roman" w:cs="Times New Roman"/>
+        </w:rPr>
+      </w:pPr>
+      <w:r>
+        <w:rPr>
+          <w:rFonts w:ascii="Times New Roman" w:hAnsi="Times New Roman" w:cs="Times New Roman"/>
+          <w:b/>
+        </w:rPr>
+        <w:t>Extensions</w:t>
+      </w:r>
+      <w:r>
+        <w:rPr>
+          <w:rFonts w:ascii="Times New Roman" w:hAnsi="Times New Roman" w:cs="Times New Roman"/>
+        </w:rPr>
+        <w:t>:</w:t>
+      </w:r>
+    </w:p>
+    <w:p>
+      <w:pPr>
+        <w:spacing w:line="240" w:lineRule="auto"/>
+        <w:rPr>
+          <w:rFonts w:ascii="Times New Roman" w:hAnsi="Times New Roman" w:cs="Times New Roman"/>
+        </w:rPr>
+      </w:pPr>
+      <w:r>
+        <w:rPr>
+          <w:rFonts w:ascii="Times New Roman" w:hAnsi="Times New Roman" w:cs="Times New Roman"/>
+        </w:rPr>
+        <w:t xml:space="preserve">1a. Necessary information is currently: Field Name, Latitude, Longitude, Size (acres), Soil Type, Tillage System, </w:t>
+      </w:r>
+      <w:proofErr w:type="gramStart"/>
+      <w:r>
+        <w:rPr>
+          <w:rFonts w:ascii="Times New Roman" w:hAnsi="Times New Roman" w:cs="Times New Roman"/>
+        </w:rPr>
+        <w:t>Irrigation</w:t>
+      </w:r>
+      <w:proofErr w:type="gramEnd"/>
+      <w:r>
+        <w:rPr>
+          <w:rFonts w:ascii="Times New Roman" w:hAnsi="Times New Roman" w:cs="Times New Roman"/>
+        </w:rPr>
+        <w:t xml:space="preserve"> Type</w:t>
+      </w:r>
+    </w:p>
+    <w:p>
+      <w:pPr>
+        <w:rPr>
+          <w:rFonts w:ascii="Times New Roman" w:hAnsi="Times New Roman" w:cs="Times New Roman"/>
+        </w:rPr>
+      </w:pPr>
+      <w:r>
+        <w:rPr>
+          <w:rFonts w:ascii="Times New Roman" w:hAnsi="Times New Roman" w:cs="Times New Roman"/>
+        </w:rPr>
+        <w:t>3a. Field Name, Latitude, Longitude, and Size should be validated. Other values are dropdowns.</w:t>
+      </w:r>
+    </w:p>
+    <w:p>
+      <w:pPr>
+        <w:rPr>
+          <w:rFonts w:ascii="Times New Roman" w:hAnsi="Times New Roman" w:cs="Times New Roman"/>
+        </w:rPr>
+      </w:pPr>
+    </w:p>
+    <w:p>
+      <w:pPr>
+        <w:pStyle w:val="Heading3"/>
+        <w:ind w:firstLine="360"/>
+        <w:rPr>
+          <w:rFonts w:ascii="Times New Roman" w:hAnsi="Times New Roman" w:cs="Times New Roman"/>
+        </w:rPr>
+      </w:pPr>
+      <w:r>
+        <w:rPr>
+          <w:rFonts w:ascii="Times New Roman" w:hAnsi="Times New Roman" w:cs="Times New Roman"/>
+        </w:rPr>
+        <w:t>1.2.</w:t>
+      </w:r>
+      <w:r>
+        <w:rPr>
+          <w:rFonts w:ascii="Times New Roman" w:hAnsi="Times New Roman" w:cs="Times New Roman"/>
+        </w:rPr>
+        <w:t>7</w:t>
+      </w:r>
+      <w:r>
+        <w:rPr>
+          <w:rFonts w:ascii="Times New Roman" w:hAnsi="Times New Roman" w:cs="Times New Roman"/>
+        </w:rPr>
+        <w:t xml:space="preserve">. </w:t>
+      </w:r>
+      <w:r>
+        <w:rPr>
+          <w:rFonts w:ascii="Times New Roman" w:hAnsi="Times New Roman" w:cs="Times New Roman"/>
+        </w:rPr>
+        <w:t>Start a Pest Sample</w:t>
+      </w:r>
+    </w:p>
+    <w:p/>
+    <w:p>
+      <w:pPr>
+        <w:spacing w:line="240" w:lineRule="auto"/>
+        <w:rPr>
+          <w:rFonts w:ascii="Times New Roman" w:hAnsi="Times New Roman" w:cs="Times New Roman"/>
+        </w:rPr>
+      </w:pPr>
+      <w:r>
+        <w:rPr>
+          <w:rFonts w:ascii="Times New Roman" w:hAnsi="Times New Roman" w:cs="Times New Roman"/>
+          <w:b/>
+        </w:rPr>
+        <w:t>Actors</w:t>
+      </w:r>
+      <w:r>
+        <w:rPr>
+          <w:rFonts w:ascii="Times New Roman" w:hAnsi="Times New Roman" w:cs="Times New Roman"/>
+        </w:rPr>
+        <w:t>: User</w:t>
+      </w:r>
+    </w:p>
+    <w:p>
+      <w:pPr>
+        <w:spacing w:line="240" w:lineRule="auto"/>
+        <w:rPr>
+          <w:rFonts w:ascii="Times New Roman" w:hAnsi="Times New Roman" w:cs="Times New Roman"/>
+        </w:rPr>
+      </w:pPr>
+      <w:r>
+        <w:rPr>
+          <w:rFonts w:ascii="Times New Roman" w:hAnsi="Times New Roman" w:cs="Times New Roman"/>
+          <w:b/>
+        </w:rPr>
+        <w:t>Stakeholders and Needs</w:t>
+      </w:r>
+      <w:r>
+        <w:rPr>
+          <w:rFonts w:ascii="Times New Roman" w:hAnsi="Times New Roman" w:cs="Times New Roman"/>
+        </w:rPr>
+        <w:t xml:space="preserve">: </w:t>
+      </w:r>
+    </w:p>
+    <w:p>
+      <w:pPr>
+        <w:spacing w:line="240" w:lineRule="auto"/>
+        <w:rPr>
+          <w:rFonts w:ascii="Times New Roman" w:hAnsi="Times New Roman" w:cs="Times New Roman"/>
+        </w:rPr>
+      </w:pPr>
+      <w:r>
+        <w:rPr>
+          <w:rFonts w:ascii="Times New Roman" w:hAnsi="Times New Roman" w:cs="Times New Roman"/>
+        </w:rPr>
+        <w:t>User – Create a pest sample for a field.</w:t>
+      </w:r>
+    </w:p>
+    <w:p>
+      <w:pPr>
+        <w:spacing w:line="240" w:lineRule="auto"/>
+        <w:rPr>
+          <w:rFonts w:ascii="Times New Roman" w:hAnsi="Times New Roman" w:cs="Times New Roman"/>
+        </w:rPr>
+      </w:pPr>
+      <w:r>
+        <w:rPr>
+          <w:rFonts w:ascii="Times New Roman" w:hAnsi="Times New Roman" w:cs="Times New Roman"/>
+          <w:b/>
+        </w:rPr>
+        <w:t>Preconditions</w:t>
+      </w:r>
+      <w:r>
+        <w:rPr>
+          <w:rFonts w:ascii="Times New Roman" w:hAnsi="Times New Roman" w:cs="Times New Roman"/>
+        </w:rPr>
+        <w:t>: User is logged in to the system</w:t>
+      </w:r>
+    </w:p>
+    <w:p>
+      <w:pPr>
+        <w:spacing w:line="240" w:lineRule="auto"/>
+        <w:rPr>
+          <w:rFonts w:ascii="Times New Roman" w:hAnsi="Times New Roman" w:cs="Times New Roman"/>
+        </w:rPr>
+      </w:pPr>
+      <w:proofErr w:type="spellStart"/>
+      <w:r>
+        <w:rPr>
+          <w:rFonts w:ascii="Times New Roman" w:hAnsi="Times New Roman" w:cs="Times New Roman"/>
+          <w:b/>
+        </w:rPr>
+        <w:t>Postconditions</w:t>
+      </w:r>
+      <w:proofErr w:type="spellEnd"/>
+      <w:r>
+        <w:rPr>
+          <w:rFonts w:ascii="Times New Roman" w:hAnsi="Times New Roman" w:cs="Times New Roman"/>
+        </w:rPr>
+        <w:t xml:space="preserve">: </w:t>
+      </w:r>
+      <w:r>
+        <w:rPr>
+          <w:rFonts w:ascii="Times New Roman" w:hAnsi="Times New Roman" w:cs="Times New Roman"/>
+        </w:rPr>
+        <w:t>User is taken to the Sampling Method page of the Pest Sampler wizard</w:t>
+      </w:r>
+    </w:p>
+    <w:p>
+      <w:pPr>
+        <w:spacing w:line="240" w:lineRule="auto"/>
+        <w:rPr>
+          <w:rFonts w:ascii="Times New Roman" w:hAnsi="Times New Roman" w:cs="Times New Roman"/>
+        </w:rPr>
+      </w:pPr>
+      <w:r>
+        <w:rPr>
+          <w:rFonts w:ascii="Times New Roman" w:hAnsi="Times New Roman" w:cs="Times New Roman"/>
+          <w:b/>
+        </w:rPr>
+        <w:t>Trigger</w:t>
+      </w:r>
+      <w:r>
+        <w:rPr>
+          <w:rFonts w:ascii="Times New Roman" w:hAnsi="Times New Roman" w:cs="Times New Roman"/>
+        </w:rPr>
+        <w:t xml:space="preserve">: </w:t>
+      </w:r>
+      <w:r>
+        <w:rPr>
+          <w:rFonts w:ascii="Times New Roman" w:hAnsi="Times New Roman" w:cs="Times New Roman"/>
+        </w:rPr>
+        <w:t>User clicks on Pest Sampler page in app.</w:t>
+      </w:r>
+    </w:p>
+    <w:p>
+      <w:pPr>
+        <w:spacing w:line="240" w:lineRule="auto"/>
+        <w:rPr>
+          <w:rFonts w:ascii="Times New Roman" w:hAnsi="Times New Roman" w:cs="Times New Roman"/>
+        </w:rPr>
+      </w:pPr>
+      <w:r>
+        <w:rPr>
+          <w:rFonts w:ascii="Times New Roman" w:hAnsi="Times New Roman" w:cs="Times New Roman"/>
+          <w:b/>
+        </w:rPr>
+        <w:t>Basic Flow</w:t>
+      </w:r>
+      <w:r>
+        <w:rPr>
+          <w:rFonts w:ascii="Times New Roman" w:hAnsi="Times New Roman" w:cs="Times New Roman"/>
+        </w:rPr>
+        <w:t>:</w:t>
+      </w:r>
+    </w:p>
+    <w:p>
+      <w:pPr>
+        <w:pStyle w:val="ListParagraph"/>
+        <w:numPr>
+          <w:ilvl w:val="0"/>
+          <w:numId w:val="28"/>
+        </w:numPr>
+        <w:spacing w:line="240" w:lineRule="auto"/>
+        <w:rPr>
+          <w:rFonts w:ascii="Times New Roman" w:hAnsi="Times New Roman" w:cs="Times New Roman"/>
+        </w:rPr>
+      </w:pPr>
+      <w:r>
+        <w:rPr>
+          <w:rFonts w:ascii="Times New Roman" w:hAnsi="Times New Roman" w:cs="Times New Roman"/>
+        </w:rPr>
+        <w:t>System builds and displays a form asking for the Sampling Method (dropdown) input, with buttons to “Continue” or “Cancel”</w:t>
+      </w:r>
+    </w:p>
+    <w:p>
+      <w:pPr>
+        <w:pStyle w:val="ListParagraph"/>
+        <w:numPr>
+          <w:ilvl w:val="0"/>
+          <w:numId w:val="28"/>
+        </w:numPr>
+        <w:spacing w:line="240" w:lineRule="auto"/>
+        <w:rPr>
+          <w:rFonts w:ascii="Times New Roman" w:hAnsi="Times New Roman" w:cs="Times New Roman"/>
+        </w:rPr>
+      </w:pPr>
+      <w:r>
+        <w:rPr>
+          <w:rFonts w:ascii="Times New Roman" w:hAnsi="Times New Roman" w:cs="Times New Roman"/>
+        </w:rPr>
+        <w:lastRenderedPageBreak/>
+        <w:t>User clicks the dropdown and clicks one of the values.</w:t>
+      </w:r>
+    </w:p>
+    <w:p>
+      <w:pPr>
+        <w:pStyle w:val="ListParagraph"/>
+        <w:numPr>
+          <w:ilvl w:val="0"/>
+          <w:numId w:val="28"/>
+        </w:numPr>
+        <w:spacing w:line="240" w:lineRule="auto"/>
+        <w:rPr>
+          <w:rFonts w:ascii="Times New Roman" w:hAnsi="Times New Roman" w:cs="Times New Roman"/>
+        </w:rPr>
+      </w:pPr>
+      <w:r>
+        <w:rPr>
+          <w:rFonts w:ascii="Times New Roman" w:hAnsi="Times New Roman" w:cs="Times New Roman"/>
+        </w:rPr>
+        <w:t>User clicks either “Continue” or “Cancel”</w:t>
+      </w:r>
+    </w:p>
+    <w:p>
+      <w:pPr>
+        <w:pStyle w:val="ListParagraph"/>
+        <w:numPr>
+          <w:ilvl w:val="1"/>
+          <w:numId w:val="28"/>
+        </w:numPr>
+        <w:spacing w:line="240" w:lineRule="auto"/>
+        <w:rPr>
+          <w:rFonts w:ascii="Times New Roman" w:hAnsi="Times New Roman" w:cs="Times New Roman"/>
+        </w:rPr>
+      </w:pPr>
+      <w:r>
+        <w:rPr>
+          <w:rFonts w:ascii="Times New Roman" w:hAnsi="Times New Roman" w:cs="Times New Roman"/>
+        </w:rPr>
+        <w:t>If Continue is clicked, the system will create a new pest sample object to modify with further information.</w:t>
+      </w:r>
+    </w:p>
+    <w:p>
+      <w:pPr>
+        <w:pStyle w:val="ListParagraph"/>
+        <w:numPr>
+          <w:ilvl w:val="1"/>
+          <w:numId w:val="28"/>
+        </w:numPr>
+        <w:spacing w:line="240" w:lineRule="auto"/>
+        <w:rPr>
+          <w:rFonts w:ascii="Times New Roman" w:hAnsi="Times New Roman" w:cs="Times New Roman"/>
+        </w:rPr>
+      </w:pPr>
+      <w:r>
+        <w:rPr>
+          <w:rFonts w:ascii="Times New Roman" w:hAnsi="Times New Roman" w:cs="Times New Roman"/>
+        </w:rPr>
+        <w:t>The system will then display the “Location” page of the Pest Sampler.</w:t>
+      </w:r>
+    </w:p>
+    <w:p>
+      <w:pPr>
+        <w:pStyle w:val="ListParagraph"/>
+        <w:numPr>
+          <w:ilvl w:val="1"/>
+          <w:numId w:val="28"/>
+        </w:numPr>
+        <w:spacing w:line="240" w:lineRule="auto"/>
+        <w:rPr>
+          <w:rFonts w:ascii="Times New Roman" w:hAnsi="Times New Roman" w:cs="Times New Roman"/>
+        </w:rPr>
+      </w:pPr>
+      <w:r>
+        <w:rPr>
+          <w:rFonts w:ascii="Times New Roman" w:hAnsi="Times New Roman" w:cs="Times New Roman"/>
+        </w:rPr>
+        <w:t>If Cancel is clicked, the system will return the user to the Fields List page.</w:t>
+      </w:r>
+    </w:p>
+    <w:p>
+      <w:pPr>
+        <w:spacing w:line="240" w:lineRule="auto"/>
+        <w:rPr>
+          <w:rFonts w:ascii="Times New Roman" w:hAnsi="Times New Roman" w:cs="Times New Roman"/>
+        </w:rPr>
+      </w:pPr>
+      <w:r>
+        <w:rPr>
+          <w:rFonts w:ascii="Times New Roman" w:hAnsi="Times New Roman" w:cs="Times New Roman"/>
+          <w:b/>
+        </w:rPr>
+        <w:t>Extensions</w:t>
+      </w:r>
+      <w:r>
+        <w:rPr>
+          <w:rFonts w:ascii="Times New Roman" w:hAnsi="Times New Roman" w:cs="Times New Roman"/>
+        </w:rPr>
+        <w:t>:</w:t>
+      </w:r>
+    </w:p>
+    <w:p>
+      <w:pPr>
+        <w:spacing w:line="240" w:lineRule="auto"/>
+        <w:rPr>
+          <w:rFonts w:ascii="Times New Roman" w:hAnsi="Times New Roman" w:cs="Times New Roman"/>
+        </w:rPr>
+      </w:pPr>
+      <w:r>
+        <w:rPr>
+          <w:rFonts w:ascii="Times New Roman" w:hAnsi="Times New Roman" w:cs="Times New Roman"/>
+        </w:rPr>
+        <w:t>1a. Dropdown values: Glance N Go (</w:t>
+      </w:r>
+      <w:proofErr w:type="spellStart"/>
+      <w:r>
+        <w:rPr>
+          <w:rFonts w:ascii="Times New Roman" w:hAnsi="Times New Roman" w:cs="Times New Roman"/>
+        </w:rPr>
+        <w:t>Greenbug</w:t>
+      </w:r>
+      <w:proofErr w:type="spellEnd"/>
+      <w:r>
+        <w:rPr>
+          <w:rFonts w:ascii="Times New Roman" w:hAnsi="Times New Roman" w:cs="Times New Roman"/>
+        </w:rPr>
+        <w:t xml:space="preserve">), Wheat Stem Sawfly </w:t>
+      </w:r>
+    </w:p>
+    <w:p>
+      <w:pPr>
+        <w:spacing w:line="240" w:lineRule="auto"/>
+        <w:rPr>
+          <w:rFonts w:ascii="Times New Roman" w:hAnsi="Times New Roman" w:cs="Times New Roman"/>
+        </w:rPr>
+      </w:pPr>
+      <w:r>
+        <w:rPr>
+          <w:rFonts w:ascii="Times New Roman" w:hAnsi="Times New Roman" w:cs="Times New Roman"/>
+        </w:rPr>
+        <w:t>3a. At this point, the system should validate that the user has s</w:t>
+      </w:r>
+      <w:r>
+        <w:rPr>
+          <w:rFonts w:ascii="Times New Roman" w:hAnsi="Times New Roman" w:cs="Times New Roman"/>
+        </w:rPr>
+        <w:t>elected a value in the dropdown; if not, return to step 2 and display a message stating “Select a sampling method!</w:t>
+      </w:r>
+      <w:proofErr w:type="gramStart"/>
+      <w:r>
+        <w:rPr>
+          <w:rFonts w:ascii="Times New Roman" w:hAnsi="Times New Roman" w:cs="Times New Roman"/>
+        </w:rPr>
+        <w:t>”.</w:t>
+      </w:r>
+      <w:proofErr w:type="gramEnd"/>
+    </w:p>
+    <w:p/>
+    <w:p>
+      <w:pPr>
+        <w:pStyle w:val="Heading3"/>
+        <w:ind w:firstLine="360"/>
+        <w:rPr>
+          <w:rFonts w:ascii="Times New Roman" w:hAnsi="Times New Roman" w:cs="Times New Roman"/>
+        </w:rPr>
+      </w:pPr>
+      <w:r>
+        <w:rPr>
+          <w:rFonts w:ascii="Times New Roman" w:hAnsi="Times New Roman" w:cs="Times New Roman"/>
+        </w:rPr>
+        <w:t>1.2.</w:t>
+      </w:r>
+      <w:r>
+        <w:rPr>
+          <w:rFonts w:ascii="Times New Roman" w:hAnsi="Times New Roman" w:cs="Times New Roman"/>
+        </w:rPr>
+        <w:t>8</w:t>
+      </w:r>
+      <w:r>
+        <w:rPr>
+          <w:rFonts w:ascii="Times New Roman" w:hAnsi="Times New Roman" w:cs="Times New Roman"/>
+        </w:rPr>
+        <w:t xml:space="preserve">. </w:t>
+      </w:r>
+      <w:r>
+        <w:rPr>
+          <w:rFonts w:ascii="Times New Roman" w:hAnsi="Times New Roman" w:cs="Times New Roman"/>
+        </w:rPr>
+        <w:t>Enter a location into the Pest Sampler</w:t>
+      </w:r>
+    </w:p>
+    <w:p/>
+    <w:p>
+      <w:pPr>
+        <w:spacing w:line="240" w:lineRule="auto"/>
+        <w:rPr>
+          <w:rFonts w:ascii="Times New Roman" w:hAnsi="Times New Roman" w:cs="Times New Roman"/>
+        </w:rPr>
+      </w:pPr>
+      <w:r>
+        <w:rPr>
+          <w:rFonts w:ascii="Times New Roman" w:hAnsi="Times New Roman" w:cs="Times New Roman"/>
+          <w:b/>
+        </w:rPr>
+        <w:t>Actors</w:t>
+      </w:r>
+      <w:r>
+        <w:rPr>
+          <w:rFonts w:ascii="Times New Roman" w:hAnsi="Times New Roman" w:cs="Times New Roman"/>
+        </w:rPr>
+        <w:t>: User</w:t>
+      </w:r>
+    </w:p>
+    <w:p>
+      <w:pPr>
+        <w:spacing w:line="240" w:lineRule="auto"/>
+        <w:rPr>
+          <w:rFonts w:ascii="Times New Roman" w:hAnsi="Times New Roman" w:cs="Times New Roman"/>
+        </w:rPr>
+      </w:pPr>
+      <w:r>
+        <w:rPr>
+          <w:rFonts w:ascii="Times New Roman" w:hAnsi="Times New Roman" w:cs="Times New Roman"/>
+          <w:b/>
+        </w:rPr>
+        <w:t>Stakeholders and Needs</w:t>
+      </w:r>
+      <w:r>
+        <w:rPr>
+          <w:rFonts w:ascii="Times New Roman" w:hAnsi="Times New Roman" w:cs="Times New Roman"/>
+        </w:rPr>
+        <w:t xml:space="preserve">: </w:t>
+      </w:r>
+    </w:p>
+    <w:p>
+      <w:pPr>
+        <w:spacing w:line="240" w:lineRule="auto"/>
+        <w:rPr>
+          <w:rFonts w:ascii="Times New Roman" w:hAnsi="Times New Roman" w:cs="Times New Roman"/>
+        </w:rPr>
+      </w:pPr>
+      <w:r>
+        <w:rPr>
+          <w:rFonts w:ascii="Times New Roman" w:hAnsi="Times New Roman" w:cs="Times New Roman"/>
+        </w:rPr>
+        <w:t>User – Create a pest sample for a field.</w:t>
+      </w:r>
+    </w:p>
+    <w:p>
+      <w:pPr>
+        <w:spacing w:line="240" w:lineRule="auto"/>
+        <w:rPr>
+          <w:rFonts w:ascii="Times New Roman" w:hAnsi="Times New Roman" w:cs="Times New Roman"/>
+        </w:rPr>
+      </w:pPr>
+      <w:r>
+        <w:rPr>
+          <w:rFonts w:ascii="Times New Roman" w:hAnsi="Times New Roman" w:cs="Times New Roman"/>
+          <w:b/>
+        </w:rPr>
+        <w:t>Preconditions</w:t>
+      </w:r>
+      <w:r>
+        <w:rPr>
+          <w:rFonts w:ascii="Times New Roman" w:hAnsi="Times New Roman" w:cs="Times New Roman"/>
+        </w:rPr>
+        <w:t>: User is logged in to the system</w:t>
+      </w:r>
+      <w:r>
+        <w:rPr>
+          <w:rFonts w:ascii="Times New Roman" w:hAnsi="Times New Roman" w:cs="Times New Roman"/>
+        </w:rPr>
+        <w:t>, has completed the “Sampling Method” page, and clicked Continue.</w:t>
+      </w:r>
+    </w:p>
+    <w:p>
+      <w:pPr>
+        <w:spacing w:line="240" w:lineRule="auto"/>
+        <w:rPr>
+          <w:rFonts w:ascii="Times New Roman" w:hAnsi="Times New Roman" w:cs="Times New Roman"/>
+        </w:rPr>
+      </w:pPr>
+      <w:proofErr w:type="spellStart"/>
+      <w:r>
+        <w:rPr>
+          <w:rFonts w:ascii="Times New Roman" w:hAnsi="Times New Roman" w:cs="Times New Roman"/>
+          <w:b/>
+        </w:rPr>
+        <w:t>Postconditions</w:t>
+      </w:r>
+      <w:proofErr w:type="spellEnd"/>
+      <w:r>
+        <w:rPr>
+          <w:rFonts w:ascii="Times New Roman" w:hAnsi="Times New Roman" w:cs="Times New Roman"/>
+        </w:rPr>
+        <w:t xml:space="preserve">: </w:t>
+      </w:r>
+      <w:r>
+        <w:rPr>
+          <w:rFonts w:ascii="Times New Roman" w:hAnsi="Times New Roman" w:cs="Times New Roman"/>
+        </w:rPr>
+        <w:t>User is taken to the Site page of the Pest Sampler wizard</w:t>
+      </w:r>
+    </w:p>
+    <w:p>
+      <w:pPr>
+        <w:spacing w:line="240" w:lineRule="auto"/>
+        <w:rPr>
+          <w:rFonts w:ascii="Times New Roman" w:hAnsi="Times New Roman" w:cs="Times New Roman"/>
+        </w:rPr>
+      </w:pPr>
+      <w:r>
+        <w:rPr>
+          <w:rFonts w:ascii="Times New Roman" w:hAnsi="Times New Roman" w:cs="Times New Roman"/>
+          <w:b/>
+        </w:rPr>
+        <w:t>Trigger</w:t>
+      </w:r>
+      <w:r>
+        <w:rPr>
+          <w:rFonts w:ascii="Times New Roman" w:hAnsi="Times New Roman" w:cs="Times New Roman"/>
+        </w:rPr>
+        <w:t xml:space="preserve">: </w:t>
+      </w:r>
+      <w:r>
+        <w:rPr>
+          <w:rFonts w:ascii="Times New Roman" w:hAnsi="Times New Roman" w:cs="Times New Roman"/>
+        </w:rPr>
+        <w:t>User clicks on Continue on the “Sampling Method” page.</w:t>
+      </w:r>
+    </w:p>
+    <w:p>
+      <w:pPr>
+        <w:spacing w:line="240" w:lineRule="auto"/>
+        <w:rPr>
+          <w:rFonts w:ascii="Times New Roman" w:hAnsi="Times New Roman" w:cs="Times New Roman"/>
+        </w:rPr>
+      </w:pPr>
+      <w:r>
+        <w:rPr>
+          <w:rFonts w:ascii="Times New Roman" w:hAnsi="Times New Roman" w:cs="Times New Roman"/>
+          <w:b/>
+        </w:rPr>
+        <w:t>Basic Flow</w:t>
+      </w:r>
+      <w:r>
+        <w:rPr>
+          <w:rFonts w:ascii="Times New Roman" w:hAnsi="Times New Roman" w:cs="Times New Roman"/>
+        </w:rPr>
+        <w:t>:</w:t>
+      </w:r>
+    </w:p>
+    <w:p>
+      <w:pPr>
+        <w:pStyle w:val="ListParagraph"/>
+        <w:numPr>
+          <w:ilvl w:val="0"/>
+          <w:numId w:val="29"/>
+        </w:numPr>
+        <w:spacing w:line="240" w:lineRule="auto"/>
+        <w:rPr>
+          <w:rFonts w:ascii="Times New Roman" w:hAnsi="Times New Roman" w:cs="Times New Roman"/>
+        </w:rPr>
+      </w:pPr>
+      <w:r>
+        <w:rPr>
+          <w:rFonts w:ascii="Times New Roman" w:hAnsi="Times New Roman" w:cs="Times New Roman"/>
+        </w:rPr>
+        <w:t>System builds and displays a form showing the detected device location on a map.</w:t>
+      </w:r>
+    </w:p>
+    <w:p>
+      <w:pPr>
+        <w:pStyle w:val="ListParagraph"/>
+        <w:numPr>
+          <w:ilvl w:val="0"/>
+          <w:numId w:val="29"/>
+        </w:numPr>
+        <w:spacing w:line="240" w:lineRule="auto"/>
+        <w:rPr>
+          <w:rFonts w:ascii="Times New Roman" w:hAnsi="Times New Roman" w:cs="Times New Roman"/>
+        </w:rPr>
+      </w:pPr>
+      <w:r>
+        <w:rPr>
+          <w:rFonts w:ascii="Times New Roman" w:hAnsi="Times New Roman" w:cs="Times New Roman"/>
+        </w:rPr>
+        <w:t>User may wish to move locations; should be able to if so desired.</w:t>
+      </w:r>
+    </w:p>
+    <w:p>
+      <w:pPr>
+        <w:pStyle w:val="ListParagraph"/>
+        <w:numPr>
+          <w:ilvl w:val="0"/>
+          <w:numId w:val="29"/>
+        </w:numPr>
+        <w:spacing w:line="240" w:lineRule="auto"/>
+        <w:rPr>
+          <w:rFonts w:ascii="Times New Roman" w:hAnsi="Times New Roman" w:cs="Times New Roman"/>
+        </w:rPr>
+      </w:pPr>
+      <w:r>
+        <w:rPr>
+          <w:rFonts w:ascii="Times New Roman" w:hAnsi="Times New Roman" w:cs="Times New Roman"/>
+        </w:rPr>
+        <w:t>User clicks either “Continue,”  “Cancel,” or “Back”</w:t>
+      </w:r>
+    </w:p>
+    <w:p>
+      <w:pPr>
+        <w:pStyle w:val="ListParagraph"/>
+        <w:numPr>
+          <w:ilvl w:val="1"/>
+          <w:numId w:val="29"/>
+        </w:numPr>
+        <w:spacing w:line="240" w:lineRule="auto"/>
+        <w:rPr>
+          <w:rFonts w:ascii="Times New Roman" w:hAnsi="Times New Roman" w:cs="Times New Roman"/>
+        </w:rPr>
+      </w:pPr>
+      <w:r>
+        <w:rPr>
+          <w:rFonts w:ascii="Times New Roman" w:hAnsi="Times New Roman" w:cs="Times New Roman"/>
+        </w:rPr>
+        <w:t xml:space="preserve">If Continue is clicked, the system will add the </w:t>
+      </w:r>
+      <w:proofErr w:type="spellStart"/>
+      <w:r>
+        <w:rPr>
+          <w:rFonts w:ascii="Times New Roman" w:hAnsi="Times New Roman" w:cs="Times New Roman"/>
+        </w:rPr>
+        <w:t>centerpoint</w:t>
+      </w:r>
+      <w:proofErr w:type="spellEnd"/>
+      <w:r>
+        <w:rPr>
+          <w:rFonts w:ascii="Times New Roman" w:hAnsi="Times New Roman" w:cs="Times New Roman"/>
+        </w:rPr>
+        <w:t xml:space="preserve"> location on the map to the created Pest Sample.</w:t>
+      </w:r>
+    </w:p>
+    <w:p>
+      <w:pPr>
+        <w:pStyle w:val="ListParagraph"/>
+        <w:numPr>
+          <w:ilvl w:val="1"/>
+          <w:numId w:val="29"/>
+        </w:numPr>
+        <w:spacing w:line="240" w:lineRule="auto"/>
+        <w:rPr>
+          <w:rFonts w:ascii="Times New Roman" w:hAnsi="Times New Roman" w:cs="Times New Roman"/>
+        </w:rPr>
+      </w:pPr>
+      <w:r>
+        <w:rPr>
+          <w:rFonts w:ascii="Times New Roman" w:hAnsi="Times New Roman" w:cs="Times New Roman"/>
+        </w:rPr>
+        <w:t>The system will then display the “Sample Site” page to the user.</w:t>
+      </w:r>
+    </w:p>
+    <w:p>
+      <w:pPr>
+        <w:pStyle w:val="ListParagraph"/>
+        <w:numPr>
+          <w:ilvl w:val="1"/>
+          <w:numId w:val="29"/>
+        </w:numPr>
+        <w:spacing w:line="240" w:lineRule="auto"/>
+        <w:rPr>
+          <w:rFonts w:ascii="Times New Roman" w:hAnsi="Times New Roman" w:cs="Times New Roman"/>
+        </w:rPr>
+      </w:pPr>
+      <w:r>
+        <w:rPr>
+          <w:rFonts w:ascii="Times New Roman" w:hAnsi="Times New Roman" w:cs="Times New Roman"/>
+        </w:rPr>
+        <w:t xml:space="preserve">If “Back is clicked, the system will display the </w:t>
+      </w:r>
+      <w:r>
+        <w:rPr>
+          <w:rFonts w:ascii="Times New Roman" w:hAnsi="Times New Roman" w:cs="Times New Roman"/>
+        </w:rPr>
+        <w:t>“Sampling Method” page to the user.</w:t>
+      </w:r>
+    </w:p>
+    <w:p>
+      <w:pPr>
+        <w:pStyle w:val="ListParagraph"/>
+        <w:numPr>
+          <w:ilvl w:val="1"/>
+          <w:numId w:val="29"/>
+        </w:numPr>
+        <w:spacing w:line="240" w:lineRule="auto"/>
+        <w:rPr>
+          <w:rFonts w:ascii="Times New Roman" w:hAnsi="Times New Roman" w:cs="Times New Roman"/>
+        </w:rPr>
+      </w:pPr>
+      <w:r>
+        <w:rPr>
+          <w:rFonts w:ascii="Times New Roman" w:hAnsi="Times New Roman" w:cs="Times New Roman"/>
+        </w:rPr>
+        <w:t>If User clicks Cancel, “Are you sure?” is displayed in a message box with “Yes” or “No” options.</w:t>
+      </w:r>
+    </w:p>
+    <w:p>
+      <w:pPr>
+        <w:pStyle w:val="ListParagraph"/>
+        <w:numPr>
+          <w:ilvl w:val="2"/>
+          <w:numId w:val="29"/>
+        </w:numPr>
+        <w:spacing w:line="240" w:lineRule="auto"/>
+        <w:rPr>
+          <w:rFonts w:ascii="Times New Roman" w:hAnsi="Times New Roman" w:cs="Times New Roman"/>
+        </w:rPr>
+      </w:pPr>
+      <w:r>
+        <w:rPr>
+          <w:rFonts w:ascii="Times New Roman" w:hAnsi="Times New Roman" w:cs="Times New Roman"/>
+        </w:rPr>
+        <w:t xml:space="preserve">If “Yes” is pressed, information is discarded and Fields </w:t>
+      </w:r>
+      <w:r>
+        <w:rPr>
+          <w:rFonts w:ascii="Times New Roman" w:hAnsi="Times New Roman" w:cs="Times New Roman"/>
+        </w:rPr>
+        <w:t>List</w:t>
+      </w:r>
+      <w:r>
+        <w:rPr>
+          <w:rFonts w:ascii="Times New Roman" w:hAnsi="Times New Roman" w:cs="Times New Roman"/>
+        </w:rPr>
+        <w:t xml:space="preserve"> page is displayed.</w:t>
+      </w:r>
+    </w:p>
+    <w:p>
+      <w:pPr>
+        <w:pStyle w:val="ListParagraph"/>
+        <w:numPr>
+          <w:ilvl w:val="2"/>
+          <w:numId w:val="29"/>
+        </w:numPr>
+        <w:spacing w:line="240" w:lineRule="auto"/>
+        <w:rPr>
+          <w:rFonts w:ascii="Times New Roman" w:hAnsi="Times New Roman" w:cs="Times New Roman"/>
+        </w:rPr>
+      </w:pPr>
+      <w:r>
+        <w:rPr>
+          <w:rFonts w:ascii="Times New Roman" w:hAnsi="Times New Roman" w:cs="Times New Roman"/>
+        </w:rPr>
+        <w:t>If “No” is pressed, User returns to previous form.</w:t>
+      </w:r>
+    </w:p>
+    <w:p>
+      <w:pPr>
+        <w:spacing w:line="240" w:lineRule="auto"/>
+        <w:rPr>
+          <w:rFonts w:ascii="Times New Roman" w:hAnsi="Times New Roman" w:cs="Times New Roman"/>
+        </w:rPr>
+      </w:pPr>
+      <w:r>
+        <w:rPr>
+          <w:rFonts w:ascii="Times New Roman" w:hAnsi="Times New Roman" w:cs="Times New Roman"/>
+          <w:b/>
+        </w:rPr>
+        <w:t>Extensions</w:t>
+      </w:r>
+      <w:r>
+        <w:rPr>
+          <w:rFonts w:ascii="Times New Roman" w:hAnsi="Times New Roman" w:cs="Times New Roman"/>
+        </w:rPr>
+        <w:t>:</w:t>
+      </w:r>
+    </w:p>
+    <w:p>
+      <w:pPr>
+        <w:spacing w:line="240" w:lineRule="auto"/>
+        <w:rPr>
+          <w:rFonts w:ascii="Times New Roman" w:hAnsi="Times New Roman" w:cs="Times New Roman"/>
+        </w:rPr>
+      </w:pPr>
+      <w:r>
+        <w:rPr>
+          <w:rFonts w:ascii="Times New Roman" w:hAnsi="Times New Roman" w:cs="Times New Roman"/>
+        </w:rPr>
+        <w:t>3a. At this point, the system sho</w:t>
+      </w:r>
+      <w:r>
+        <w:rPr>
+          <w:rFonts w:ascii="Times New Roman" w:hAnsi="Times New Roman" w:cs="Times New Roman"/>
+        </w:rPr>
+        <w:t>uld validate that the user has centere</w:t>
+      </w:r>
+      <w:r>
+        <w:rPr>
+          <w:rFonts w:ascii="Times New Roman" w:hAnsi="Times New Roman" w:cs="Times New Roman"/>
+        </w:rPr>
+        <w:t>d the map over a valid location; if not, return to step 2 and display a message “Select a valid location!</w:t>
+      </w:r>
+      <w:proofErr w:type="gramStart"/>
+      <w:r>
+        <w:rPr>
+          <w:rFonts w:ascii="Times New Roman" w:hAnsi="Times New Roman" w:cs="Times New Roman"/>
+        </w:rPr>
+        <w:t>”.</w:t>
+      </w:r>
+      <w:proofErr w:type="gramEnd"/>
+    </w:p>
+    <w:p/>
+    <w:p>
+      <w:pPr>
+        <w:pStyle w:val="Heading3"/>
+        <w:ind w:firstLine="360"/>
+        <w:rPr>
+          <w:rFonts w:ascii="Times New Roman" w:hAnsi="Times New Roman" w:cs="Times New Roman"/>
+        </w:rPr>
+      </w:pPr>
+      <w:r>
+        <w:rPr>
+          <w:rFonts w:ascii="Times New Roman" w:hAnsi="Times New Roman" w:cs="Times New Roman"/>
+        </w:rPr>
+        <w:lastRenderedPageBreak/>
+        <w:t>1.2.</w:t>
+      </w:r>
+      <w:r>
+        <w:rPr>
+          <w:rFonts w:ascii="Times New Roman" w:hAnsi="Times New Roman" w:cs="Times New Roman"/>
+        </w:rPr>
+        <w:t>9</w:t>
+      </w:r>
+      <w:r>
+        <w:rPr>
+          <w:rFonts w:ascii="Times New Roman" w:hAnsi="Times New Roman" w:cs="Times New Roman"/>
+        </w:rPr>
+        <w:t xml:space="preserve">. </w:t>
+      </w:r>
+      <w:r>
+        <w:rPr>
+          <w:rFonts w:ascii="Times New Roman" w:hAnsi="Times New Roman" w:cs="Times New Roman"/>
+        </w:rPr>
+        <w:t>Enter a Field Site into the Pest Sampler</w:t>
+      </w:r>
+    </w:p>
+    <w:p/>
+    <w:p>
+      <w:pPr>
+        <w:spacing w:line="240" w:lineRule="auto"/>
+        <w:rPr>
+          <w:rFonts w:ascii="Times New Roman" w:hAnsi="Times New Roman" w:cs="Times New Roman"/>
+        </w:rPr>
+      </w:pPr>
+      <w:r>
+        <w:rPr>
+          <w:rFonts w:ascii="Times New Roman" w:hAnsi="Times New Roman" w:cs="Times New Roman"/>
+          <w:b/>
+        </w:rPr>
+        <w:t>Actors</w:t>
+      </w:r>
+      <w:r>
+        <w:rPr>
+          <w:rFonts w:ascii="Times New Roman" w:hAnsi="Times New Roman" w:cs="Times New Roman"/>
+        </w:rPr>
+        <w:t>: User</w:t>
+      </w:r>
+    </w:p>
+    <w:p>
+      <w:pPr>
+        <w:spacing w:line="240" w:lineRule="auto"/>
+        <w:rPr>
+          <w:rFonts w:ascii="Times New Roman" w:hAnsi="Times New Roman" w:cs="Times New Roman"/>
+        </w:rPr>
+      </w:pPr>
+      <w:r>
+        <w:rPr>
+          <w:rFonts w:ascii="Times New Roman" w:hAnsi="Times New Roman" w:cs="Times New Roman"/>
+          <w:b/>
+        </w:rPr>
+        <w:t>Stakeholders and Needs</w:t>
+      </w:r>
+      <w:r>
+        <w:rPr>
+          <w:rFonts w:ascii="Times New Roman" w:hAnsi="Times New Roman" w:cs="Times New Roman"/>
+        </w:rPr>
+        <w:t xml:space="preserve">: </w:t>
+      </w:r>
+    </w:p>
+    <w:p>
+      <w:pPr>
+        <w:spacing w:line="240" w:lineRule="auto"/>
+        <w:rPr>
+          <w:rFonts w:ascii="Times New Roman" w:hAnsi="Times New Roman" w:cs="Times New Roman"/>
+        </w:rPr>
+      </w:pPr>
+      <w:r>
+        <w:rPr>
+          <w:rFonts w:ascii="Times New Roman" w:hAnsi="Times New Roman" w:cs="Times New Roman"/>
+        </w:rPr>
+        <w:t>User – Create a pest sample for a field.</w:t>
+      </w:r>
+    </w:p>
+    <w:p>
+      <w:pPr>
+        <w:spacing w:line="240" w:lineRule="auto"/>
+        <w:rPr>
+          <w:rFonts w:ascii="Times New Roman" w:hAnsi="Times New Roman" w:cs="Times New Roman"/>
+        </w:rPr>
+      </w:pPr>
+      <w:r>
+        <w:rPr>
+          <w:rFonts w:ascii="Times New Roman" w:hAnsi="Times New Roman" w:cs="Times New Roman"/>
+          <w:b/>
+        </w:rPr>
+        <w:t>Preconditions</w:t>
+      </w:r>
+      <w:r>
+        <w:rPr>
+          <w:rFonts w:ascii="Times New Roman" w:hAnsi="Times New Roman" w:cs="Times New Roman"/>
+        </w:rPr>
+        <w:t>: User is logged in to the system</w:t>
+      </w:r>
+      <w:r>
+        <w:rPr>
+          <w:rFonts w:ascii="Times New Roman" w:hAnsi="Times New Roman" w:cs="Times New Roman"/>
+        </w:rPr>
+        <w:t>, has completed the “Sampling Method” page and “Location” page, and clicked Continue.</w:t>
+      </w:r>
+    </w:p>
+    <w:p>
+      <w:pPr>
+        <w:spacing w:line="240" w:lineRule="auto"/>
+        <w:rPr>
+          <w:rFonts w:ascii="Times New Roman" w:hAnsi="Times New Roman" w:cs="Times New Roman"/>
+        </w:rPr>
+      </w:pPr>
+      <w:proofErr w:type="spellStart"/>
+      <w:r>
+        <w:rPr>
+          <w:rFonts w:ascii="Times New Roman" w:hAnsi="Times New Roman" w:cs="Times New Roman"/>
+          <w:b/>
+        </w:rPr>
+        <w:t>Postconditions</w:t>
+      </w:r>
+      <w:proofErr w:type="spellEnd"/>
+      <w:r>
+        <w:rPr>
+          <w:rFonts w:ascii="Times New Roman" w:hAnsi="Times New Roman" w:cs="Times New Roman"/>
+        </w:rPr>
+        <w:t xml:space="preserve">: </w:t>
+      </w:r>
+      <w:r>
+        <w:rPr>
+          <w:rFonts w:ascii="Times New Roman" w:hAnsi="Times New Roman" w:cs="Times New Roman"/>
+        </w:rPr>
+        <w:t>User is taken to the Costs page of the Pest Sampler wizard</w:t>
+      </w:r>
+    </w:p>
+    <w:p>
+      <w:pPr>
+        <w:spacing w:line="240" w:lineRule="auto"/>
+        <w:rPr>
+          <w:rFonts w:ascii="Times New Roman" w:hAnsi="Times New Roman" w:cs="Times New Roman"/>
+        </w:rPr>
+      </w:pPr>
+      <w:r>
+        <w:rPr>
+          <w:rFonts w:ascii="Times New Roman" w:hAnsi="Times New Roman" w:cs="Times New Roman"/>
+          <w:b/>
+        </w:rPr>
+        <w:t>Trigger</w:t>
+      </w:r>
+      <w:r>
+        <w:rPr>
+          <w:rFonts w:ascii="Times New Roman" w:hAnsi="Times New Roman" w:cs="Times New Roman"/>
+        </w:rPr>
+        <w:t xml:space="preserve">: </w:t>
+      </w:r>
+      <w:r>
+        <w:rPr>
+          <w:rFonts w:ascii="Times New Roman" w:hAnsi="Times New Roman" w:cs="Times New Roman"/>
+        </w:rPr>
+        <w:t>User clicks on Continue on the “Location” page.</w:t>
+      </w:r>
+    </w:p>
+    <w:p>
+      <w:pPr>
+        <w:spacing w:line="240" w:lineRule="auto"/>
+        <w:rPr>
+          <w:rFonts w:ascii="Times New Roman" w:hAnsi="Times New Roman" w:cs="Times New Roman"/>
+        </w:rPr>
+      </w:pPr>
+      <w:r>
+        <w:rPr>
+          <w:rFonts w:ascii="Times New Roman" w:hAnsi="Times New Roman" w:cs="Times New Roman"/>
+          <w:b/>
+        </w:rPr>
+        <w:t>Basic Flow</w:t>
+      </w:r>
+      <w:r>
+        <w:rPr>
+          <w:rFonts w:ascii="Times New Roman" w:hAnsi="Times New Roman" w:cs="Times New Roman"/>
+        </w:rPr>
+        <w:t>:</w:t>
+      </w:r>
+    </w:p>
+    <w:p>
+      <w:pPr>
+        <w:pStyle w:val="ListParagraph"/>
+        <w:numPr>
+          <w:ilvl w:val="0"/>
+          <w:numId w:val="30"/>
+        </w:numPr>
+        <w:spacing w:line="240" w:lineRule="auto"/>
+        <w:rPr>
+          <w:rFonts w:ascii="Times New Roman" w:hAnsi="Times New Roman" w:cs="Times New Roman"/>
+        </w:rPr>
+      </w:pPr>
+      <w:r>
+        <w:rPr>
+          <w:rFonts w:ascii="Times New Roman" w:hAnsi="Times New Roman" w:cs="Times New Roman"/>
+        </w:rPr>
+        <w:t>System builds and displays a form showing a dropdown with a list of the user’s fields, o</w:t>
+      </w:r>
+      <w:r>
+        <w:rPr>
+          <w:rFonts w:ascii="Times New Roman" w:hAnsi="Times New Roman" w:cs="Times New Roman"/>
+        </w:rPr>
+        <w:t>r the option to add a new field, with a “Continue,” “Back,” and “Cancel” buttons.</w:t>
+      </w:r>
+    </w:p>
+    <w:p>
+      <w:pPr>
+        <w:pStyle w:val="ListParagraph"/>
+        <w:numPr>
+          <w:ilvl w:val="0"/>
+          <w:numId w:val="30"/>
+        </w:numPr>
+        <w:spacing w:line="240" w:lineRule="auto"/>
+        <w:rPr>
+          <w:rFonts w:ascii="Times New Roman" w:hAnsi="Times New Roman" w:cs="Times New Roman"/>
+        </w:rPr>
+      </w:pPr>
+      <w:r>
+        <w:rPr>
+          <w:rFonts w:ascii="Times New Roman" w:hAnsi="Times New Roman" w:cs="Times New Roman"/>
+        </w:rPr>
+        <w:t>User will input either a dropdown value or “Add a new field” checkbox</w:t>
+      </w:r>
+    </w:p>
+    <w:p>
+      <w:pPr>
+        <w:pStyle w:val="ListParagraph"/>
+        <w:numPr>
+          <w:ilvl w:val="1"/>
+          <w:numId w:val="30"/>
+        </w:numPr>
+        <w:spacing w:line="240" w:lineRule="auto"/>
+        <w:rPr>
+          <w:rFonts w:ascii="Times New Roman" w:hAnsi="Times New Roman" w:cs="Times New Roman"/>
+        </w:rPr>
+      </w:pPr>
+      <w:r>
+        <w:rPr>
+          <w:rFonts w:ascii="Times New Roman" w:hAnsi="Times New Roman" w:cs="Times New Roman"/>
+        </w:rPr>
+        <w:t>If User selects to add a new field, the system will display a box showing the previously selected location and asking for the field name, with a “Create” button.</w:t>
+      </w:r>
+    </w:p>
+    <w:p>
+      <w:pPr>
+        <w:pStyle w:val="ListParagraph"/>
+        <w:numPr>
+          <w:ilvl w:val="1"/>
+          <w:numId w:val="30"/>
+        </w:numPr>
+        <w:spacing w:line="240" w:lineRule="auto"/>
+        <w:rPr>
+          <w:rFonts w:ascii="Times New Roman" w:hAnsi="Times New Roman" w:cs="Times New Roman"/>
+        </w:rPr>
+      </w:pPr>
+      <w:r>
+        <w:rPr>
+          <w:rFonts w:ascii="Times New Roman" w:hAnsi="Times New Roman" w:cs="Times New Roman"/>
+        </w:rPr>
+        <w:t>The user will enter the field name, then select “Create”</w:t>
+      </w:r>
+    </w:p>
+    <w:p>
+      <w:pPr>
+        <w:pStyle w:val="ListParagraph"/>
+        <w:numPr>
+          <w:ilvl w:val="0"/>
+          <w:numId w:val="30"/>
+        </w:numPr>
+        <w:spacing w:line="240" w:lineRule="auto"/>
+        <w:rPr>
+          <w:rFonts w:ascii="Times New Roman" w:hAnsi="Times New Roman" w:cs="Times New Roman"/>
+        </w:rPr>
+      </w:pPr>
+      <w:r>
+        <w:rPr>
+          <w:rFonts w:ascii="Times New Roman" w:hAnsi="Times New Roman" w:cs="Times New Roman"/>
+        </w:rPr>
+        <w:t>User clicks either “Continue,”  “Cancel,” or “Back”</w:t>
+      </w:r>
+    </w:p>
+    <w:p>
+      <w:pPr>
+        <w:pStyle w:val="ListParagraph"/>
+        <w:numPr>
+          <w:ilvl w:val="1"/>
+          <w:numId w:val="30"/>
+        </w:numPr>
+        <w:spacing w:line="240" w:lineRule="auto"/>
+        <w:rPr>
+          <w:rFonts w:ascii="Times New Roman" w:hAnsi="Times New Roman" w:cs="Times New Roman"/>
+        </w:rPr>
+      </w:pPr>
+      <w:r>
+        <w:rPr>
+          <w:rFonts w:ascii="Times New Roman" w:hAnsi="Times New Roman" w:cs="Times New Roman"/>
+        </w:rPr>
+        <w:t>If Continue is clicked, the system will do one of the two following:</w:t>
+      </w:r>
+    </w:p>
+    <w:p>
+      <w:pPr>
+        <w:pStyle w:val="ListParagraph"/>
+        <w:numPr>
+          <w:ilvl w:val="2"/>
+          <w:numId w:val="30"/>
+        </w:numPr>
+        <w:spacing w:line="240" w:lineRule="auto"/>
+        <w:rPr>
+          <w:rFonts w:ascii="Times New Roman" w:hAnsi="Times New Roman" w:cs="Times New Roman"/>
+        </w:rPr>
+      </w:pPr>
+      <w:r>
+        <w:rPr>
+          <w:rFonts w:ascii="Times New Roman" w:hAnsi="Times New Roman" w:cs="Times New Roman"/>
+        </w:rPr>
+        <w:t>Create a new field based on the inputted name and location.</w:t>
+      </w:r>
+    </w:p>
+    <w:p>
+      <w:pPr>
+        <w:pStyle w:val="ListParagraph"/>
+        <w:numPr>
+          <w:ilvl w:val="3"/>
+          <w:numId w:val="30"/>
+        </w:numPr>
+        <w:spacing w:line="240" w:lineRule="auto"/>
+        <w:rPr>
+          <w:rFonts w:ascii="Times New Roman" w:hAnsi="Times New Roman" w:cs="Times New Roman"/>
+        </w:rPr>
+      </w:pPr>
+      <w:r>
+        <w:rPr>
+          <w:rFonts w:ascii="Times New Roman" w:hAnsi="Times New Roman" w:cs="Times New Roman"/>
+        </w:rPr>
+        <w:t>Link the current pest sample to the new field.</w:t>
+      </w:r>
+    </w:p>
+    <w:p>
+      <w:pPr>
+        <w:pStyle w:val="ListParagraph"/>
+        <w:numPr>
+          <w:ilvl w:val="2"/>
+          <w:numId w:val="30"/>
+        </w:numPr>
+        <w:spacing w:line="240" w:lineRule="auto"/>
+        <w:rPr>
+          <w:rFonts w:ascii="Times New Roman" w:hAnsi="Times New Roman" w:cs="Times New Roman"/>
+        </w:rPr>
+      </w:pPr>
+      <w:r>
+        <w:rPr>
+          <w:rFonts w:ascii="Times New Roman" w:hAnsi="Times New Roman" w:cs="Times New Roman"/>
+        </w:rPr>
+        <w:t>Link the current pest sample to the selected field.</w:t>
+      </w:r>
+    </w:p>
+    <w:p>
+      <w:pPr>
+        <w:pStyle w:val="ListParagraph"/>
+        <w:numPr>
+          <w:ilvl w:val="1"/>
+          <w:numId w:val="30"/>
+        </w:numPr>
+        <w:spacing w:line="240" w:lineRule="auto"/>
+        <w:rPr>
+          <w:rFonts w:ascii="Times New Roman" w:hAnsi="Times New Roman" w:cs="Times New Roman"/>
+        </w:rPr>
+      </w:pPr>
+      <w:r>
+        <w:rPr>
+          <w:rFonts w:ascii="Times New Roman" w:hAnsi="Times New Roman" w:cs="Times New Roman"/>
+        </w:rPr>
+        <w:t>The system will then display the “Costs” page to the user.</w:t>
+      </w:r>
+    </w:p>
+    <w:p>
+      <w:pPr>
+        <w:pStyle w:val="ListParagraph"/>
+        <w:numPr>
+          <w:ilvl w:val="1"/>
+          <w:numId w:val="30"/>
+        </w:numPr>
+        <w:spacing w:line="240" w:lineRule="auto"/>
+        <w:rPr>
+          <w:rFonts w:ascii="Times New Roman" w:hAnsi="Times New Roman" w:cs="Times New Roman"/>
+        </w:rPr>
+      </w:pPr>
+      <w:r>
+        <w:rPr>
+          <w:rFonts w:ascii="Times New Roman" w:hAnsi="Times New Roman" w:cs="Times New Roman"/>
+        </w:rPr>
+        <w:t>If “Back is clicked, the system will display the “Location” page to the user.</w:t>
+      </w:r>
+    </w:p>
+    <w:p>
+      <w:pPr>
+        <w:pStyle w:val="ListParagraph"/>
+        <w:numPr>
+          <w:ilvl w:val="1"/>
+          <w:numId w:val="30"/>
+        </w:numPr>
+        <w:spacing w:line="240" w:lineRule="auto"/>
+        <w:rPr>
+          <w:rFonts w:ascii="Times New Roman" w:hAnsi="Times New Roman" w:cs="Times New Roman"/>
+        </w:rPr>
+      </w:pPr>
+      <w:r>
+        <w:rPr>
+          <w:rFonts w:ascii="Times New Roman" w:hAnsi="Times New Roman" w:cs="Times New Roman"/>
+        </w:rPr>
+        <w:t>If User clicks Cancel, “Are you sure?” is displayed in a message box with “Yes” or “No” options.</w:t>
+      </w:r>
+    </w:p>
+    <w:p>
+      <w:pPr>
+        <w:pStyle w:val="ListParagraph"/>
+        <w:numPr>
+          <w:ilvl w:val="2"/>
+          <w:numId w:val="30"/>
+        </w:numPr>
+        <w:spacing w:line="240" w:lineRule="auto"/>
+        <w:rPr>
+          <w:rFonts w:ascii="Times New Roman" w:hAnsi="Times New Roman" w:cs="Times New Roman"/>
+        </w:rPr>
+      </w:pPr>
+      <w:r>
+        <w:rPr>
+          <w:rFonts w:ascii="Times New Roman" w:hAnsi="Times New Roman" w:cs="Times New Roman"/>
+        </w:rPr>
+        <w:t>If “Yes” is pressed, information is discarded and Fields List page is displayed.</w:t>
+      </w:r>
+    </w:p>
+    <w:p>
+      <w:pPr>
+        <w:pStyle w:val="ListParagraph"/>
+        <w:numPr>
+          <w:ilvl w:val="2"/>
+          <w:numId w:val="30"/>
+        </w:numPr>
+        <w:spacing w:line="240" w:lineRule="auto"/>
+        <w:rPr>
+          <w:rFonts w:ascii="Times New Roman" w:hAnsi="Times New Roman" w:cs="Times New Roman"/>
+        </w:rPr>
+      </w:pPr>
+      <w:r>
+        <w:rPr>
+          <w:rFonts w:ascii="Times New Roman" w:hAnsi="Times New Roman" w:cs="Times New Roman"/>
+        </w:rPr>
+        <w:t>If “No” is pressed, User returns to previous form.</w:t>
+      </w:r>
+    </w:p>
+    <w:p>
+      <w:pPr>
+        <w:spacing w:line="240" w:lineRule="auto"/>
+        <w:rPr>
+          <w:rFonts w:ascii="Times New Roman" w:hAnsi="Times New Roman" w:cs="Times New Roman"/>
+        </w:rPr>
+      </w:pPr>
+      <w:r>
+        <w:rPr>
+          <w:rFonts w:ascii="Times New Roman" w:hAnsi="Times New Roman" w:cs="Times New Roman"/>
+          <w:b/>
+        </w:rPr>
+        <w:t>Extensions</w:t>
+      </w:r>
+      <w:r>
+        <w:rPr>
+          <w:rFonts w:ascii="Times New Roman" w:hAnsi="Times New Roman" w:cs="Times New Roman"/>
+        </w:rPr>
+        <w:t>:</w:t>
+      </w:r>
+    </w:p>
+    <w:p>
+      <w:pPr>
+        <w:spacing w:line="240" w:lineRule="auto"/>
+        <w:rPr>
+          <w:rFonts w:ascii="Times New Roman" w:hAnsi="Times New Roman" w:cs="Times New Roman"/>
+        </w:rPr>
+      </w:pPr>
+      <w:r>
+        <w:rPr>
+          <w:rFonts w:ascii="Times New Roman" w:hAnsi="Times New Roman" w:cs="Times New Roman"/>
+        </w:rPr>
+        <w:t xml:space="preserve">3a. At this point, the system should validate that either a dropdown value has been </w:t>
+      </w:r>
+      <w:r>
+        <w:rPr>
+          <w:rFonts w:ascii="Times New Roman" w:hAnsi="Times New Roman" w:cs="Times New Roman"/>
+        </w:rPr>
+        <w:t>selected or a new field entered; if not, return to step 2 and display a message stating “Select or create a field!</w:t>
+      </w:r>
+      <w:proofErr w:type="gramStart"/>
+      <w:r>
+        <w:rPr>
+          <w:rFonts w:ascii="Times New Roman" w:hAnsi="Times New Roman" w:cs="Times New Roman"/>
+        </w:rPr>
+        <w:t>”.</w:t>
+      </w:r>
+      <w:proofErr w:type="gramEnd"/>
+    </w:p>
+    <w:p/>
+    <w:p>
+      <w:pPr>
+        <w:pStyle w:val="Heading3"/>
+        <w:ind w:firstLine="360"/>
+        <w:rPr>
+          <w:rFonts w:ascii="Times New Roman" w:hAnsi="Times New Roman" w:cs="Times New Roman"/>
+        </w:rPr>
+      </w:pPr>
+      <w:r>
+        <w:rPr>
+          <w:rFonts w:ascii="Times New Roman" w:hAnsi="Times New Roman" w:cs="Times New Roman"/>
+        </w:rPr>
+        <w:t>1.2.</w:t>
+      </w:r>
+      <w:r>
+        <w:rPr>
+          <w:rFonts w:ascii="Times New Roman" w:hAnsi="Times New Roman" w:cs="Times New Roman"/>
+        </w:rPr>
+        <w:t>10</w:t>
+      </w:r>
+      <w:r>
+        <w:rPr>
+          <w:rFonts w:ascii="Times New Roman" w:hAnsi="Times New Roman" w:cs="Times New Roman"/>
+        </w:rPr>
+        <w:t xml:space="preserve">. </w:t>
+      </w:r>
+      <w:r>
+        <w:rPr>
+          <w:rFonts w:ascii="Times New Roman" w:hAnsi="Times New Roman" w:cs="Times New Roman"/>
+        </w:rPr>
+        <w:t>Enter Control Costs into the Pest Sampler.</w:t>
+      </w:r>
+    </w:p>
+    <w:p/>
+    <w:p>
+      <w:pPr>
+        <w:spacing w:line="240" w:lineRule="auto"/>
+        <w:rPr>
+          <w:rFonts w:ascii="Times New Roman" w:hAnsi="Times New Roman" w:cs="Times New Roman"/>
+        </w:rPr>
+      </w:pPr>
+      <w:r>
+        <w:rPr>
+          <w:rFonts w:ascii="Times New Roman" w:hAnsi="Times New Roman" w:cs="Times New Roman"/>
+          <w:b/>
+        </w:rPr>
+        <w:t>Actors</w:t>
+      </w:r>
+      <w:r>
+        <w:rPr>
+          <w:rFonts w:ascii="Times New Roman" w:hAnsi="Times New Roman" w:cs="Times New Roman"/>
+        </w:rPr>
+        <w:t>: User</w:t>
+      </w:r>
+    </w:p>
+    <w:p>
+      <w:pPr>
+        <w:spacing w:line="240" w:lineRule="auto"/>
+        <w:rPr>
+          <w:rFonts w:ascii="Times New Roman" w:hAnsi="Times New Roman" w:cs="Times New Roman"/>
+        </w:rPr>
+      </w:pPr>
+      <w:r>
+        <w:rPr>
+          <w:rFonts w:ascii="Times New Roman" w:hAnsi="Times New Roman" w:cs="Times New Roman"/>
+          <w:b/>
+        </w:rPr>
+        <w:t>Stakeholders and Needs</w:t>
+      </w:r>
+      <w:r>
+        <w:rPr>
+          <w:rFonts w:ascii="Times New Roman" w:hAnsi="Times New Roman" w:cs="Times New Roman"/>
+        </w:rPr>
+        <w:t xml:space="preserve">: </w:t>
+      </w:r>
+    </w:p>
+    <w:p>
+      <w:pPr>
+        <w:spacing w:line="240" w:lineRule="auto"/>
+        <w:rPr>
+          <w:rFonts w:ascii="Times New Roman" w:hAnsi="Times New Roman" w:cs="Times New Roman"/>
+        </w:rPr>
+      </w:pPr>
+      <w:r>
+        <w:rPr>
+          <w:rFonts w:ascii="Times New Roman" w:hAnsi="Times New Roman" w:cs="Times New Roman"/>
+        </w:rPr>
+        <w:t>User – Create a pest sample for a field.</w:t>
+      </w:r>
+    </w:p>
+    <w:p>
+      <w:pPr>
+        <w:spacing w:line="240" w:lineRule="auto"/>
+        <w:rPr>
+          <w:rFonts w:ascii="Times New Roman" w:hAnsi="Times New Roman" w:cs="Times New Roman"/>
+        </w:rPr>
+      </w:pPr>
+      <w:r>
+        <w:rPr>
+          <w:rFonts w:ascii="Times New Roman" w:hAnsi="Times New Roman" w:cs="Times New Roman"/>
+          <w:b/>
+        </w:rPr>
+        <w:lastRenderedPageBreak/>
+        <w:t>Preconditions</w:t>
+      </w:r>
+      <w:r>
+        <w:rPr>
+          <w:rFonts w:ascii="Times New Roman" w:hAnsi="Times New Roman" w:cs="Times New Roman"/>
+        </w:rPr>
+        <w:t>: User is logged in to the system</w:t>
+      </w:r>
+      <w:r>
+        <w:rPr>
+          <w:rFonts w:ascii="Times New Roman" w:hAnsi="Times New Roman" w:cs="Times New Roman"/>
+        </w:rPr>
+        <w:t>, has completed the “Sampling Method” page, “Location” page, and “Field Site” page, and clicked Continue.</w:t>
+      </w:r>
+    </w:p>
+    <w:p>
+      <w:pPr>
+        <w:spacing w:line="240" w:lineRule="auto"/>
+        <w:rPr>
+          <w:rFonts w:ascii="Times New Roman" w:hAnsi="Times New Roman" w:cs="Times New Roman"/>
+        </w:rPr>
+      </w:pPr>
+      <w:proofErr w:type="spellStart"/>
+      <w:r>
+        <w:rPr>
+          <w:rFonts w:ascii="Times New Roman" w:hAnsi="Times New Roman" w:cs="Times New Roman"/>
+          <w:b/>
+        </w:rPr>
+        <w:t>Postconditions</w:t>
+      </w:r>
+      <w:proofErr w:type="spellEnd"/>
+      <w:r>
+        <w:rPr>
+          <w:rFonts w:ascii="Times New Roman" w:hAnsi="Times New Roman" w:cs="Times New Roman"/>
+        </w:rPr>
+        <w:t xml:space="preserve">: </w:t>
+      </w:r>
+      <w:r>
+        <w:rPr>
+          <w:rFonts w:ascii="Times New Roman" w:hAnsi="Times New Roman" w:cs="Times New Roman"/>
+        </w:rPr>
+        <w:t>User is taken to the “Samples” page of the Pest Sampler wizard</w:t>
+      </w:r>
+    </w:p>
+    <w:p>
+      <w:pPr>
+        <w:spacing w:line="240" w:lineRule="auto"/>
+        <w:rPr>
+          <w:rFonts w:ascii="Times New Roman" w:hAnsi="Times New Roman" w:cs="Times New Roman"/>
+        </w:rPr>
+      </w:pPr>
+      <w:r>
+        <w:rPr>
+          <w:rFonts w:ascii="Times New Roman" w:hAnsi="Times New Roman" w:cs="Times New Roman"/>
+          <w:b/>
+        </w:rPr>
+        <w:t>Trigger</w:t>
+      </w:r>
+      <w:r>
+        <w:rPr>
+          <w:rFonts w:ascii="Times New Roman" w:hAnsi="Times New Roman" w:cs="Times New Roman"/>
+        </w:rPr>
+        <w:t xml:space="preserve">: </w:t>
+      </w:r>
+      <w:r>
+        <w:rPr>
+          <w:rFonts w:ascii="Times New Roman" w:hAnsi="Times New Roman" w:cs="Times New Roman"/>
+        </w:rPr>
+        <w:t>User clicks on Continue on the “Field Site” page.</w:t>
+      </w:r>
+    </w:p>
+    <w:p>
+      <w:pPr>
+        <w:spacing w:line="240" w:lineRule="auto"/>
+        <w:rPr>
+          <w:rFonts w:ascii="Times New Roman" w:hAnsi="Times New Roman" w:cs="Times New Roman"/>
+        </w:rPr>
+      </w:pPr>
+      <w:r>
+        <w:rPr>
+          <w:rFonts w:ascii="Times New Roman" w:hAnsi="Times New Roman" w:cs="Times New Roman"/>
+          <w:b/>
+        </w:rPr>
+        <w:t>Basic Flow</w:t>
+      </w:r>
+      <w:r>
+        <w:rPr>
+          <w:rFonts w:ascii="Times New Roman" w:hAnsi="Times New Roman" w:cs="Times New Roman"/>
+        </w:rPr>
+        <w:t>:</w:t>
+      </w:r>
+    </w:p>
+    <w:p>
+      <w:pPr>
+        <w:pStyle w:val="ListParagraph"/>
+        <w:numPr>
+          <w:ilvl w:val="0"/>
+          <w:numId w:val="31"/>
+        </w:numPr>
+        <w:spacing w:line="240" w:lineRule="auto"/>
+        <w:rPr>
+          <w:rFonts w:ascii="Times New Roman" w:hAnsi="Times New Roman" w:cs="Times New Roman"/>
+        </w:rPr>
+      </w:pPr>
+      <w:r>
+        <w:rPr>
+          <w:rFonts w:ascii="Times New Roman" w:hAnsi="Times New Roman" w:cs="Times New Roman"/>
+        </w:rPr>
+        <w:t>System builds and displays a form showing two dropdown with headers for Control Cost and Crop Value, with a “Continue,” “Back,” and “Cancel” buttons.</w:t>
+      </w:r>
+    </w:p>
+    <w:p>
+      <w:pPr>
+        <w:pStyle w:val="ListParagraph"/>
+        <w:numPr>
+          <w:ilvl w:val="0"/>
+          <w:numId w:val="31"/>
+        </w:numPr>
+        <w:spacing w:line="240" w:lineRule="auto"/>
+        <w:rPr>
+          <w:rFonts w:ascii="Times New Roman" w:hAnsi="Times New Roman" w:cs="Times New Roman"/>
+        </w:rPr>
+      </w:pPr>
+      <w:r>
+        <w:rPr>
+          <w:rFonts w:ascii="Times New Roman" w:hAnsi="Times New Roman" w:cs="Times New Roman"/>
+        </w:rPr>
+        <w:t>User will click the Control Cost dropdown, and enter a value.</w:t>
+      </w:r>
+    </w:p>
+    <w:p>
+      <w:pPr>
+        <w:pStyle w:val="ListParagraph"/>
+        <w:numPr>
+          <w:ilvl w:val="0"/>
+          <w:numId w:val="31"/>
+        </w:numPr>
+        <w:spacing w:line="240" w:lineRule="auto"/>
+        <w:rPr>
+          <w:rFonts w:ascii="Times New Roman" w:hAnsi="Times New Roman" w:cs="Times New Roman"/>
+        </w:rPr>
+      </w:pPr>
+      <w:r>
+        <w:rPr>
+          <w:rFonts w:ascii="Times New Roman" w:hAnsi="Times New Roman" w:cs="Times New Roman"/>
+        </w:rPr>
+        <w:t>User will click the Crop Value dropdown, and enter a value.</w:t>
+      </w:r>
+    </w:p>
+    <w:p>
+      <w:pPr>
+        <w:pStyle w:val="ListParagraph"/>
+        <w:numPr>
+          <w:ilvl w:val="0"/>
+          <w:numId w:val="31"/>
+        </w:numPr>
+        <w:spacing w:line="240" w:lineRule="auto"/>
+        <w:rPr>
+          <w:rFonts w:ascii="Times New Roman" w:hAnsi="Times New Roman" w:cs="Times New Roman"/>
+        </w:rPr>
+      </w:pPr>
+      <w:r>
+        <w:rPr>
+          <w:rFonts w:ascii="Times New Roman" w:hAnsi="Times New Roman" w:cs="Times New Roman"/>
+        </w:rPr>
+        <w:t>User clicks either “Continue,”  “Cancel,” or “Back”</w:t>
+      </w:r>
+    </w:p>
+    <w:p>
+      <w:pPr>
+        <w:pStyle w:val="ListParagraph"/>
+        <w:numPr>
+          <w:ilvl w:val="1"/>
+          <w:numId w:val="31"/>
+        </w:numPr>
+        <w:spacing w:line="240" w:lineRule="auto"/>
+        <w:rPr>
+          <w:rFonts w:ascii="Times New Roman" w:hAnsi="Times New Roman" w:cs="Times New Roman"/>
+        </w:rPr>
+      </w:pPr>
+      <w:r>
+        <w:rPr>
+          <w:rFonts w:ascii="Times New Roman" w:hAnsi="Times New Roman" w:cs="Times New Roman"/>
+        </w:rPr>
+        <w:t>If Continue is clicked, the system will add the inputted control and crop value costs to the pest sample.</w:t>
+      </w:r>
+    </w:p>
+    <w:p>
+      <w:pPr>
+        <w:pStyle w:val="ListParagraph"/>
+        <w:numPr>
+          <w:ilvl w:val="1"/>
+          <w:numId w:val="31"/>
+        </w:numPr>
+        <w:spacing w:line="240" w:lineRule="auto"/>
+        <w:rPr>
+          <w:rFonts w:ascii="Times New Roman" w:hAnsi="Times New Roman" w:cs="Times New Roman"/>
+        </w:rPr>
+      </w:pPr>
+      <w:r>
+        <w:rPr>
+          <w:rFonts w:ascii="Times New Roman" w:hAnsi="Times New Roman" w:cs="Times New Roman"/>
+        </w:rPr>
+        <w:t>The system will then display the “Samples” page to the user.</w:t>
+      </w:r>
+    </w:p>
+    <w:p>
+      <w:pPr>
+        <w:pStyle w:val="ListParagraph"/>
+        <w:numPr>
+          <w:ilvl w:val="1"/>
+          <w:numId w:val="31"/>
+        </w:numPr>
+        <w:spacing w:line="240" w:lineRule="auto"/>
+        <w:rPr>
+          <w:rFonts w:ascii="Times New Roman" w:hAnsi="Times New Roman" w:cs="Times New Roman"/>
+        </w:rPr>
+      </w:pPr>
+      <w:r>
+        <w:rPr>
+          <w:rFonts w:ascii="Times New Roman" w:hAnsi="Times New Roman" w:cs="Times New Roman"/>
+        </w:rPr>
+        <w:t>If “Back is clicked, the system will display the “Field Site” page to the user.</w:t>
+      </w:r>
+    </w:p>
+    <w:p>
+      <w:pPr>
+        <w:pStyle w:val="ListParagraph"/>
+        <w:numPr>
+          <w:ilvl w:val="1"/>
+          <w:numId w:val="31"/>
+        </w:numPr>
+        <w:spacing w:line="240" w:lineRule="auto"/>
+        <w:rPr>
+          <w:rFonts w:ascii="Times New Roman" w:hAnsi="Times New Roman" w:cs="Times New Roman"/>
+        </w:rPr>
+      </w:pPr>
+      <w:r>
+        <w:rPr>
+          <w:rFonts w:ascii="Times New Roman" w:hAnsi="Times New Roman" w:cs="Times New Roman"/>
+        </w:rPr>
+        <w:t>If User clicks Cancel, “Are you sure?” is displayed in a message box with “Yes” or “No” options.</w:t>
+      </w:r>
+    </w:p>
+    <w:p>
+      <w:pPr>
+        <w:pStyle w:val="ListParagraph"/>
+        <w:numPr>
+          <w:ilvl w:val="2"/>
+          <w:numId w:val="31"/>
+        </w:numPr>
+        <w:spacing w:line="240" w:lineRule="auto"/>
+        <w:rPr>
+          <w:rFonts w:ascii="Times New Roman" w:hAnsi="Times New Roman" w:cs="Times New Roman"/>
+        </w:rPr>
+      </w:pPr>
+      <w:r>
+        <w:rPr>
+          <w:rFonts w:ascii="Times New Roman" w:hAnsi="Times New Roman" w:cs="Times New Roman"/>
+        </w:rPr>
+        <w:t>If “Yes” is pressed, information is discarded and Fields List page is displayed.</w:t>
+      </w:r>
+    </w:p>
+    <w:p>
+      <w:pPr>
+        <w:pStyle w:val="ListParagraph"/>
+        <w:numPr>
+          <w:ilvl w:val="2"/>
+          <w:numId w:val="31"/>
+        </w:numPr>
+        <w:spacing w:line="240" w:lineRule="auto"/>
+        <w:rPr>
+          <w:rFonts w:ascii="Times New Roman" w:hAnsi="Times New Roman" w:cs="Times New Roman"/>
+        </w:rPr>
+      </w:pPr>
+      <w:r>
+        <w:rPr>
+          <w:rFonts w:ascii="Times New Roman" w:hAnsi="Times New Roman" w:cs="Times New Roman"/>
+        </w:rPr>
+        <w:t>If “No” is pressed, User returns to previous form.</w:t>
+      </w:r>
+    </w:p>
+    <w:p>
+      <w:pPr>
+        <w:spacing w:line="240" w:lineRule="auto"/>
+        <w:rPr>
+          <w:rFonts w:ascii="Times New Roman" w:hAnsi="Times New Roman" w:cs="Times New Roman"/>
+        </w:rPr>
+      </w:pPr>
+      <w:r>
+        <w:rPr>
+          <w:rFonts w:ascii="Times New Roman" w:hAnsi="Times New Roman" w:cs="Times New Roman"/>
+          <w:b/>
+        </w:rPr>
+        <w:t>Extensions</w:t>
+      </w:r>
+      <w:r>
+        <w:rPr>
+          <w:rFonts w:ascii="Times New Roman" w:hAnsi="Times New Roman" w:cs="Times New Roman"/>
+        </w:rPr>
+        <w:t>:</w:t>
+      </w:r>
+    </w:p>
+    <w:p>
+      <w:pPr>
+        <w:spacing w:line="240" w:lineRule="auto"/>
+        <w:rPr>
+          <w:rFonts w:ascii="Times New Roman" w:hAnsi="Times New Roman" w:cs="Times New Roman"/>
+        </w:rPr>
+      </w:pPr>
+      <w:r>
+        <w:rPr>
+          <w:rFonts w:ascii="Times New Roman" w:hAnsi="Times New Roman" w:cs="Times New Roman"/>
+        </w:rPr>
+        <w:t xml:space="preserve">1a. </w:t>
+      </w:r>
+      <w:proofErr w:type="gramStart"/>
+      <w:r>
+        <w:rPr>
+          <w:rFonts w:ascii="Times New Roman" w:hAnsi="Times New Roman" w:cs="Times New Roman"/>
+        </w:rPr>
+        <w:t>Valid</w:t>
+      </w:r>
+      <w:proofErr w:type="gramEnd"/>
+      <w:r>
+        <w:rPr>
+          <w:rFonts w:ascii="Times New Roman" w:hAnsi="Times New Roman" w:cs="Times New Roman"/>
+        </w:rPr>
+        <w:t xml:space="preserve"> values for Control Cost: 4-12, integer values</w:t>
+      </w:r>
+    </w:p>
+    <w:p>
+      <w:pPr>
+        <w:spacing w:line="240" w:lineRule="auto"/>
+        <w:rPr>
+          <w:rFonts w:ascii="Times New Roman" w:hAnsi="Times New Roman" w:cs="Times New Roman"/>
+        </w:rPr>
+      </w:pPr>
+      <w:r>
+        <w:rPr>
+          <w:rFonts w:ascii="Times New Roman" w:hAnsi="Times New Roman" w:cs="Times New Roman"/>
+        </w:rPr>
+        <w:t xml:space="preserve">1b. </w:t>
+      </w:r>
+      <w:proofErr w:type="gramStart"/>
+      <w:r>
+        <w:rPr>
+          <w:rFonts w:ascii="Times New Roman" w:hAnsi="Times New Roman" w:cs="Times New Roman"/>
+        </w:rPr>
+        <w:t>Valid</w:t>
+      </w:r>
+      <w:proofErr w:type="gramEnd"/>
+      <w:r>
+        <w:rPr>
+          <w:rFonts w:ascii="Times New Roman" w:hAnsi="Times New Roman" w:cs="Times New Roman"/>
+        </w:rPr>
+        <w:t xml:space="preserve"> values for Crop Value: 2.5 – 7, incrementing by .5</w:t>
+      </w:r>
+    </w:p>
+    <w:p>
+      <w:pPr>
+        <w:spacing w:line="240" w:lineRule="auto"/>
+        <w:rPr>
+          <w:rFonts w:ascii="Times New Roman" w:hAnsi="Times New Roman" w:cs="Times New Roman"/>
+        </w:rPr>
+      </w:pPr>
+      <w:r>
+        <w:rPr>
+          <w:rFonts w:ascii="Times New Roman" w:hAnsi="Times New Roman" w:cs="Times New Roman"/>
+        </w:rPr>
+        <w:t>4a. At this point, the system should validate that both dropdown values have been entered; if not, return to step 2 and display a message stating “Select both control cost and crop value!</w:t>
+      </w:r>
+      <w:proofErr w:type="gramStart"/>
+      <w:r>
+        <w:rPr>
+          <w:rFonts w:ascii="Times New Roman" w:hAnsi="Times New Roman" w:cs="Times New Roman"/>
+        </w:rPr>
+        <w:t>”.</w:t>
+      </w:r>
+      <w:proofErr w:type="gramEnd"/>
+    </w:p>
+    <w:p/>
+    <w:p>
+      <w:pPr>
+        <w:pStyle w:val="Heading3"/>
+        <w:ind w:firstLine="360"/>
+        <w:rPr>
+          <w:rFonts w:ascii="Times New Roman" w:hAnsi="Times New Roman" w:cs="Times New Roman"/>
+        </w:rPr>
+      </w:pPr>
+      <w:r>
+        <w:rPr>
+          <w:rFonts w:ascii="Times New Roman" w:hAnsi="Times New Roman" w:cs="Times New Roman"/>
+        </w:rPr>
+        <w:t>1.2.</w:t>
+      </w:r>
+      <w:r>
+        <w:rPr>
+          <w:rFonts w:ascii="Times New Roman" w:hAnsi="Times New Roman" w:cs="Times New Roman"/>
+        </w:rPr>
+        <w:t>1</w:t>
+      </w:r>
+      <w:r>
+        <w:rPr>
+          <w:rFonts w:ascii="Times New Roman" w:hAnsi="Times New Roman" w:cs="Times New Roman"/>
+        </w:rPr>
+        <w:t>1</w:t>
+      </w:r>
+      <w:r>
+        <w:rPr>
+          <w:rFonts w:ascii="Times New Roman" w:hAnsi="Times New Roman" w:cs="Times New Roman"/>
+        </w:rPr>
+        <w:t xml:space="preserve">. </w:t>
+      </w:r>
+      <w:r>
+        <w:rPr>
+          <w:rFonts w:ascii="Times New Roman" w:hAnsi="Times New Roman" w:cs="Times New Roman"/>
+        </w:rPr>
+        <w:t>Enter Samples into the Pest Sampler.</w:t>
+      </w:r>
+    </w:p>
+    <w:p/>
+    <w:p>
+      <w:pPr>
+        <w:spacing w:line="240" w:lineRule="auto"/>
+        <w:rPr>
+          <w:rFonts w:ascii="Times New Roman" w:hAnsi="Times New Roman" w:cs="Times New Roman"/>
+        </w:rPr>
+      </w:pPr>
+      <w:r>
+        <w:rPr>
+          <w:rFonts w:ascii="Times New Roman" w:hAnsi="Times New Roman" w:cs="Times New Roman"/>
+          <w:b/>
+        </w:rPr>
+        <w:t>Actors</w:t>
+      </w:r>
+      <w:r>
+        <w:rPr>
+          <w:rFonts w:ascii="Times New Roman" w:hAnsi="Times New Roman" w:cs="Times New Roman"/>
+        </w:rPr>
+        <w:t>: User</w:t>
+      </w:r>
+    </w:p>
+    <w:p>
+      <w:pPr>
+        <w:spacing w:line="240" w:lineRule="auto"/>
+        <w:rPr>
+          <w:rFonts w:ascii="Times New Roman" w:hAnsi="Times New Roman" w:cs="Times New Roman"/>
+        </w:rPr>
+      </w:pPr>
+      <w:r>
+        <w:rPr>
+          <w:rFonts w:ascii="Times New Roman" w:hAnsi="Times New Roman" w:cs="Times New Roman"/>
+          <w:b/>
+        </w:rPr>
+        <w:t>Stakeholders and Needs</w:t>
+      </w:r>
+      <w:r>
+        <w:rPr>
+          <w:rFonts w:ascii="Times New Roman" w:hAnsi="Times New Roman" w:cs="Times New Roman"/>
+        </w:rPr>
+        <w:t xml:space="preserve">: </w:t>
+      </w:r>
+    </w:p>
+    <w:p>
+      <w:pPr>
+        <w:spacing w:line="240" w:lineRule="auto"/>
+        <w:rPr>
+          <w:rFonts w:ascii="Times New Roman" w:hAnsi="Times New Roman" w:cs="Times New Roman"/>
+        </w:rPr>
+      </w:pPr>
+      <w:r>
+        <w:rPr>
+          <w:rFonts w:ascii="Times New Roman" w:hAnsi="Times New Roman" w:cs="Times New Roman"/>
+        </w:rPr>
+        <w:t>User – Create a pest sample for a field.</w:t>
+      </w:r>
+    </w:p>
+    <w:p>
+      <w:pPr>
+        <w:spacing w:line="240" w:lineRule="auto"/>
+        <w:rPr>
+          <w:rFonts w:ascii="Times New Roman" w:hAnsi="Times New Roman" w:cs="Times New Roman"/>
+        </w:rPr>
+      </w:pPr>
+      <w:r>
+        <w:rPr>
+          <w:rFonts w:ascii="Times New Roman" w:hAnsi="Times New Roman" w:cs="Times New Roman"/>
+          <w:b/>
+        </w:rPr>
+        <w:t>Preconditions</w:t>
+      </w:r>
+      <w:r>
+        <w:rPr>
+          <w:rFonts w:ascii="Times New Roman" w:hAnsi="Times New Roman" w:cs="Times New Roman"/>
+        </w:rPr>
+        <w:t>: User is logged in to the system</w:t>
+      </w:r>
+      <w:r>
+        <w:rPr>
+          <w:rFonts w:ascii="Times New Roman" w:hAnsi="Times New Roman" w:cs="Times New Roman"/>
+        </w:rPr>
+        <w:t>, has completed the “Sampling Method” page, “Location” page, “Field Site” page, and “Costs” page, and clicked Continue.</w:t>
+      </w:r>
+    </w:p>
+    <w:p>
+      <w:pPr>
+        <w:spacing w:line="240" w:lineRule="auto"/>
+        <w:rPr>
+          <w:rFonts w:ascii="Times New Roman" w:hAnsi="Times New Roman" w:cs="Times New Roman"/>
+        </w:rPr>
+      </w:pPr>
+      <w:proofErr w:type="spellStart"/>
+      <w:r>
+        <w:rPr>
+          <w:rFonts w:ascii="Times New Roman" w:hAnsi="Times New Roman" w:cs="Times New Roman"/>
+          <w:b/>
+        </w:rPr>
+        <w:t>Postconditions</w:t>
+      </w:r>
+      <w:proofErr w:type="spellEnd"/>
+      <w:r>
+        <w:rPr>
+          <w:rFonts w:ascii="Times New Roman" w:hAnsi="Times New Roman" w:cs="Times New Roman"/>
+        </w:rPr>
+        <w:t xml:space="preserve">: </w:t>
+      </w:r>
+      <w:r>
+        <w:rPr>
+          <w:rFonts w:ascii="Times New Roman" w:hAnsi="Times New Roman" w:cs="Times New Roman"/>
+        </w:rPr>
+        <w:t>User is taken to the “Notes” page of the Pest Sampler wizard</w:t>
+      </w:r>
+    </w:p>
+    <w:p>
+      <w:pPr>
+        <w:spacing w:line="240" w:lineRule="auto"/>
+        <w:rPr>
+          <w:rFonts w:ascii="Times New Roman" w:hAnsi="Times New Roman" w:cs="Times New Roman"/>
+        </w:rPr>
+      </w:pPr>
+      <w:r>
+        <w:rPr>
+          <w:rFonts w:ascii="Times New Roman" w:hAnsi="Times New Roman" w:cs="Times New Roman"/>
+          <w:b/>
+        </w:rPr>
+        <w:t>Trigger</w:t>
+      </w:r>
+      <w:r>
+        <w:rPr>
+          <w:rFonts w:ascii="Times New Roman" w:hAnsi="Times New Roman" w:cs="Times New Roman"/>
+        </w:rPr>
+        <w:t xml:space="preserve">: </w:t>
+      </w:r>
+      <w:r>
+        <w:rPr>
+          <w:rFonts w:ascii="Times New Roman" w:hAnsi="Times New Roman" w:cs="Times New Roman"/>
+        </w:rPr>
+        <w:t>User clicks on Continue on the “Costs” page.</w:t>
+      </w:r>
+    </w:p>
+    <w:p>
+      <w:pPr>
+        <w:spacing w:line="240" w:lineRule="auto"/>
+        <w:rPr>
+          <w:rFonts w:ascii="Times New Roman" w:hAnsi="Times New Roman" w:cs="Times New Roman"/>
+        </w:rPr>
+      </w:pPr>
+      <w:r>
+        <w:rPr>
+          <w:rFonts w:ascii="Times New Roman" w:hAnsi="Times New Roman" w:cs="Times New Roman"/>
+          <w:b/>
+        </w:rPr>
+        <w:t>Basic Flow</w:t>
+      </w:r>
+      <w:r>
+        <w:rPr>
+          <w:rFonts w:ascii="Times New Roman" w:hAnsi="Times New Roman" w:cs="Times New Roman"/>
+        </w:rPr>
+        <w:t>:</w:t>
+      </w:r>
+    </w:p>
+    <w:p>
+      <w:pPr>
+        <w:pStyle w:val="ListParagraph"/>
+        <w:numPr>
+          <w:ilvl w:val="0"/>
+          <w:numId w:val="32"/>
+        </w:numPr>
+        <w:spacing w:line="240" w:lineRule="auto"/>
+        <w:rPr>
+          <w:rFonts w:ascii="Times New Roman" w:hAnsi="Times New Roman" w:cs="Times New Roman"/>
+        </w:rPr>
+      </w:pPr>
+      <w:r>
+        <w:rPr>
+          <w:rFonts w:ascii="Times New Roman" w:hAnsi="Times New Roman" w:cs="Times New Roman"/>
+        </w:rPr>
+        <w:t xml:space="preserve">System builds and displays a form showing </w:t>
+      </w:r>
+      <w:r>
+        <w:rPr>
+          <w:rFonts w:ascii="Times New Roman" w:hAnsi="Times New Roman" w:cs="Times New Roman"/>
+        </w:rPr>
+        <w:t>a</w:t>
+      </w:r>
+      <w:r>
+        <w:rPr>
+          <w:rFonts w:ascii="Times New Roman" w:hAnsi="Times New Roman" w:cs="Times New Roman"/>
+        </w:rPr>
+        <w:t xml:space="preserve"> </w:t>
+      </w:r>
+      <w:r>
+        <w:rPr>
+          <w:rFonts w:ascii="Times New Roman" w:hAnsi="Times New Roman" w:cs="Times New Roman"/>
+        </w:rPr>
+        <w:t xml:space="preserve">table with checkboxes as the following: </w:t>
+      </w:r>
+    </w:p>
+    <w:p>
+      <w:pPr>
+        <w:pStyle w:val="ListParagraph"/>
+        <w:numPr>
+          <w:ilvl w:val="1"/>
+          <w:numId w:val="32"/>
+        </w:numPr>
+        <w:spacing w:line="240" w:lineRule="auto"/>
+        <w:rPr>
+          <w:rFonts w:ascii="Times New Roman" w:hAnsi="Times New Roman" w:cs="Times New Roman"/>
+        </w:rPr>
+      </w:pPr>
+      <w:r>
+        <w:rPr>
+          <w:rFonts w:ascii="Times New Roman" w:hAnsi="Times New Roman" w:cs="Times New Roman"/>
+          <w:noProof/>
+        </w:rPr>
+        <w:lastRenderedPageBreak/>
+        <w:drawing>
+          <wp:inline distT="0" distB="0" distL="0" distR="0">
+            <wp:extent cx="5029902" cy="1733792"/>
+            <wp:effectExtent l="0" t="0" r="0" b="0"/>
+            <wp:docPr id="3" name="Picture 3"/>
+            <wp:cNvGraphicFramePr>
+              <a:graphicFrameLocks xmlns:a="http://schemas.openxmlformats.org/drawingml/2006/main" noChangeAspect="1"/>
+            </wp:cNvGraphicFramePr>
+            <a:graphic xmlns:a="http://schemas.openxmlformats.org/drawingml/2006/main">
+              <a:graphicData uri="http://schemas.openxmlformats.org/drawingml/2006/picture">
+                <pic:pic xmlns:pic="http://schemas.openxmlformats.org/drawingml/2006/picture">
+                  <pic:nvPicPr>
+                    <pic:cNvPr id="0" name="B34376A.tmp"/>
+                    <pic:cNvPicPr/>
+                  </pic:nvPicPr>
+                  <pic:blipFill>
+                    <a:blip r:embed="rId8">
+                      <a:extLst>
+                        <a:ext uri="{28A0092B-C50C-407E-A947-70E740481C1C}">
+                          <a14:useLocalDpi xmlns:a14="http://schemas.microsoft.com/office/drawing/2010/main" val="0"/>
+                        </a:ext>
+                      </a:extLst>
+                    </a:blip>
+                    <a:stretch>
+                      <a:fillRect/>
+                    </a:stretch>
+                  </pic:blipFill>
+                  <pic:spPr>
+                    <a:xfrm>
+                      <a:off x="0" y="0"/>
+                      <a:ext cx="5029902" cy="1733792"/>
+                    </a:xfrm>
+                    <a:prstGeom prst="rect">
+                      <a:avLst/>
+                    </a:prstGeom>
+                  </pic:spPr>
+                </pic:pic>
+              </a:graphicData>
+            </a:graphic>
+          </wp:inline>
+        </w:drawing>
+      </w:r>
+      <w:r>
+        <w:rPr>
+          <w:rFonts w:ascii="Times New Roman" w:hAnsi="Times New Roman" w:cs="Times New Roman"/>
+        </w:rPr>
+        <w:t xml:space="preserve"> </w:t>
+      </w:r>
+      <w:proofErr w:type="gramStart"/>
+      <w:r>
+        <w:rPr>
+          <w:rFonts w:ascii="Times New Roman" w:hAnsi="Times New Roman" w:cs="Times New Roman"/>
+        </w:rPr>
+        <w:t>with</w:t>
+      </w:r>
+      <w:proofErr w:type="gramEnd"/>
+      <w:r>
+        <w:rPr>
+          <w:rFonts w:ascii="Times New Roman" w:hAnsi="Times New Roman" w:cs="Times New Roman"/>
+        </w:rPr>
+        <w:t xml:space="preserve"> “Continue,” “Back,” and “Cancel” buttons.</w:t>
+      </w:r>
+    </w:p>
+    <w:p>
+      <w:pPr>
+        <w:pStyle w:val="ListParagraph"/>
+        <w:numPr>
+          <w:ilvl w:val="0"/>
+          <w:numId w:val="32"/>
+        </w:numPr>
+        <w:spacing w:line="240" w:lineRule="auto"/>
+        <w:rPr>
+          <w:rFonts w:ascii="Times New Roman" w:hAnsi="Times New Roman" w:cs="Times New Roman"/>
+        </w:rPr>
+      </w:pPr>
+      <w:r>
+        <w:rPr>
+          <w:rFonts w:ascii="Times New Roman" w:hAnsi="Times New Roman" w:cs="Times New Roman"/>
+        </w:rPr>
+        <w:t xml:space="preserve">User will </w:t>
+      </w:r>
+      <w:r>
+        <w:rPr>
+          <w:rFonts w:ascii="Times New Roman" w:hAnsi="Times New Roman" w:cs="Times New Roman"/>
+        </w:rPr>
+        <w:t>select checkboxes on the table.</w:t>
+      </w:r>
+    </w:p>
+    <w:p>
+      <w:pPr>
+        <w:pStyle w:val="ListParagraph"/>
+        <w:numPr>
+          <w:ilvl w:val="0"/>
+          <w:numId w:val="32"/>
+        </w:numPr>
+        <w:spacing w:line="240" w:lineRule="auto"/>
+        <w:rPr>
+          <w:rFonts w:ascii="Times New Roman" w:hAnsi="Times New Roman" w:cs="Times New Roman"/>
+        </w:rPr>
+      </w:pPr>
+      <w:r>
+        <w:rPr>
+          <w:rFonts w:ascii="Times New Roman" w:hAnsi="Times New Roman" w:cs="Times New Roman"/>
+        </w:rPr>
+        <w:t>User clicks either “Continue,”  “Cancel,” or “Back”</w:t>
+      </w:r>
+    </w:p>
+    <w:p>
+      <w:pPr>
+        <w:pStyle w:val="ListParagraph"/>
+        <w:numPr>
+          <w:ilvl w:val="1"/>
+          <w:numId w:val="32"/>
+        </w:numPr>
+        <w:spacing w:line="240" w:lineRule="auto"/>
+        <w:rPr>
+          <w:rFonts w:ascii="Times New Roman" w:hAnsi="Times New Roman" w:cs="Times New Roman"/>
+        </w:rPr>
+      </w:pPr>
+      <w:r>
+        <w:rPr>
+          <w:rFonts w:ascii="Times New Roman" w:hAnsi="Times New Roman" w:cs="Times New Roman"/>
+        </w:rPr>
+        <w:t xml:space="preserve">If Continue is clicked, the system will </w:t>
+      </w:r>
+      <w:r>
+        <w:rPr>
+          <w:rFonts w:ascii="Times New Roman" w:hAnsi="Times New Roman" w:cs="Times New Roman"/>
+        </w:rPr>
+        <w:t xml:space="preserve">add to the total number of detected Aphids and </w:t>
+      </w:r>
+      <w:proofErr w:type="spellStart"/>
+      <w:r>
+        <w:rPr>
+          <w:rFonts w:ascii="Times New Roman" w:hAnsi="Times New Roman" w:cs="Times New Roman"/>
+        </w:rPr>
+        <w:t>Mummys</w:t>
+      </w:r>
+      <w:proofErr w:type="spellEnd"/>
+      <w:r>
+        <w:rPr>
+          <w:rFonts w:ascii="Times New Roman" w:hAnsi="Times New Roman" w:cs="Times New Roman"/>
+        </w:rPr>
+        <w:t xml:space="preserve"> based on the checkboxes selected to the current sample object.</w:t>
+      </w:r>
+    </w:p>
+    <w:p>
+      <w:pPr>
+        <w:pStyle w:val="ListParagraph"/>
+        <w:numPr>
+          <w:ilvl w:val="1"/>
+          <w:numId w:val="32"/>
+        </w:numPr>
+        <w:spacing w:line="240" w:lineRule="auto"/>
+        <w:rPr>
+          <w:rFonts w:ascii="Times New Roman" w:hAnsi="Times New Roman" w:cs="Times New Roman"/>
+        </w:rPr>
+      </w:pPr>
+      <w:r>
+        <w:rPr>
+          <w:rFonts w:ascii="Times New Roman" w:hAnsi="Times New Roman" w:cs="Times New Roman"/>
+        </w:rPr>
+        <w:t xml:space="preserve">The system will then display the </w:t>
+      </w:r>
+      <w:r>
+        <w:rPr>
+          <w:rFonts w:ascii="Times New Roman" w:hAnsi="Times New Roman" w:cs="Times New Roman"/>
+        </w:rPr>
+        <w:t xml:space="preserve">next </w:t>
+      </w:r>
+      <w:r>
+        <w:rPr>
+          <w:rFonts w:ascii="Times New Roman" w:hAnsi="Times New Roman" w:cs="Times New Roman"/>
+        </w:rPr>
+        <w:t>“</w:t>
+      </w:r>
+      <w:r>
+        <w:rPr>
+          <w:rFonts w:ascii="Times New Roman" w:hAnsi="Times New Roman" w:cs="Times New Roman"/>
+        </w:rPr>
+        <w:t>Sample</w:t>
+      </w:r>
+      <w:r>
+        <w:rPr>
+          <w:rFonts w:ascii="Times New Roman" w:hAnsi="Times New Roman" w:cs="Times New Roman"/>
+        </w:rPr>
+        <w:t>”</w:t>
+      </w:r>
+      <w:r>
+        <w:rPr>
+          <w:rFonts w:ascii="Times New Roman" w:hAnsi="Times New Roman" w:cs="Times New Roman"/>
+        </w:rPr>
+        <w:t xml:space="preserve"> page to the user, or Notes if 5 samples have been collected. </w:t>
+      </w:r>
+    </w:p>
+    <w:p>
+      <w:pPr>
+        <w:pStyle w:val="ListParagraph"/>
+        <w:numPr>
+          <w:ilvl w:val="1"/>
+          <w:numId w:val="32"/>
+        </w:numPr>
+        <w:spacing w:line="240" w:lineRule="auto"/>
+        <w:rPr>
+          <w:rFonts w:ascii="Times New Roman" w:hAnsi="Times New Roman" w:cs="Times New Roman"/>
+        </w:rPr>
+      </w:pPr>
+      <w:r>
+        <w:rPr>
+          <w:rFonts w:ascii="Times New Roman" w:hAnsi="Times New Roman" w:cs="Times New Roman"/>
+        </w:rPr>
+        <w:t>If “Back is clicked, the system will display the “</w:t>
+      </w:r>
+      <w:r>
+        <w:rPr>
+          <w:rFonts w:ascii="Times New Roman" w:hAnsi="Times New Roman" w:cs="Times New Roman"/>
+        </w:rPr>
+        <w:t>Costs</w:t>
+      </w:r>
+      <w:r>
+        <w:rPr>
+          <w:rFonts w:ascii="Times New Roman" w:hAnsi="Times New Roman" w:cs="Times New Roman"/>
+        </w:rPr>
+        <w:t>” page to the user</w:t>
+      </w:r>
+      <w:r>
+        <w:rPr>
+          <w:rFonts w:ascii="Times New Roman" w:hAnsi="Times New Roman" w:cs="Times New Roman"/>
+        </w:rPr>
+        <w:t xml:space="preserve"> if it is the first sample, or the previous “Sample” page otherwise</w:t>
+      </w:r>
+      <w:r>
+        <w:rPr>
+          <w:rFonts w:ascii="Times New Roman" w:hAnsi="Times New Roman" w:cs="Times New Roman"/>
+        </w:rPr>
+        <w:t>.</w:t>
+      </w:r>
+    </w:p>
+    <w:p>
+      <w:pPr>
+        <w:pStyle w:val="ListParagraph"/>
+        <w:numPr>
+          <w:ilvl w:val="1"/>
+          <w:numId w:val="32"/>
+        </w:numPr>
+        <w:spacing w:line="240" w:lineRule="auto"/>
+        <w:rPr>
+          <w:rFonts w:ascii="Times New Roman" w:hAnsi="Times New Roman" w:cs="Times New Roman"/>
+        </w:rPr>
+      </w:pPr>
+      <w:r>
+        <w:rPr>
+          <w:rFonts w:ascii="Times New Roman" w:hAnsi="Times New Roman" w:cs="Times New Roman"/>
+        </w:rPr>
+        <w:t>If User clicks Cancel, “Are you sure?” is displayed in a message box with “Yes” or “No” options.</w:t>
+      </w:r>
+    </w:p>
+    <w:p>
+      <w:pPr>
+        <w:pStyle w:val="ListParagraph"/>
+        <w:numPr>
+          <w:ilvl w:val="2"/>
+          <w:numId w:val="32"/>
+        </w:numPr>
+        <w:spacing w:line="240" w:lineRule="auto"/>
+        <w:rPr>
+          <w:rFonts w:ascii="Times New Roman" w:hAnsi="Times New Roman" w:cs="Times New Roman"/>
+        </w:rPr>
+      </w:pPr>
+      <w:r>
+        <w:rPr>
+          <w:rFonts w:ascii="Times New Roman" w:hAnsi="Times New Roman" w:cs="Times New Roman"/>
+        </w:rPr>
+        <w:t>If “Yes” is pressed, information is discarded and Fields List page is displayed.</w:t>
+      </w:r>
+    </w:p>
+    <w:p>
+      <w:pPr>
+        <w:pStyle w:val="ListParagraph"/>
+        <w:numPr>
+          <w:ilvl w:val="2"/>
+          <w:numId w:val="32"/>
+        </w:numPr>
+        <w:spacing w:line="240" w:lineRule="auto"/>
+        <w:rPr>
+          <w:rFonts w:ascii="Times New Roman" w:hAnsi="Times New Roman" w:cs="Times New Roman"/>
+        </w:rPr>
+      </w:pPr>
+      <w:r>
+        <w:rPr>
+          <w:rFonts w:ascii="Times New Roman" w:hAnsi="Times New Roman" w:cs="Times New Roman"/>
+        </w:rPr>
+        <w:t>If “No” is pressed, User returns to previous form.</w:t>
+      </w:r>
+    </w:p>
+    <w:p>
+      <w:pPr>
+        <w:spacing w:line="240" w:lineRule="auto"/>
+        <w:rPr>
+          <w:rFonts w:ascii="Times New Roman" w:hAnsi="Times New Roman" w:cs="Times New Roman"/>
+        </w:rPr>
+      </w:pPr>
+      <w:r>
+        <w:rPr>
+          <w:rFonts w:ascii="Times New Roman" w:hAnsi="Times New Roman" w:cs="Times New Roman"/>
+          <w:b/>
+        </w:rPr>
+        <w:t>Extensions</w:t>
+      </w:r>
+      <w:r>
+        <w:rPr>
+          <w:rFonts w:ascii="Times New Roman" w:hAnsi="Times New Roman" w:cs="Times New Roman"/>
+        </w:rPr>
+        <w:t>:</w:t>
+      </w:r>
+    </w:p>
+    <w:p>
+      <w:pPr>
+        <w:rPr>
+          <w:rFonts w:ascii="Times New Roman" w:hAnsi="Times New Roman" w:cs="Times New Roman"/>
+        </w:rPr>
+      </w:pPr>
+      <w:r>
+        <w:rPr>
+          <w:rFonts w:ascii="Times New Roman" w:hAnsi="Times New Roman" w:cs="Times New Roman"/>
+        </w:rPr>
+        <w:t xml:space="preserve">4a. At this point, the system should validate that </w:t>
+      </w:r>
+      <w:r>
+        <w:rPr>
+          <w:rFonts w:ascii="Times New Roman" w:hAnsi="Times New Roman" w:cs="Times New Roman"/>
+        </w:rPr>
+        <w:t>the user has</w:t>
+      </w:r>
+      <w:r>
+        <w:rPr>
+          <w:rFonts w:ascii="Times New Roman" w:hAnsi="Times New Roman" w:cs="Times New Roman"/>
+        </w:rPr>
+        <w:t xml:space="preserve"> selected at least one checkbox; if not, display a message stating “Select at least one value!</w:t>
+      </w:r>
+      <w:proofErr w:type="gramStart"/>
+      <w:r>
+        <w:rPr>
+          <w:rFonts w:ascii="Times New Roman" w:hAnsi="Times New Roman" w:cs="Times New Roman"/>
+        </w:rPr>
+        <w:t>”.</w:t>
+      </w:r>
+      <w:proofErr w:type="gramEnd"/>
+    </w:p>
+    <w:p>
+      <w:pPr>
+        <w:rPr>
+          <w:rFonts w:ascii="Times New Roman" w:hAnsi="Times New Roman" w:cs="Times New Roman"/>
+        </w:rPr>
+      </w:pPr>
+    </w:p>
+    <w:p>
+      <w:pPr>
+        <w:pStyle w:val="Heading3"/>
+        <w:ind w:firstLine="360"/>
+        <w:rPr>
+          <w:rFonts w:ascii="Times New Roman" w:hAnsi="Times New Roman" w:cs="Times New Roman"/>
+        </w:rPr>
+      </w:pPr>
+      <w:r>
+        <w:rPr>
+          <w:rFonts w:ascii="Times New Roman" w:hAnsi="Times New Roman" w:cs="Times New Roman"/>
+        </w:rPr>
+        <w:t>1.2.</w:t>
+      </w:r>
+      <w:r>
+        <w:rPr>
+          <w:rFonts w:ascii="Times New Roman" w:hAnsi="Times New Roman" w:cs="Times New Roman"/>
+        </w:rPr>
+        <w:t>1</w:t>
+      </w:r>
+      <w:r>
+        <w:rPr>
+          <w:rFonts w:ascii="Times New Roman" w:hAnsi="Times New Roman" w:cs="Times New Roman"/>
+        </w:rPr>
+        <w:t>2</w:t>
+      </w:r>
+      <w:r>
+        <w:rPr>
+          <w:rFonts w:ascii="Times New Roman" w:hAnsi="Times New Roman" w:cs="Times New Roman"/>
+        </w:rPr>
+        <w:t xml:space="preserve">. </w:t>
+      </w:r>
+      <w:r>
+        <w:rPr>
+          <w:rFonts w:ascii="Times New Roman" w:hAnsi="Times New Roman" w:cs="Times New Roman"/>
+        </w:rPr>
+        <w:t>Enter Notes into the Pest Sampler</w:t>
+      </w:r>
+    </w:p>
+    <w:p/>
+    <w:p>
+      <w:pPr>
+        <w:spacing w:line="240" w:lineRule="auto"/>
+        <w:rPr>
+          <w:rFonts w:ascii="Times New Roman" w:hAnsi="Times New Roman" w:cs="Times New Roman"/>
+        </w:rPr>
+      </w:pPr>
+      <w:r>
+        <w:rPr>
+          <w:rFonts w:ascii="Times New Roman" w:hAnsi="Times New Roman" w:cs="Times New Roman"/>
+          <w:b/>
+        </w:rPr>
+        <w:t>Actors</w:t>
+      </w:r>
+      <w:r>
+        <w:rPr>
+          <w:rFonts w:ascii="Times New Roman" w:hAnsi="Times New Roman" w:cs="Times New Roman"/>
+        </w:rPr>
+        <w:t>: User</w:t>
+      </w:r>
+    </w:p>
+    <w:p>
+      <w:pPr>
+        <w:spacing w:line="240" w:lineRule="auto"/>
+        <w:rPr>
+          <w:rFonts w:ascii="Times New Roman" w:hAnsi="Times New Roman" w:cs="Times New Roman"/>
+        </w:rPr>
+      </w:pPr>
+      <w:r>
+        <w:rPr>
+          <w:rFonts w:ascii="Times New Roman" w:hAnsi="Times New Roman" w:cs="Times New Roman"/>
+          <w:b/>
+        </w:rPr>
+        <w:t>Stakeholders and Needs</w:t>
+      </w:r>
+      <w:r>
+        <w:rPr>
+          <w:rFonts w:ascii="Times New Roman" w:hAnsi="Times New Roman" w:cs="Times New Roman"/>
+        </w:rPr>
+        <w:t xml:space="preserve">: </w:t>
+      </w:r>
+    </w:p>
+    <w:p>
+      <w:pPr>
+        <w:spacing w:line="240" w:lineRule="auto"/>
+        <w:rPr>
+          <w:rFonts w:ascii="Times New Roman" w:hAnsi="Times New Roman" w:cs="Times New Roman"/>
+        </w:rPr>
+      </w:pPr>
+      <w:r>
+        <w:rPr>
+          <w:rFonts w:ascii="Times New Roman" w:hAnsi="Times New Roman" w:cs="Times New Roman"/>
+        </w:rPr>
+        <w:t>User – Create a pest sample for a field.</w:t>
+      </w:r>
+    </w:p>
+    <w:p>
+      <w:pPr>
+        <w:spacing w:line="240" w:lineRule="auto"/>
+        <w:rPr>
+          <w:rFonts w:ascii="Times New Roman" w:hAnsi="Times New Roman" w:cs="Times New Roman"/>
+        </w:rPr>
+      </w:pPr>
+      <w:r>
+        <w:rPr>
+          <w:rFonts w:ascii="Times New Roman" w:hAnsi="Times New Roman" w:cs="Times New Roman"/>
+          <w:b/>
+        </w:rPr>
+        <w:t>Preconditions</w:t>
+      </w:r>
+      <w:r>
+        <w:rPr>
+          <w:rFonts w:ascii="Times New Roman" w:hAnsi="Times New Roman" w:cs="Times New Roman"/>
+        </w:rPr>
+        <w:t>: User is logged in to the system</w:t>
+      </w:r>
+      <w:r>
+        <w:rPr>
+          <w:rFonts w:ascii="Times New Roman" w:hAnsi="Times New Roman" w:cs="Times New Roman"/>
+        </w:rPr>
+        <w:t>, has completed the “Sampling Method” page, “Location” page, “Field Site” page, “Costs” page, and “Samples” pages, and clicked Continue.</w:t>
+      </w:r>
+    </w:p>
+    <w:p>
+      <w:pPr>
+        <w:spacing w:line="240" w:lineRule="auto"/>
+        <w:rPr>
+          <w:rFonts w:ascii="Times New Roman" w:hAnsi="Times New Roman" w:cs="Times New Roman"/>
+        </w:rPr>
+      </w:pPr>
+      <w:proofErr w:type="spellStart"/>
+      <w:r>
+        <w:rPr>
+          <w:rFonts w:ascii="Times New Roman" w:hAnsi="Times New Roman" w:cs="Times New Roman"/>
+          <w:b/>
+        </w:rPr>
+        <w:t>Postconditions</w:t>
+      </w:r>
+      <w:proofErr w:type="spellEnd"/>
+      <w:r>
+        <w:rPr>
+          <w:rFonts w:ascii="Times New Roman" w:hAnsi="Times New Roman" w:cs="Times New Roman"/>
+        </w:rPr>
+        <w:t xml:space="preserve">: </w:t>
+      </w:r>
+      <w:r>
+        <w:rPr>
+          <w:rFonts w:ascii="Times New Roman" w:hAnsi="Times New Roman" w:cs="Times New Roman"/>
+        </w:rPr>
+        <w:t>User is taken to the “Pest Report” page of the Pest Sampler wizard</w:t>
+      </w:r>
+    </w:p>
+    <w:p>
+      <w:pPr>
+        <w:spacing w:line="240" w:lineRule="auto"/>
+        <w:rPr>
+          <w:rFonts w:ascii="Times New Roman" w:hAnsi="Times New Roman" w:cs="Times New Roman"/>
+        </w:rPr>
+      </w:pPr>
+      <w:r>
+        <w:rPr>
+          <w:rFonts w:ascii="Times New Roman" w:hAnsi="Times New Roman" w:cs="Times New Roman"/>
+          <w:b/>
+        </w:rPr>
+        <w:t>Trigger</w:t>
+      </w:r>
+      <w:r>
+        <w:rPr>
+          <w:rFonts w:ascii="Times New Roman" w:hAnsi="Times New Roman" w:cs="Times New Roman"/>
+        </w:rPr>
+        <w:t xml:space="preserve">: </w:t>
+      </w:r>
+      <w:r>
+        <w:rPr>
+          <w:rFonts w:ascii="Times New Roman" w:hAnsi="Times New Roman" w:cs="Times New Roman"/>
+        </w:rPr>
+        <w:t>User clicks on Continue on the last “Samples” page.</w:t>
+      </w:r>
+    </w:p>
+    <w:p>
+      <w:pPr>
+        <w:spacing w:line="240" w:lineRule="auto"/>
+        <w:rPr>
+          <w:rFonts w:ascii="Times New Roman" w:hAnsi="Times New Roman" w:cs="Times New Roman"/>
+        </w:rPr>
+      </w:pPr>
+      <w:r>
+        <w:rPr>
+          <w:rFonts w:ascii="Times New Roman" w:hAnsi="Times New Roman" w:cs="Times New Roman"/>
+          <w:b/>
+        </w:rPr>
+        <w:t>Basic Flow</w:t>
+      </w:r>
+      <w:r>
+        <w:rPr>
+          <w:rFonts w:ascii="Times New Roman" w:hAnsi="Times New Roman" w:cs="Times New Roman"/>
+        </w:rPr>
+        <w:t>:</w:t>
+      </w:r>
+    </w:p>
+    <w:p>
+      <w:pPr>
+        <w:pStyle w:val="ListParagraph"/>
+        <w:numPr>
+          <w:ilvl w:val="0"/>
+          <w:numId w:val="33"/>
+        </w:numPr>
+        <w:spacing w:line="240" w:lineRule="auto"/>
+        <w:rPr>
+          <w:rFonts w:ascii="Times New Roman" w:hAnsi="Times New Roman" w:cs="Times New Roman"/>
+        </w:rPr>
+      </w:pPr>
+      <w:r>
+        <w:rPr>
+          <w:rFonts w:ascii="Times New Roman" w:hAnsi="Times New Roman" w:cs="Times New Roman"/>
+        </w:rPr>
+        <w:t xml:space="preserve">System builds and displays a form showing text entry boxes for Notes and Other Pests Observed </w:t>
+      </w:r>
+      <w:r>
+        <w:rPr>
+          <w:rFonts w:ascii="Times New Roman" w:hAnsi="Times New Roman" w:cs="Times New Roman"/>
+        </w:rPr>
+        <w:t>with “Continue,” “Back,” and “Cancel” buttons.</w:t>
+      </w:r>
+    </w:p>
+    <w:p>
+      <w:pPr>
+        <w:pStyle w:val="ListParagraph"/>
+        <w:numPr>
+          <w:ilvl w:val="0"/>
+          <w:numId w:val="33"/>
+        </w:numPr>
+        <w:spacing w:line="240" w:lineRule="auto"/>
+        <w:rPr>
+          <w:rFonts w:ascii="Times New Roman" w:hAnsi="Times New Roman" w:cs="Times New Roman"/>
+        </w:rPr>
+      </w:pPr>
+      <w:r>
+        <w:rPr>
+          <w:rFonts w:ascii="Times New Roman" w:hAnsi="Times New Roman" w:cs="Times New Roman"/>
+        </w:rPr>
+        <w:t>User will either enter text into the boxes or not.</w:t>
+      </w:r>
+    </w:p>
+    <w:p>
+      <w:pPr>
+        <w:pStyle w:val="ListParagraph"/>
+        <w:numPr>
+          <w:ilvl w:val="0"/>
+          <w:numId w:val="33"/>
+        </w:numPr>
+        <w:spacing w:line="240" w:lineRule="auto"/>
+        <w:rPr>
+          <w:rFonts w:ascii="Times New Roman" w:hAnsi="Times New Roman" w:cs="Times New Roman"/>
+        </w:rPr>
+      </w:pPr>
+      <w:r>
+        <w:rPr>
+          <w:rFonts w:ascii="Times New Roman" w:hAnsi="Times New Roman" w:cs="Times New Roman"/>
+        </w:rPr>
+        <w:lastRenderedPageBreak/>
+        <w:t>User clicks either “Continue,”  “Cancel,” or “Back”</w:t>
+      </w:r>
+    </w:p>
+    <w:p>
+      <w:pPr>
+        <w:pStyle w:val="ListParagraph"/>
+        <w:numPr>
+          <w:ilvl w:val="1"/>
+          <w:numId w:val="33"/>
+        </w:numPr>
+        <w:spacing w:line="240" w:lineRule="auto"/>
+        <w:rPr>
+          <w:rFonts w:ascii="Times New Roman" w:hAnsi="Times New Roman" w:cs="Times New Roman"/>
+        </w:rPr>
+      </w:pPr>
+      <w:r>
+        <w:rPr>
+          <w:rFonts w:ascii="Times New Roman" w:hAnsi="Times New Roman" w:cs="Times New Roman"/>
+        </w:rPr>
+        <w:t>If Continue is clicked, the system will add the desired notes and other observed pests to the current sample.</w:t>
+      </w:r>
+    </w:p>
+    <w:p>
+      <w:pPr>
+        <w:pStyle w:val="ListParagraph"/>
+        <w:numPr>
+          <w:ilvl w:val="1"/>
+          <w:numId w:val="33"/>
+        </w:numPr>
+        <w:spacing w:line="240" w:lineRule="auto"/>
+        <w:rPr>
+          <w:rFonts w:ascii="Times New Roman" w:hAnsi="Times New Roman" w:cs="Times New Roman"/>
+        </w:rPr>
+      </w:pPr>
+      <w:r>
+        <w:rPr>
+          <w:rFonts w:ascii="Times New Roman" w:hAnsi="Times New Roman" w:cs="Times New Roman"/>
+        </w:rPr>
+        <w:t>The system will then display the “Pest Report” page to the user.</w:t>
+      </w:r>
+    </w:p>
+    <w:p>
+      <w:pPr>
+        <w:pStyle w:val="ListParagraph"/>
+        <w:numPr>
+          <w:ilvl w:val="1"/>
+          <w:numId w:val="33"/>
+        </w:numPr>
+        <w:spacing w:line="240" w:lineRule="auto"/>
+        <w:rPr>
+          <w:rFonts w:ascii="Times New Roman" w:hAnsi="Times New Roman" w:cs="Times New Roman"/>
+        </w:rPr>
+      </w:pPr>
+      <w:r>
+        <w:rPr>
+          <w:rFonts w:ascii="Times New Roman" w:hAnsi="Times New Roman" w:cs="Times New Roman"/>
+        </w:rPr>
+        <w:t>If “Back is clicked, the system will display the last “Samples” page to the user.</w:t>
+      </w:r>
+    </w:p>
+    <w:p>
+      <w:pPr>
+        <w:pStyle w:val="ListParagraph"/>
+        <w:numPr>
+          <w:ilvl w:val="1"/>
+          <w:numId w:val="33"/>
+        </w:numPr>
+        <w:spacing w:line="240" w:lineRule="auto"/>
+        <w:rPr>
+          <w:rFonts w:ascii="Times New Roman" w:hAnsi="Times New Roman" w:cs="Times New Roman"/>
+        </w:rPr>
+      </w:pPr>
+      <w:r>
+        <w:rPr>
+          <w:rFonts w:ascii="Times New Roman" w:hAnsi="Times New Roman" w:cs="Times New Roman"/>
+        </w:rPr>
+        <w:t>If User clicks Cancel, “Are you sure?” is displayed in a message box with “Yes” or “No” options.</w:t>
+      </w:r>
+    </w:p>
+    <w:p>
+      <w:pPr>
+        <w:pStyle w:val="ListParagraph"/>
+        <w:numPr>
+          <w:ilvl w:val="2"/>
+          <w:numId w:val="33"/>
+        </w:numPr>
+        <w:spacing w:line="240" w:lineRule="auto"/>
+        <w:rPr>
+          <w:rFonts w:ascii="Times New Roman" w:hAnsi="Times New Roman" w:cs="Times New Roman"/>
+        </w:rPr>
+      </w:pPr>
+      <w:r>
+        <w:rPr>
+          <w:rFonts w:ascii="Times New Roman" w:hAnsi="Times New Roman" w:cs="Times New Roman"/>
+        </w:rPr>
+        <w:t>If “Yes” is pressed, information is discarded and Fields List page is displayed.</w:t>
+      </w:r>
+    </w:p>
+    <w:p>
+      <w:pPr>
+        <w:pStyle w:val="ListParagraph"/>
+        <w:numPr>
+          <w:ilvl w:val="2"/>
+          <w:numId w:val="33"/>
+        </w:numPr>
+        <w:spacing w:line="240" w:lineRule="auto"/>
+        <w:rPr>
+          <w:rFonts w:ascii="Times New Roman" w:hAnsi="Times New Roman" w:cs="Times New Roman"/>
+        </w:rPr>
+      </w:pPr>
+      <w:r>
+        <w:rPr>
+          <w:rFonts w:ascii="Times New Roman" w:hAnsi="Times New Roman" w:cs="Times New Roman"/>
+        </w:rPr>
+        <w:t>If “No” is pressed, User returns to previous form.</w:t>
+      </w:r>
+    </w:p>
+    <w:p>
+      <w:pPr>
+        <w:spacing w:line="240" w:lineRule="auto"/>
+        <w:rPr>
+          <w:rFonts w:ascii="Times New Roman" w:hAnsi="Times New Roman" w:cs="Times New Roman"/>
+        </w:rPr>
+      </w:pPr>
+      <w:r>
+        <w:rPr>
+          <w:rFonts w:ascii="Times New Roman" w:hAnsi="Times New Roman" w:cs="Times New Roman"/>
+          <w:b/>
+        </w:rPr>
+        <w:t>Extensions</w:t>
+      </w:r>
+      <w:r>
+        <w:rPr>
+          <w:rFonts w:ascii="Times New Roman" w:hAnsi="Times New Roman" w:cs="Times New Roman"/>
+        </w:rPr>
+        <w:t>:</w:t>
+      </w:r>
+    </w:p>
+    <w:p>
+      <w:pPr>
+        <w:rPr>
+          <w:rFonts w:ascii="Times New Roman" w:hAnsi="Times New Roman" w:cs="Times New Roman"/>
+        </w:rPr>
+      </w:pPr>
+      <w:r>
+        <w:rPr>
+          <w:rFonts w:ascii="Times New Roman" w:hAnsi="Times New Roman" w:cs="Times New Roman"/>
+        </w:rPr>
+        <w:t xml:space="preserve">3a. </w:t>
+      </w:r>
+      <w:proofErr w:type="gramStart"/>
+      <w:r>
+        <w:rPr>
+          <w:rFonts w:ascii="Times New Roman" w:hAnsi="Times New Roman" w:cs="Times New Roman"/>
+        </w:rPr>
+        <w:t>It</w:t>
+      </w:r>
+      <w:proofErr w:type="gramEnd"/>
+      <w:r>
+        <w:rPr>
+          <w:rFonts w:ascii="Times New Roman" w:hAnsi="Times New Roman" w:cs="Times New Roman"/>
+        </w:rPr>
+        <w:t xml:space="preserve"> is not required for the user to enter any text, so text should not be validated for notes.</w:t>
+      </w:r>
+    </w:p>
+    <w:p>
+      <w:pPr>
+        <w:rPr>
+          <w:rFonts w:ascii="Times New Roman" w:hAnsi="Times New Roman" w:cs="Times New Roman"/>
+        </w:rPr>
+      </w:pPr>
+    </w:p>
+    <w:p>
+      <w:pPr>
+        <w:pStyle w:val="Heading3"/>
+        <w:ind w:firstLine="360"/>
+        <w:rPr>
+          <w:rFonts w:ascii="Times New Roman" w:hAnsi="Times New Roman" w:cs="Times New Roman"/>
+        </w:rPr>
+      </w:pPr>
+      <w:r>
+        <w:rPr>
+          <w:rFonts w:ascii="Times New Roman" w:hAnsi="Times New Roman" w:cs="Times New Roman"/>
+        </w:rPr>
+        <w:t>1.2.</w:t>
+      </w:r>
+      <w:r>
+        <w:rPr>
+          <w:rFonts w:ascii="Times New Roman" w:hAnsi="Times New Roman" w:cs="Times New Roman"/>
+        </w:rPr>
+        <w:t>1</w:t>
+      </w:r>
+      <w:r>
+        <w:rPr>
+          <w:rFonts w:ascii="Times New Roman" w:hAnsi="Times New Roman" w:cs="Times New Roman"/>
+        </w:rPr>
+        <w:t>3</w:t>
+      </w:r>
+      <w:r>
+        <w:rPr>
+          <w:rFonts w:ascii="Times New Roman" w:hAnsi="Times New Roman" w:cs="Times New Roman"/>
+        </w:rPr>
+        <w:t xml:space="preserve">. </w:t>
+      </w:r>
+      <w:r>
+        <w:rPr>
+          <w:rFonts w:ascii="Times New Roman" w:hAnsi="Times New Roman" w:cs="Times New Roman"/>
+        </w:rPr>
+        <w:t>Display a Pest Report</w:t>
+      </w:r>
+    </w:p>
+    <w:p/>
+    <w:p>
+      <w:pPr>
+        <w:spacing w:line="240" w:lineRule="auto"/>
+        <w:rPr>
+          <w:rFonts w:ascii="Times New Roman" w:hAnsi="Times New Roman" w:cs="Times New Roman"/>
+        </w:rPr>
+      </w:pPr>
+      <w:r>
+        <w:rPr>
+          <w:rFonts w:ascii="Times New Roman" w:hAnsi="Times New Roman" w:cs="Times New Roman"/>
+          <w:b/>
+        </w:rPr>
+        <w:t>Actors</w:t>
+      </w:r>
+      <w:r>
+        <w:rPr>
+          <w:rFonts w:ascii="Times New Roman" w:hAnsi="Times New Roman" w:cs="Times New Roman"/>
+        </w:rPr>
+        <w:t>: User</w:t>
+      </w:r>
+    </w:p>
+    <w:p>
+      <w:pPr>
+        <w:spacing w:line="240" w:lineRule="auto"/>
+        <w:rPr>
+          <w:rFonts w:ascii="Times New Roman" w:hAnsi="Times New Roman" w:cs="Times New Roman"/>
+        </w:rPr>
+      </w:pPr>
+      <w:r>
+        <w:rPr>
+          <w:rFonts w:ascii="Times New Roman" w:hAnsi="Times New Roman" w:cs="Times New Roman"/>
+          <w:b/>
+        </w:rPr>
+        <w:t>Stakeholders and Needs</w:t>
+      </w:r>
+      <w:r>
+        <w:rPr>
+          <w:rFonts w:ascii="Times New Roman" w:hAnsi="Times New Roman" w:cs="Times New Roman"/>
+        </w:rPr>
+        <w:t xml:space="preserve">: </w:t>
+      </w:r>
+    </w:p>
+    <w:p>
+      <w:pPr>
+        <w:spacing w:line="240" w:lineRule="auto"/>
+        <w:rPr>
+          <w:rFonts w:ascii="Times New Roman" w:hAnsi="Times New Roman" w:cs="Times New Roman"/>
+        </w:rPr>
+      </w:pPr>
+      <w:r>
+        <w:rPr>
+          <w:rFonts w:ascii="Times New Roman" w:hAnsi="Times New Roman" w:cs="Times New Roman"/>
+        </w:rPr>
+        <w:t>User – Review a pest sample associated with a field</w:t>
+      </w:r>
+    </w:p>
+    <w:p>
+      <w:pPr>
+        <w:spacing w:line="240" w:lineRule="auto"/>
+        <w:rPr>
+          <w:rFonts w:ascii="Times New Roman" w:hAnsi="Times New Roman" w:cs="Times New Roman"/>
+        </w:rPr>
+      </w:pPr>
+      <w:r>
+        <w:rPr>
+          <w:rFonts w:ascii="Times New Roman" w:hAnsi="Times New Roman" w:cs="Times New Roman"/>
+          <w:b/>
+        </w:rPr>
+        <w:t>Preconditions</w:t>
+      </w:r>
+      <w:r>
+        <w:rPr>
+          <w:rFonts w:ascii="Times New Roman" w:hAnsi="Times New Roman" w:cs="Times New Roman"/>
+        </w:rPr>
+        <w:t>: User is logged in to the system</w:t>
+      </w:r>
+      <w:r>
+        <w:rPr>
+          <w:rFonts w:ascii="Times New Roman" w:hAnsi="Times New Roman" w:cs="Times New Roman"/>
+        </w:rPr>
+        <w:t>, has completed all pages within the Pest Sampler and clicked “Continue,” OR clicks on a pest sample displayed on a Field Information page.</w:t>
+      </w:r>
+    </w:p>
+    <w:p>
+      <w:pPr>
+        <w:spacing w:line="240" w:lineRule="auto"/>
+        <w:rPr>
+          <w:rFonts w:ascii="Times New Roman" w:hAnsi="Times New Roman" w:cs="Times New Roman"/>
+        </w:rPr>
+      </w:pPr>
+      <w:proofErr w:type="spellStart"/>
+      <w:r>
+        <w:rPr>
+          <w:rFonts w:ascii="Times New Roman" w:hAnsi="Times New Roman" w:cs="Times New Roman"/>
+          <w:b/>
+        </w:rPr>
+        <w:t>Postconditions</w:t>
+      </w:r>
+      <w:proofErr w:type="spellEnd"/>
+      <w:r>
+        <w:rPr>
+          <w:rFonts w:ascii="Times New Roman" w:hAnsi="Times New Roman" w:cs="Times New Roman"/>
+        </w:rPr>
+        <w:t xml:space="preserve">: </w:t>
+      </w:r>
+      <w:r>
+        <w:rPr>
+          <w:rFonts w:ascii="Times New Roman" w:hAnsi="Times New Roman" w:cs="Times New Roman"/>
+        </w:rPr>
+        <w:t>User is taken to the “Pest Report” page.</w:t>
+      </w:r>
+    </w:p>
+    <w:p>
+      <w:pPr>
+        <w:spacing w:line="240" w:lineRule="auto"/>
+        <w:rPr>
+          <w:rFonts w:ascii="Times New Roman" w:hAnsi="Times New Roman" w:cs="Times New Roman"/>
+        </w:rPr>
+      </w:pPr>
+      <w:r>
+        <w:rPr>
+          <w:rFonts w:ascii="Times New Roman" w:hAnsi="Times New Roman" w:cs="Times New Roman"/>
+          <w:b/>
+        </w:rPr>
+        <w:t>Trigger</w:t>
+      </w:r>
+      <w:r>
+        <w:rPr>
+          <w:rFonts w:ascii="Times New Roman" w:hAnsi="Times New Roman" w:cs="Times New Roman"/>
+        </w:rPr>
+        <w:t xml:space="preserve">: </w:t>
+      </w:r>
+      <w:r>
+        <w:rPr>
+          <w:rFonts w:ascii="Times New Roman" w:hAnsi="Times New Roman" w:cs="Times New Roman"/>
+        </w:rPr>
+        <w:t>User clicks on Continue on the “Notes” page of the Sampler, or clicks on a pest sample displayed on a Field Information page.</w:t>
+      </w:r>
+    </w:p>
+    <w:p>
+      <w:pPr>
+        <w:spacing w:line="240" w:lineRule="auto"/>
+        <w:rPr>
+          <w:rFonts w:ascii="Times New Roman" w:hAnsi="Times New Roman" w:cs="Times New Roman"/>
+        </w:rPr>
+      </w:pPr>
+      <w:r>
+        <w:rPr>
+          <w:rFonts w:ascii="Times New Roman" w:hAnsi="Times New Roman" w:cs="Times New Roman"/>
+          <w:b/>
+        </w:rPr>
+        <w:t>Basic Flow</w:t>
+      </w:r>
+      <w:r>
+        <w:rPr>
+          <w:rFonts w:ascii="Times New Roman" w:hAnsi="Times New Roman" w:cs="Times New Roman"/>
+        </w:rPr>
+        <w:t>:</w:t>
+      </w:r>
+    </w:p>
+    <w:p>
+      <w:pPr>
+        <w:pStyle w:val="ListParagraph"/>
+        <w:numPr>
+          <w:ilvl w:val="0"/>
+          <w:numId w:val="35"/>
+        </w:numPr>
+        <w:spacing w:line="240" w:lineRule="auto"/>
+        <w:rPr>
+          <w:rFonts w:ascii="Times New Roman" w:hAnsi="Times New Roman" w:cs="Times New Roman"/>
+        </w:rPr>
+      </w:pPr>
+      <w:r>
+        <w:rPr>
+          <w:rFonts w:ascii="Times New Roman" w:hAnsi="Times New Roman" w:cs="Times New Roman"/>
+        </w:rPr>
+        <w:t>System builds and displays a form showing all information associated with a pest sample, with a button to “Edit” the sample.</w:t>
+      </w:r>
+    </w:p>
+    <w:p>
+      <w:pPr>
+        <w:pStyle w:val="ListParagraph"/>
+        <w:numPr>
+          <w:ilvl w:val="0"/>
+          <w:numId w:val="35"/>
+        </w:numPr>
+        <w:spacing w:line="240" w:lineRule="auto"/>
+        <w:rPr>
+          <w:rFonts w:ascii="Times New Roman" w:hAnsi="Times New Roman" w:cs="Times New Roman"/>
+        </w:rPr>
+      </w:pPr>
+      <w:r>
+        <w:rPr>
+          <w:rFonts w:ascii="Times New Roman" w:hAnsi="Times New Roman" w:cs="Times New Roman"/>
+        </w:rPr>
+        <w:t>If the user clicks “Edit,” all information becomes editable boxes the user may click and change, and a “Save” and “Cancel” button shall be displayed at the bottom of the page.</w:t>
+      </w:r>
+    </w:p>
+    <w:p>
+      <w:pPr>
+        <w:pStyle w:val="ListParagraph"/>
+        <w:numPr>
+          <w:ilvl w:val="0"/>
+          <w:numId w:val="35"/>
+        </w:numPr>
+        <w:spacing w:line="240" w:lineRule="auto"/>
+        <w:rPr>
+          <w:rFonts w:ascii="Times New Roman" w:hAnsi="Times New Roman" w:cs="Times New Roman"/>
+        </w:rPr>
+      </w:pPr>
+      <w:r>
+        <w:rPr>
+          <w:rFonts w:ascii="Times New Roman" w:hAnsi="Times New Roman" w:cs="Times New Roman"/>
+        </w:rPr>
+        <w:t>If the user clicks “Save”, all information shall be compared to the last known information for the sample, and if a mismatch occurs then the new information shall overwrite the old.</w:t>
+      </w:r>
+    </w:p>
+    <w:p>
+      <w:pPr>
+        <w:pStyle w:val="ListParagraph"/>
+        <w:numPr>
+          <w:ilvl w:val="1"/>
+          <w:numId w:val="35"/>
+        </w:numPr>
+        <w:spacing w:line="240" w:lineRule="auto"/>
+        <w:rPr>
+          <w:rFonts w:ascii="Times New Roman" w:hAnsi="Times New Roman" w:cs="Times New Roman"/>
+        </w:rPr>
+      </w:pPr>
+      <w:r>
+        <w:rPr>
+          <w:rFonts w:ascii="Times New Roman" w:hAnsi="Times New Roman" w:cs="Times New Roman"/>
+        </w:rPr>
+        <w:t>If User clicks Cancel, “Are you sure?” is displayed in a message box with “Yes” or “No” options.</w:t>
+      </w:r>
+    </w:p>
+    <w:p>
+      <w:pPr>
+        <w:pStyle w:val="ListParagraph"/>
+        <w:numPr>
+          <w:ilvl w:val="2"/>
+          <w:numId w:val="35"/>
+        </w:numPr>
+        <w:spacing w:line="240" w:lineRule="auto"/>
+        <w:rPr>
+          <w:rFonts w:ascii="Times New Roman" w:hAnsi="Times New Roman" w:cs="Times New Roman"/>
+        </w:rPr>
+      </w:pPr>
+      <w:r>
+        <w:rPr>
+          <w:rFonts w:ascii="Times New Roman" w:hAnsi="Times New Roman" w:cs="Times New Roman"/>
+        </w:rPr>
+        <w:t xml:space="preserve">If “Yes” is pressed, information is discarded and </w:t>
+      </w:r>
+      <w:r>
+        <w:rPr>
+          <w:rFonts w:ascii="Times New Roman" w:hAnsi="Times New Roman" w:cs="Times New Roman"/>
+        </w:rPr>
+        <w:t>the Pest Report</w:t>
+      </w:r>
+      <w:r>
+        <w:rPr>
+          <w:rFonts w:ascii="Times New Roman" w:hAnsi="Times New Roman" w:cs="Times New Roman"/>
+        </w:rPr>
+        <w:t xml:space="preserve"> page is displayed.</w:t>
+      </w:r>
+    </w:p>
+    <w:p>
+      <w:pPr>
+        <w:pStyle w:val="ListParagraph"/>
+        <w:numPr>
+          <w:ilvl w:val="2"/>
+          <w:numId w:val="35"/>
+        </w:numPr>
+        <w:spacing w:line="240" w:lineRule="auto"/>
+        <w:rPr>
+          <w:rFonts w:ascii="Times New Roman" w:hAnsi="Times New Roman" w:cs="Times New Roman"/>
+        </w:rPr>
+      </w:pPr>
+      <w:r>
+        <w:rPr>
+          <w:rFonts w:ascii="Times New Roman" w:hAnsi="Times New Roman" w:cs="Times New Roman"/>
+        </w:rPr>
+        <w:t>If “No” is pressed, User returns to previous form.</w:t>
+      </w:r>
+    </w:p>
+    <w:p>
+      <w:pPr>
+        <w:spacing w:line="240" w:lineRule="auto"/>
+        <w:rPr>
+          <w:rFonts w:ascii="Times New Roman" w:hAnsi="Times New Roman" w:cs="Times New Roman"/>
+        </w:rPr>
+      </w:pPr>
+      <w:r>
+        <w:rPr>
+          <w:rFonts w:ascii="Times New Roman" w:hAnsi="Times New Roman" w:cs="Times New Roman"/>
+          <w:b/>
+        </w:rPr>
+        <w:t>Extensions</w:t>
+      </w:r>
+      <w:r>
+        <w:rPr>
+          <w:rFonts w:ascii="Times New Roman" w:hAnsi="Times New Roman" w:cs="Times New Roman"/>
+        </w:rPr>
+        <w:t>:</w:t>
+      </w:r>
+    </w:p>
+    <w:p>
+      <w:pPr>
+        <w:rPr>
+          <w:rFonts w:ascii="Times New Roman" w:hAnsi="Times New Roman" w:cs="Times New Roman"/>
+        </w:rPr>
+      </w:pPr>
+      <w:r>
+        <w:rPr>
+          <w:rFonts w:ascii="Times New Roman" w:hAnsi="Times New Roman" w:cs="Times New Roman"/>
+        </w:rPr>
+        <w:t xml:space="preserve">1a. </w:t>
+      </w:r>
+      <w:proofErr w:type="gramStart"/>
+      <w:r>
+        <w:rPr>
+          <w:rFonts w:ascii="Times New Roman" w:hAnsi="Times New Roman" w:cs="Times New Roman"/>
+        </w:rPr>
+        <w:t>All</w:t>
+      </w:r>
+      <w:proofErr w:type="gramEnd"/>
+      <w:r>
+        <w:rPr>
+          <w:rFonts w:ascii="Times New Roman" w:hAnsi="Times New Roman" w:cs="Times New Roman"/>
+        </w:rPr>
+        <w:t xml:space="preserve"> information includes: Location (map), Field Site, Sampling Method, Control Cost, Crop Value, Threshold for Treatment, Recommendation, Stop Data (stop #, </w:t>
+      </w:r>
+      <w:proofErr w:type="spellStart"/>
+      <w:r>
+        <w:rPr>
+          <w:rFonts w:ascii="Times New Roman" w:hAnsi="Times New Roman" w:cs="Times New Roman"/>
+        </w:rPr>
+        <w:t>Greenbug</w:t>
+      </w:r>
+      <w:proofErr w:type="spellEnd"/>
+      <w:r>
+        <w:rPr>
+          <w:rFonts w:ascii="Times New Roman" w:hAnsi="Times New Roman" w:cs="Times New Roman"/>
+        </w:rPr>
+        <w:t xml:space="preserve"> count, Mummy count), Notes, and Other Pests Observed.</w:t>
+      </w:r>
+    </w:p>
+    <w:p/>
+    <w:p>
+      <w:pPr>
+        <w:pStyle w:val="Heading3"/>
+        <w:ind w:firstLine="360"/>
+        <w:rPr>
+          <w:rFonts w:ascii="Times New Roman" w:hAnsi="Times New Roman" w:cs="Times New Roman"/>
+        </w:rPr>
+      </w:pPr>
+      <w:r>
+        <w:rPr>
+          <w:rFonts w:ascii="Times New Roman" w:hAnsi="Times New Roman" w:cs="Times New Roman"/>
+        </w:rPr>
+        <w:t>1.2.</w:t>
+      </w:r>
+      <w:r>
+        <w:rPr>
+          <w:rFonts w:ascii="Times New Roman" w:hAnsi="Times New Roman" w:cs="Times New Roman"/>
+        </w:rPr>
+        <w:t>1</w:t>
+      </w:r>
+      <w:r>
+        <w:rPr>
+          <w:rFonts w:ascii="Times New Roman" w:hAnsi="Times New Roman" w:cs="Times New Roman"/>
+        </w:rPr>
+        <w:t>4</w:t>
+      </w:r>
+      <w:r>
+        <w:rPr>
+          <w:rFonts w:ascii="Times New Roman" w:hAnsi="Times New Roman" w:cs="Times New Roman"/>
+        </w:rPr>
+        <w:t xml:space="preserve">. </w:t>
+      </w:r>
+      <w:r>
+        <w:rPr>
+          <w:rFonts w:ascii="Times New Roman" w:hAnsi="Times New Roman" w:cs="Times New Roman"/>
+        </w:rPr>
+        <w:t>Sync Data with Server</w:t>
+      </w:r>
+    </w:p>
+    <w:p/>
+    <w:p>
+      <w:pPr>
+        <w:spacing w:line="240" w:lineRule="auto"/>
+        <w:rPr>
+          <w:rFonts w:ascii="Times New Roman" w:hAnsi="Times New Roman" w:cs="Times New Roman"/>
+        </w:rPr>
+      </w:pPr>
+      <w:r>
+        <w:rPr>
+          <w:rFonts w:ascii="Times New Roman" w:hAnsi="Times New Roman" w:cs="Times New Roman"/>
+          <w:b/>
+        </w:rPr>
+        <w:t>Actors</w:t>
+      </w:r>
+      <w:r>
+        <w:rPr>
+          <w:rFonts w:ascii="Times New Roman" w:hAnsi="Times New Roman" w:cs="Times New Roman"/>
+        </w:rPr>
+        <w:t>: User</w:t>
+      </w:r>
+    </w:p>
+    <w:p>
+      <w:pPr>
+        <w:spacing w:line="240" w:lineRule="auto"/>
+        <w:rPr>
+          <w:rFonts w:ascii="Times New Roman" w:hAnsi="Times New Roman" w:cs="Times New Roman"/>
+        </w:rPr>
+      </w:pPr>
+      <w:r>
+        <w:rPr>
+          <w:rFonts w:ascii="Times New Roman" w:hAnsi="Times New Roman" w:cs="Times New Roman"/>
+          <w:b/>
+        </w:rPr>
+        <w:t>Stakeholders and Needs</w:t>
+      </w:r>
+      <w:r>
+        <w:rPr>
+          <w:rFonts w:ascii="Times New Roman" w:hAnsi="Times New Roman" w:cs="Times New Roman"/>
+        </w:rPr>
+        <w:t xml:space="preserve">: </w:t>
+      </w:r>
+    </w:p>
+    <w:p>
+      <w:pPr>
+        <w:spacing w:line="240" w:lineRule="auto"/>
+        <w:rPr>
+          <w:rFonts w:ascii="Times New Roman" w:hAnsi="Times New Roman" w:cs="Times New Roman"/>
+        </w:rPr>
+      </w:pPr>
+      <w:r>
+        <w:rPr>
+          <w:rFonts w:ascii="Times New Roman" w:hAnsi="Times New Roman" w:cs="Times New Roman"/>
+        </w:rPr>
+        <w:t xml:space="preserve">User – </w:t>
+      </w:r>
+      <w:r>
+        <w:rPr>
+          <w:rFonts w:ascii="Times New Roman" w:hAnsi="Times New Roman" w:cs="Times New Roman"/>
+        </w:rPr>
+        <w:t xml:space="preserve">Store all local information with the </w:t>
+      </w:r>
+      <w:proofErr w:type="spellStart"/>
+      <w:r>
+        <w:rPr>
+          <w:rFonts w:ascii="Times New Roman" w:hAnsi="Times New Roman" w:cs="Times New Roman"/>
+        </w:rPr>
+        <w:t>iWheat</w:t>
+      </w:r>
+      <w:proofErr w:type="spellEnd"/>
+      <w:r>
+        <w:rPr>
+          <w:rFonts w:ascii="Times New Roman" w:hAnsi="Times New Roman" w:cs="Times New Roman"/>
+        </w:rPr>
+        <w:t xml:space="preserve"> server.</w:t>
+      </w:r>
+    </w:p>
+    <w:p>
+      <w:pPr>
+        <w:spacing w:line="240" w:lineRule="auto"/>
+        <w:rPr>
+          <w:rFonts w:ascii="Times New Roman" w:hAnsi="Times New Roman" w:cs="Times New Roman"/>
+        </w:rPr>
+      </w:pPr>
+      <w:r>
+        <w:rPr>
+          <w:rFonts w:ascii="Times New Roman" w:hAnsi="Times New Roman" w:cs="Times New Roman"/>
+          <w:b/>
+        </w:rPr>
+        <w:t>Preconditions</w:t>
+      </w:r>
+      <w:r>
+        <w:rPr>
+          <w:rFonts w:ascii="Times New Roman" w:hAnsi="Times New Roman" w:cs="Times New Roman"/>
+        </w:rPr>
+        <w:t>: User is logged in to the system</w:t>
+      </w:r>
+    </w:p>
+    <w:p>
+      <w:pPr>
+        <w:spacing w:line="240" w:lineRule="auto"/>
+        <w:rPr>
+          <w:rFonts w:ascii="Times New Roman" w:hAnsi="Times New Roman" w:cs="Times New Roman"/>
+        </w:rPr>
+      </w:pPr>
+      <w:proofErr w:type="spellStart"/>
+      <w:r>
+        <w:rPr>
+          <w:rFonts w:ascii="Times New Roman" w:hAnsi="Times New Roman" w:cs="Times New Roman"/>
+          <w:b/>
+        </w:rPr>
+        <w:t>Postconditions</w:t>
+      </w:r>
+      <w:proofErr w:type="spellEnd"/>
+      <w:r>
+        <w:rPr>
+          <w:rFonts w:ascii="Times New Roman" w:hAnsi="Times New Roman" w:cs="Times New Roman"/>
+        </w:rPr>
+        <w:t xml:space="preserve">: </w:t>
+      </w:r>
+      <w:r>
+        <w:rPr>
+          <w:rFonts w:ascii="Times New Roman" w:hAnsi="Times New Roman" w:cs="Times New Roman"/>
+        </w:rPr>
+        <w:t xml:space="preserve">All local information to the app is synchronized with the </w:t>
+      </w:r>
+      <w:proofErr w:type="spellStart"/>
+      <w:r>
+        <w:rPr>
+          <w:rFonts w:ascii="Times New Roman" w:hAnsi="Times New Roman" w:cs="Times New Roman"/>
+        </w:rPr>
+        <w:t>iWheat</w:t>
+      </w:r>
+      <w:proofErr w:type="spellEnd"/>
+      <w:r>
+        <w:rPr>
+          <w:rFonts w:ascii="Times New Roman" w:hAnsi="Times New Roman" w:cs="Times New Roman"/>
+        </w:rPr>
+        <w:t xml:space="preserve"> server’s information</w:t>
+      </w:r>
+    </w:p>
+    <w:p>
+      <w:pPr>
+        <w:spacing w:line="240" w:lineRule="auto"/>
+        <w:rPr>
+          <w:rFonts w:ascii="Times New Roman" w:hAnsi="Times New Roman" w:cs="Times New Roman"/>
+        </w:rPr>
+      </w:pPr>
+      <w:r>
+        <w:rPr>
+          <w:rFonts w:ascii="Times New Roman" w:hAnsi="Times New Roman" w:cs="Times New Roman"/>
+          <w:b/>
+        </w:rPr>
+        <w:t>Trigger</w:t>
+      </w:r>
+      <w:r>
+        <w:rPr>
+          <w:rFonts w:ascii="Times New Roman" w:hAnsi="Times New Roman" w:cs="Times New Roman"/>
+        </w:rPr>
+        <w:t xml:space="preserve">: </w:t>
+      </w:r>
+      <w:r>
+        <w:rPr>
+          <w:rFonts w:ascii="Times New Roman" w:hAnsi="Times New Roman" w:cs="Times New Roman"/>
+        </w:rPr>
+        <w:t xml:space="preserve">User </w:t>
+      </w:r>
+      <w:r>
+        <w:rPr>
+          <w:rFonts w:ascii="Times New Roman" w:hAnsi="Times New Roman" w:cs="Times New Roman"/>
+        </w:rPr>
+        <w:t>selects the menu and clicks “Sync,” OR performed periodically.</w:t>
+      </w:r>
+    </w:p>
+    <w:p>
+      <w:pPr>
+        <w:spacing w:line="240" w:lineRule="auto"/>
+        <w:rPr>
+          <w:rFonts w:ascii="Times New Roman" w:hAnsi="Times New Roman" w:cs="Times New Roman"/>
+        </w:rPr>
+      </w:pPr>
+      <w:r>
+        <w:rPr>
+          <w:rFonts w:ascii="Times New Roman" w:hAnsi="Times New Roman" w:cs="Times New Roman"/>
+          <w:b/>
+        </w:rPr>
+        <w:t>Basic Flow</w:t>
+      </w:r>
+      <w:r>
+        <w:rPr>
+          <w:rFonts w:ascii="Times New Roman" w:hAnsi="Times New Roman" w:cs="Times New Roman"/>
+        </w:rPr>
+        <w:t>:</w:t>
+      </w:r>
+    </w:p>
+    <w:p>
+      <w:pPr>
+        <w:pStyle w:val="ListParagraph"/>
+        <w:numPr>
+          <w:ilvl w:val="0"/>
+          <w:numId w:val="34"/>
+        </w:numPr>
+        <w:spacing w:line="240" w:lineRule="auto"/>
+        <w:rPr>
+          <w:rFonts w:ascii="Times New Roman" w:hAnsi="Times New Roman" w:cs="Times New Roman"/>
+        </w:rPr>
+      </w:pPr>
+      <w:r>
+        <w:rPr>
+          <w:rFonts w:ascii="Times New Roman" w:hAnsi="Times New Roman" w:cs="Times New Roman"/>
+        </w:rPr>
         <w:t xml:space="preserve">System </w:t>
       </w:r>
       <w:r>
         <w:rPr>
           <w:rFonts w:ascii="Times New Roman" w:hAnsi="Times New Roman" w:cs="Times New Roman"/>
         </w:rPr>
-        <w:t>returns to the Field Information form, which is updated if necessary.</w:t>
+        <w:t xml:space="preserve">retrieves all field information for the user from the </w:t>
+      </w:r>
+      <w:proofErr w:type="spellStart"/>
+      <w:r>
+        <w:rPr>
+          <w:rFonts w:ascii="Times New Roman" w:hAnsi="Times New Roman" w:cs="Times New Roman"/>
+        </w:rPr>
+        <w:t>iWheat</w:t>
+      </w:r>
+      <w:proofErr w:type="spellEnd"/>
+      <w:r>
+        <w:rPr>
+          <w:rFonts w:ascii="Times New Roman" w:hAnsi="Times New Roman" w:cs="Times New Roman"/>
+        </w:rPr>
+        <w:t xml:space="preserve"> server, and constructs Fields objects with linked Pest Samples.</w:t>
+      </w:r>
+    </w:p>
+    <w:p>
+      <w:pPr>
+        <w:pStyle w:val="ListParagraph"/>
+        <w:numPr>
+          <w:ilvl w:val="0"/>
+          <w:numId w:val="34"/>
+        </w:numPr>
+        <w:spacing w:line="240" w:lineRule="auto"/>
+        <w:rPr>
+          <w:rFonts w:ascii="Times New Roman" w:hAnsi="Times New Roman" w:cs="Times New Roman"/>
+        </w:rPr>
+      </w:pPr>
+      <w:r>
+        <w:rPr>
+          <w:rFonts w:ascii="Times New Roman" w:hAnsi="Times New Roman" w:cs="Times New Roman"/>
+        </w:rPr>
+        <w:t>System compares the created objects; if a mismatch is detected, that field and associated pest samples are put in to a list for synchronization with the server.</w:t>
+      </w:r>
+    </w:p>
+    <w:p>
+      <w:pPr>
+        <w:pStyle w:val="ListParagraph"/>
+        <w:numPr>
+          <w:ilvl w:val="1"/>
+          <w:numId w:val="34"/>
+        </w:numPr>
+        <w:spacing w:line="240" w:lineRule="auto"/>
+        <w:rPr>
+          <w:rFonts w:ascii="Times New Roman" w:hAnsi="Times New Roman" w:cs="Times New Roman"/>
+        </w:rPr>
+      </w:pPr>
+      <w:r>
+        <w:rPr>
+          <w:rFonts w:ascii="Times New Roman" w:hAnsi="Times New Roman" w:cs="Times New Roman"/>
+        </w:rPr>
+        <w:t>If a field is not in the list provided by the server, it will also be added to the sync list.</w:t>
+      </w:r>
+    </w:p>
+    <w:p>
+      <w:pPr>
+        <w:pStyle w:val="ListParagraph"/>
+        <w:numPr>
+          <w:ilvl w:val="0"/>
+          <w:numId w:val="34"/>
+        </w:numPr>
+        <w:spacing w:line="240" w:lineRule="auto"/>
+        <w:rPr>
+          <w:rFonts w:ascii="Times New Roman" w:hAnsi="Times New Roman" w:cs="Times New Roman"/>
+        </w:rPr>
+      </w:pPr>
+      <w:r>
+        <w:rPr>
+          <w:rFonts w:ascii="Times New Roman" w:hAnsi="Times New Roman" w:cs="Times New Roman"/>
+        </w:rPr>
+        <w:t xml:space="preserve">Once all fields have been compared, the system will serialize each field marked for sync to the </w:t>
+      </w:r>
+      <w:proofErr w:type="spellStart"/>
+      <w:r>
+        <w:rPr>
+          <w:rFonts w:ascii="Times New Roman" w:hAnsi="Times New Roman" w:cs="Times New Roman"/>
+        </w:rPr>
+        <w:t>iWheat</w:t>
+      </w:r>
+      <w:proofErr w:type="spellEnd"/>
+      <w:r>
+        <w:rPr>
+          <w:rFonts w:ascii="Times New Roman" w:hAnsi="Times New Roman" w:cs="Times New Roman"/>
+        </w:rPr>
+        <w:t xml:space="preserve"> server.</w:t>
+      </w:r>
+    </w:p>
+    <w:p>
+      <w:pPr>
+        <w:pStyle w:val="ListParagraph"/>
+        <w:numPr>
+          <w:ilvl w:val="0"/>
+          <w:numId w:val="34"/>
+        </w:numPr>
+        <w:spacing w:line="240" w:lineRule="auto"/>
+        <w:rPr>
+          <w:rFonts w:ascii="Times New Roman" w:hAnsi="Times New Roman" w:cs="Times New Roman"/>
+        </w:rPr>
+      </w:pPr>
+      <w:r>
+        <w:rPr>
+          <w:rFonts w:ascii="Times New Roman" w:hAnsi="Times New Roman" w:cs="Times New Roman"/>
+        </w:rPr>
+        <w:t>The server will store that data for the user for later usage and retrieval.</w:t>
       </w:r>
     </w:p>
     <w:p>
@@ -2523,63 +6182,16 @@
       </w:r>
     </w:p>
     <w:p>
-      <w:pPr>
-        <w:spacing w:line="240" w:lineRule="auto"/>
-        <w:rPr>
-          <w:rFonts w:ascii="Times New Roman" w:hAnsi="Times New Roman" w:cs="Times New Roman"/>
-        </w:rPr>
-      </w:pPr>
-      <w:r>
-        <w:rPr>
-          <w:rFonts w:ascii="Times New Roman" w:hAnsi="Times New Roman" w:cs="Times New Roman"/>
-        </w:rPr>
-        <w:t xml:space="preserve">1a. </w:t>
-      </w:r>
-      <w:r>
-        <w:rPr>
-          <w:rFonts w:ascii="Times New Roman" w:hAnsi="Times New Roman" w:cs="Times New Roman"/>
-        </w:rPr>
-        <w:t>Necessary</w:t>
-      </w:r>
-      <w:r>
-        <w:rPr>
-          <w:rFonts w:ascii="Times New Roman" w:hAnsi="Times New Roman" w:cs="Times New Roman"/>
-        </w:rPr>
-        <w:t xml:space="preserve"> information is currently: Field Name, Latitude, Longitude</w:t>
-      </w:r>
-      <w:r>
-        <w:rPr>
-          <w:rFonts w:ascii="Times New Roman" w:hAnsi="Times New Roman" w:cs="Times New Roman"/>
-        </w:rPr>
-        <w:t xml:space="preserve">, </w:t>
-      </w:r>
-      <w:r>
-        <w:rPr>
-          <w:rFonts w:ascii="Times New Roman" w:hAnsi="Times New Roman" w:cs="Times New Roman"/>
-        </w:rPr>
-        <w:t xml:space="preserve">Size (acres), Soil Type, Tillage System, </w:t>
+      <w:r>
+        <w:t xml:space="preserve">2a. </w:t>
       </w:r>
       <w:proofErr w:type="gramStart"/>
       <w:r>
-        <w:rPr>
-          <w:rFonts w:ascii="Times New Roman" w:hAnsi="Times New Roman" w:cs="Times New Roman"/>
-        </w:rPr>
-        <w:t>Irrigation</w:t>
+        <w:t>If</w:t>
       </w:r>
       <w:proofErr w:type="gramEnd"/>
       <w:r>
-        <w:rPr>
-          <w:rFonts w:ascii="Times New Roman" w:hAnsi="Times New Roman" w:cs="Times New Roman"/>
-        </w:rPr>
-        <w:t xml:space="preserve"> Type</w:t>
-      </w:r>
-    </w:p>
-    <w:p>
-      <w:r>
-        <w:rPr>
-          <w:rFonts w:ascii="Times New Roman" w:hAnsi="Times New Roman" w:cs="Times New Roman"/>
-        </w:rPr>
-        <w:t>3a. Field Name, Latitude, Longitude, and Size should be validated. Other values are dropdowns.</w:t>
+        <w:t xml:space="preserve"> a field is provided by the server that is not detected by the app, that field should be added to the app’s local list.</w:t>
       </w:r>
     </w:p>
     <w:sectPr>
@@ -2862,6 +6474,95 @@
     </w:lvl>
   </w:abstractNum>
   <w:abstractNum w:abstractNumId="3">
+    <w:nsid w:val="05F07421"/>
+    <w:multiLevelType w:val="hybridMultilevel"/>
+    <w:tmpl w:val="556686E8"/>
+    <w:lvl w:ilvl="0" w:tplc="95F8BFAC">
+      <w:start w:val="1"/>
+      <w:numFmt w:val="decimal"/>
+      <w:lvlText w:val="%1."/>
+      <w:lvlJc w:val="left"/>
+      <w:pPr>
+        <w:ind w:left="1170" w:hanging="720"/>
+      </w:pPr>
+      <w:rPr>
+        <w:rFonts w:hint="default"/>
+      </w:rPr>
+    </w:lvl>
+    <w:lvl w:ilvl="1" w:tplc="04090019">
+      <w:start w:val="1"/>
+      <w:numFmt w:val="lowerLetter"/>
+      <w:lvlText w:val="%2."/>
+      <w:lvlJc w:val="left"/>
+      <w:pPr>
+        <w:ind w:left="1440" w:hanging="360"/>
+      </w:pPr>
+    </w:lvl>
+    <w:lvl w:ilvl="2" w:tplc="0409001B">
+      <w:start w:val="1"/>
+      <w:numFmt w:val="lowerRoman"/>
+      <w:lvlText w:val="%3."/>
+      <w:lvlJc w:val="right"/>
+      <w:pPr>
+        <w:ind w:left="2160" w:hanging="180"/>
+      </w:pPr>
+    </w:lvl>
+    <w:lvl w:ilvl="3" w:tplc="0409000F">
+      <w:start w:val="1"/>
+      <w:numFmt w:val="decimal"/>
+      <w:lvlText w:val="%4."/>
+      <w:lvlJc w:val="left"/>
+      <w:pPr>
+        <w:ind w:left="2880" w:hanging="360"/>
+      </w:pPr>
+    </w:lvl>
+    <w:lvl w:ilvl="4" w:tplc="04090019" w:tentative="1">
+      <w:start w:val="1"/>
+      <w:numFmt w:val="lowerLetter"/>
+      <w:lvlText w:val="%5."/>
+      <w:lvlJc w:val="left"/>
+      <w:pPr>
+        <w:ind w:left="3600" w:hanging="360"/>
+      </w:pPr>
+    </w:lvl>
+    <w:lvl w:ilvl="5" w:tplc="0409001B" w:tentative="1">
+      <w:start w:val="1"/>
+      <w:numFmt w:val="lowerRoman"/>
+      <w:lvlText w:val="%6."/>
+      <w:lvlJc w:val="right"/>
+      <w:pPr>
+        <w:ind w:left="4320" w:hanging="180"/>
+      </w:pPr>
+    </w:lvl>
+    <w:lvl w:ilvl="6" w:tplc="0409000F" w:tentative="1">
+      <w:start w:val="1"/>
+      <w:numFmt w:val="decimal"/>
+      <w:lvlText w:val="%7."/>
+      <w:lvlJc w:val="left"/>
+      <w:pPr>
+        <w:ind w:left="5040" w:hanging="360"/>
+      </w:pPr>
+    </w:lvl>
+    <w:lvl w:ilvl="7" w:tplc="04090019" w:tentative="1">
+      <w:start w:val="1"/>
+      <w:numFmt w:val="lowerLetter"/>
+      <w:lvlText w:val="%8."/>
+      <w:lvlJc w:val="left"/>
+      <w:pPr>
+        <w:ind w:left="5760" w:hanging="360"/>
+      </w:pPr>
+    </w:lvl>
+    <w:lvl w:ilvl="8" w:tplc="0409001B" w:tentative="1">
+      <w:start w:val="1"/>
+      <w:numFmt w:val="lowerRoman"/>
+      <w:lvlText w:val="%9."/>
+      <w:lvlJc w:val="right"/>
+      <w:pPr>
+        <w:ind w:left="6480" w:hanging="180"/>
+      </w:pPr>
+    </w:lvl>
+  </w:abstractNum>
+  <w:abstractNum w:abstractNumId="4">
     <w:nsid w:val="0B2A06AF"/>
     <w:multiLevelType w:val="hybridMultilevel"/>
     <w:tmpl w:val="37EA775C"/>
@@ -2950,7 +6651,7 @@
       </w:pPr>
     </w:lvl>
   </w:abstractNum>
-  <w:abstractNum w:abstractNumId="4">
+  <w:abstractNum w:abstractNumId="5">
     <w:nsid w:val="10053D2E"/>
     <w:multiLevelType w:val="hybridMultilevel"/>
     <w:tmpl w:val="8DDCD388"/>
@@ -3039,7 +6740,7 @@
       </w:pPr>
     </w:lvl>
   </w:abstractNum>
-  <w:abstractNum w:abstractNumId="5">
+  <w:abstractNum w:abstractNumId="6">
     <w:nsid w:val="121F5AD0"/>
     <w:multiLevelType w:val="hybridMultilevel"/>
     <w:tmpl w:val="556686E8"/>
@@ -3128,7 +6829,7 @@
       </w:pPr>
     </w:lvl>
   </w:abstractNum>
-  <w:abstractNum w:abstractNumId="6">
+  <w:abstractNum w:abstractNumId="7">
     <w:nsid w:val="13DE536A"/>
     <w:multiLevelType w:val="multilevel"/>
     <w:tmpl w:val="E98A1006"/>
@@ -3249,7 +6950,7 @@
       </w:rPr>
     </w:lvl>
   </w:abstractNum>
-  <w:abstractNum w:abstractNumId="7">
+  <w:abstractNum w:abstractNumId="8">
     <w:nsid w:val="192B319D"/>
     <w:multiLevelType w:val="multilevel"/>
     <w:tmpl w:val="DDCCA02C"/>
@@ -3338,7 +7039,96 @@
       </w:pPr>
     </w:lvl>
   </w:abstractNum>
-  <w:abstractNum w:abstractNumId="8">
+  <w:abstractNum w:abstractNumId="9">
+    <w:nsid w:val="1C896AA1"/>
+    <w:multiLevelType w:val="hybridMultilevel"/>
+    <w:tmpl w:val="556686E8"/>
+    <w:lvl w:ilvl="0" w:tplc="95F8BFAC">
+      <w:start w:val="1"/>
+      <w:numFmt w:val="decimal"/>
+      <w:lvlText w:val="%1."/>
+      <w:lvlJc w:val="left"/>
+      <w:pPr>
+        <w:ind w:left="1170" w:hanging="720"/>
+      </w:pPr>
+      <w:rPr>
+        <w:rFonts w:hint="default"/>
+      </w:rPr>
+    </w:lvl>
+    <w:lvl w:ilvl="1" w:tplc="04090019">
+      <w:start w:val="1"/>
+      <w:numFmt w:val="lowerLetter"/>
+      <w:lvlText w:val="%2."/>
+      <w:lvlJc w:val="left"/>
+      <w:pPr>
+        <w:ind w:left="1440" w:hanging="360"/>
+      </w:pPr>
+    </w:lvl>
+    <w:lvl w:ilvl="2" w:tplc="0409001B">
+      <w:start w:val="1"/>
+      <w:numFmt w:val="lowerRoman"/>
+      <w:lvlText w:val="%3."/>
+      <w:lvlJc w:val="right"/>
+      <w:pPr>
+        <w:ind w:left="2160" w:hanging="180"/>
+      </w:pPr>
+    </w:lvl>
+    <w:lvl w:ilvl="3" w:tplc="0409000F">
+      <w:start w:val="1"/>
+      <w:numFmt w:val="decimal"/>
+      <w:lvlText w:val="%4."/>
+      <w:lvlJc w:val="left"/>
+      <w:pPr>
+        <w:ind w:left="2880" w:hanging="360"/>
+      </w:pPr>
+    </w:lvl>
+    <w:lvl w:ilvl="4" w:tplc="04090019" w:tentative="1">
+      <w:start w:val="1"/>
+      <w:numFmt w:val="lowerLetter"/>
+      <w:lvlText w:val="%5."/>
+      <w:lvlJc w:val="left"/>
+      <w:pPr>
+        <w:ind w:left="3600" w:hanging="360"/>
+      </w:pPr>
+    </w:lvl>
+    <w:lvl w:ilvl="5" w:tplc="0409001B" w:tentative="1">
+      <w:start w:val="1"/>
+      <w:numFmt w:val="lowerRoman"/>
+      <w:lvlText w:val="%6."/>
+      <w:lvlJc w:val="right"/>
+      <w:pPr>
+        <w:ind w:left="4320" w:hanging="180"/>
+      </w:pPr>
+    </w:lvl>
+    <w:lvl w:ilvl="6" w:tplc="0409000F" w:tentative="1">
+      <w:start w:val="1"/>
+      <w:numFmt w:val="decimal"/>
+      <w:lvlText w:val="%7."/>
+      <w:lvlJc w:val="left"/>
+      <w:pPr>
+        <w:ind w:left="5040" w:hanging="360"/>
+      </w:pPr>
+    </w:lvl>
+    <w:lvl w:ilvl="7" w:tplc="04090019" w:tentative="1">
+      <w:start w:val="1"/>
+      <w:numFmt w:val="lowerLetter"/>
+      <w:lvlText w:val="%8."/>
+      <w:lvlJc w:val="left"/>
+      <w:pPr>
+        <w:ind w:left="5760" w:hanging="360"/>
+      </w:pPr>
+    </w:lvl>
+    <w:lvl w:ilvl="8" w:tplc="0409001B" w:tentative="1">
+      <w:start w:val="1"/>
+      <w:numFmt w:val="lowerRoman"/>
+      <w:lvlText w:val="%9."/>
+      <w:lvlJc w:val="right"/>
+      <w:pPr>
+        <w:ind w:left="6480" w:hanging="180"/>
+      </w:pPr>
+    </w:lvl>
+  </w:abstractNum>
+  <w:abstractNum w:abstractNumId="10">
     <w:nsid w:val="20CA1525"/>
     <w:multiLevelType w:val="multilevel"/>
     <w:tmpl w:val="099617C4"/>
@@ -3427,7 +7217,7 @@
       </w:pPr>
     </w:lvl>
   </w:abstractNum>
-  <w:abstractNum w:abstractNumId="9">
+  <w:abstractNum w:abstractNumId="11">
     <w:nsid w:val="252656BB"/>
     <w:multiLevelType w:val="hybridMultilevel"/>
     <w:tmpl w:val="032CF1F6"/>
@@ -3516,7 +7306,7 @@
       </w:pPr>
     </w:lvl>
   </w:abstractNum>
-  <w:abstractNum w:abstractNumId="10">
+  <w:abstractNum w:abstractNumId="12">
     <w:nsid w:val="295D0AA4"/>
     <w:multiLevelType w:val="hybridMultilevel"/>
     <w:tmpl w:val="D7988A4A"/>
@@ -3605,7 +7395,7 @@
       </w:pPr>
     </w:lvl>
   </w:abstractNum>
-  <w:abstractNum w:abstractNumId="11">
+  <w:abstractNum w:abstractNumId="13">
     <w:nsid w:val="29E20305"/>
     <w:multiLevelType w:val="hybridMultilevel"/>
     <w:tmpl w:val="2FC29B8A"/>
@@ -3718,7 +7508,185 @@
       </w:rPr>
     </w:lvl>
   </w:abstractNum>
-  <w:abstractNum w:abstractNumId="12">
+  <w:abstractNum w:abstractNumId="14">
+    <w:nsid w:val="2ADE4DC2"/>
+    <w:multiLevelType w:val="hybridMultilevel"/>
+    <w:tmpl w:val="556686E8"/>
+    <w:lvl w:ilvl="0" w:tplc="95F8BFAC">
+      <w:start w:val="1"/>
+      <w:numFmt w:val="decimal"/>
+      <w:lvlText w:val="%1."/>
+      <w:lvlJc w:val="left"/>
+      <w:pPr>
+        <w:ind w:left="1170" w:hanging="720"/>
+      </w:pPr>
+      <w:rPr>
+        <w:rFonts w:hint="default"/>
+      </w:rPr>
+    </w:lvl>
+    <w:lvl w:ilvl="1" w:tplc="04090019">
+      <w:start w:val="1"/>
+      <w:numFmt w:val="lowerLetter"/>
+      <w:lvlText w:val="%2."/>
+      <w:lvlJc w:val="left"/>
+      <w:pPr>
+        <w:ind w:left="1440" w:hanging="360"/>
+      </w:pPr>
+    </w:lvl>
+    <w:lvl w:ilvl="2" w:tplc="0409001B">
+      <w:start w:val="1"/>
+      <w:numFmt w:val="lowerRoman"/>
+      <w:lvlText w:val="%3."/>
+      <w:lvlJc w:val="right"/>
+      <w:pPr>
+        <w:ind w:left="2160" w:hanging="180"/>
+      </w:pPr>
+    </w:lvl>
+    <w:lvl w:ilvl="3" w:tplc="0409000F">
+      <w:start w:val="1"/>
+      <w:numFmt w:val="decimal"/>
+      <w:lvlText w:val="%4."/>
+      <w:lvlJc w:val="left"/>
+      <w:pPr>
+        <w:ind w:left="2880" w:hanging="360"/>
+      </w:pPr>
+    </w:lvl>
+    <w:lvl w:ilvl="4" w:tplc="04090019" w:tentative="1">
+      <w:start w:val="1"/>
+      <w:numFmt w:val="lowerLetter"/>
+      <w:lvlText w:val="%5."/>
+      <w:lvlJc w:val="left"/>
+      <w:pPr>
+        <w:ind w:left="3600" w:hanging="360"/>
+      </w:pPr>
+    </w:lvl>
+    <w:lvl w:ilvl="5" w:tplc="0409001B" w:tentative="1">
+      <w:start w:val="1"/>
+      <w:numFmt w:val="lowerRoman"/>
+      <w:lvlText w:val="%6."/>
+      <w:lvlJc w:val="right"/>
+      <w:pPr>
+        <w:ind w:left="4320" w:hanging="180"/>
+      </w:pPr>
+    </w:lvl>
+    <w:lvl w:ilvl="6" w:tplc="0409000F" w:tentative="1">
+      <w:start w:val="1"/>
+      <w:numFmt w:val="decimal"/>
+      <w:lvlText w:val="%7."/>
+      <w:lvlJc w:val="left"/>
+      <w:pPr>
+        <w:ind w:left="5040" w:hanging="360"/>
+      </w:pPr>
+    </w:lvl>
+    <w:lvl w:ilvl="7" w:tplc="04090019" w:tentative="1">
+      <w:start w:val="1"/>
+      <w:numFmt w:val="lowerLetter"/>
+      <w:lvlText w:val="%8."/>
+      <w:lvlJc w:val="left"/>
+      <w:pPr>
+        <w:ind w:left="5760" w:hanging="360"/>
+      </w:pPr>
+    </w:lvl>
+    <w:lvl w:ilvl="8" w:tplc="0409001B" w:tentative="1">
+      <w:start w:val="1"/>
+      <w:numFmt w:val="lowerRoman"/>
+      <w:lvlText w:val="%9."/>
+      <w:lvlJc w:val="right"/>
+      <w:pPr>
+        <w:ind w:left="6480" w:hanging="180"/>
+      </w:pPr>
+    </w:lvl>
+  </w:abstractNum>
+  <w:abstractNum w:abstractNumId="15">
+    <w:nsid w:val="2B021F71"/>
+    <w:multiLevelType w:val="hybridMultilevel"/>
+    <w:tmpl w:val="556686E8"/>
+    <w:lvl w:ilvl="0" w:tplc="95F8BFAC">
+      <w:start w:val="1"/>
+      <w:numFmt w:val="decimal"/>
+      <w:lvlText w:val="%1."/>
+      <w:lvlJc w:val="left"/>
+      <w:pPr>
+        <w:ind w:left="1170" w:hanging="720"/>
+      </w:pPr>
+      <w:rPr>
+        <w:rFonts w:hint="default"/>
+      </w:rPr>
+    </w:lvl>
+    <w:lvl w:ilvl="1" w:tplc="04090019">
+      <w:start w:val="1"/>
+      <w:numFmt w:val="lowerLetter"/>
+      <w:lvlText w:val="%2."/>
+      <w:lvlJc w:val="left"/>
+      <w:pPr>
+        <w:ind w:left="1440" w:hanging="360"/>
+      </w:pPr>
+    </w:lvl>
+    <w:lvl w:ilvl="2" w:tplc="0409001B">
+      <w:start w:val="1"/>
+      <w:numFmt w:val="lowerRoman"/>
+      <w:lvlText w:val="%3."/>
+      <w:lvlJc w:val="right"/>
+      <w:pPr>
+        <w:ind w:left="2160" w:hanging="180"/>
+      </w:pPr>
+    </w:lvl>
+    <w:lvl w:ilvl="3" w:tplc="0409000F" w:tentative="1">
+      <w:start w:val="1"/>
+      <w:numFmt w:val="decimal"/>
+      <w:lvlText w:val="%4."/>
+      <w:lvlJc w:val="left"/>
+      <w:pPr>
+        <w:ind w:left="2880" w:hanging="360"/>
+      </w:pPr>
+    </w:lvl>
+    <w:lvl w:ilvl="4" w:tplc="04090019" w:tentative="1">
+      <w:start w:val="1"/>
+      <w:numFmt w:val="lowerLetter"/>
+      <w:lvlText w:val="%5."/>
+      <w:lvlJc w:val="left"/>
+      <w:pPr>
+        <w:ind w:left="3600" w:hanging="360"/>
+      </w:pPr>
+    </w:lvl>
+    <w:lvl w:ilvl="5" w:tplc="0409001B" w:tentative="1">
+      <w:start w:val="1"/>
+      <w:numFmt w:val="lowerRoman"/>
+      <w:lvlText w:val="%6."/>
+      <w:lvlJc w:val="right"/>
+      <w:pPr>
+        <w:ind w:left="4320" w:hanging="180"/>
+      </w:pPr>
+    </w:lvl>
+    <w:lvl w:ilvl="6" w:tplc="0409000F" w:tentative="1">
+      <w:start w:val="1"/>
+      <w:numFmt w:val="decimal"/>
+      <w:lvlText w:val="%7."/>
+      <w:lvlJc w:val="left"/>
+      <w:pPr>
+        <w:ind w:left="5040" w:hanging="360"/>
+      </w:pPr>
+    </w:lvl>
+    <w:lvl w:ilvl="7" w:tplc="04090019" w:tentative="1">
+      <w:start w:val="1"/>
+      <w:numFmt w:val="lowerLetter"/>
+      <w:lvlText w:val="%8."/>
+      <w:lvlJc w:val="left"/>
+      <w:pPr>
+        <w:ind w:left="5760" w:hanging="360"/>
+      </w:pPr>
+    </w:lvl>
+    <w:lvl w:ilvl="8" w:tplc="0409001B" w:tentative="1">
+      <w:start w:val="1"/>
+      <w:numFmt w:val="lowerRoman"/>
+      <w:lvlText w:val="%9."/>
+      <w:lvlJc w:val="right"/>
+      <w:pPr>
+        <w:ind w:left="6480" w:hanging="180"/>
+      </w:pPr>
+    </w:lvl>
+  </w:abstractNum>
+  <w:abstractNum w:abstractNumId="16">
     <w:nsid w:val="2B9812DD"/>
     <w:multiLevelType w:val="hybridMultilevel"/>
     <w:tmpl w:val="D28A7CBA"/>
@@ -3807,7 +7775,7 @@
       </w:pPr>
     </w:lvl>
   </w:abstractNum>
-  <w:abstractNum w:abstractNumId="13">
+  <w:abstractNum w:abstractNumId="17">
     <w:nsid w:val="359C50FC"/>
     <w:multiLevelType w:val="hybridMultilevel"/>
     <w:tmpl w:val="556686E8"/>
@@ -3896,7 +7864,7 @@
       </w:pPr>
     </w:lvl>
   </w:abstractNum>
-  <w:abstractNum w:abstractNumId="14">
+  <w:abstractNum w:abstractNumId="18">
     <w:nsid w:val="39D26B62"/>
     <w:multiLevelType w:val="hybridMultilevel"/>
     <w:tmpl w:val="D250C816"/>
@@ -3985,7 +7953,96 @@
       </w:pPr>
     </w:lvl>
   </w:abstractNum>
-  <w:abstractNum w:abstractNumId="15">
+  <w:abstractNum w:abstractNumId="19">
+    <w:nsid w:val="3F427883"/>
+    <w:multiLevelType w:val="hybridMultilevel"/>
+    <w:tmpl w:val="556686E8"/>
+    <w:lvl w:ilvl="0" w:tplc="95F8BFAC">
+      <w:start w:val="1"/>
+      <w:numFmt w:val="decimal"/>
+      <w:lvlText w:val="%1."/>
+      <w:lvlJc w:val="left"/>
+      <w:pPr>
+        <w:ind w:left="1170" w:hanging="720"/>
+      </w:pPr>
+      <w:rPr>
+        <w:rFonts w:hint="default"/>
+      </w:rPr>
+    </w:lvl>
+    <w:lvl w:ilvl="1" w:tplc="04090019">
+      <w:start w:val="1"/>
+      <w:numFmt w:val="lowerLetter"/>
+      <w:lvlText w:val="%2."/>
+      <w:lvlJc w:val="left"/>
+      <w:pPr>
+        <w:ind w:left="1440" w:hanging="360"/>
+      </w:pPr>
+    </w:lvl>
+    <w:lvl w:ilvl="2" w:tplc="0409001B">
+      <w:start w:val="1"/>
+      <w:numFmt w:val="lowerRoman"/>
+      <w:lvlText w:val="%3."/>
+      <w:lvlJc w:val="right"/>
+      <w:pPr>
+        <w:ind w:left="2160" w:hanging="180"/>
+      </w:pPr>
+    </w:lvl>
+    <w:lvl w:ilvl="3" w:tplc="0409000F">
+      <w:start w:val="1"/>
+      <w:numFmt w:val="decimal"/>
+      <w:lvlText w:val="%4."/>
+      <w:lvlJc w:val="left"/>
+      <w:pPr>
+        <w:ind w:left="2880" w:hanging="360"/>
+      </w:pPr>
+    </w:lvl>
+    <w:lvl w:ilvl="4" w:tplc="04090019" w:tentative="1">
+      <w:start w:val="1"/>
+      <w:numFmt w:val="lowerLetter"/>
+      <w:lvlText w:val="%5."/>
+      <w:lvlJc w:val="left"/>
+      <w:pPr>
+        <w:ind w:left="3600" w:hanging="360"/>
+      </w:pPr>
+    </w:lvl>
+    <w:lvl w:ilvl="5" w:tplc="0409001B" w:tentative="1">
+      <w:start w:val="1"/>
+      <w:numFmt w:val="lowerRoman"/>
+      <w:lvlText w:val="%6."/>
+      <w:lvlJc w:val="right"/>
+      <w:pPr>
+        <w:ind w:left="4320" w:hanging="180"/>
+      </w:pPr>
+    </w:lvl>
+    <w:lvl w:ilvl="6" w:tplc="0409000F" w:tentative="1">
+      <w:start w:val="1"/>
+      <w:numFmt w:val="decimal"/>
+      <w:lvlText w:val="%7."/>
+      <w:lvlJc w:val="left"/>
+      <w:pPr>
+        <w:ind w:left="5040" w:hanging="360"/>
+      </w:pPr>
+    </w:lvl>
+    <w:lvl w:ilvl="7" w:tplc="04090019" w:tentative="1">
+      <w:start w:val="1"/>
+      <w:numFmt w:val="lowerLetter"/>
+      <w:lvlText w:val="%8."/>
+      <w:lvlJc w:val="left"/>
+      <w:pPr>
+        <w:ind w:left="5760" w:hanging="360"/>
+      </w:pPr>
+    </w:lvl>
+    <w:lvl w:ilvl="8" w:tplc="0409001B" w:tentative="1">
+      <w:start w:val="1"/>
+      <w:numFmt w:val="lowerRoman"/>
+      <w:lvlText w:val="%9."/>
+      <w:lvlJc w:val="right"/>
+      <w:pPr>
+        <w:ind w:left="6480" w:hanging="180"/>
+      </w:pPr>
+    </w:lvl>
+  </w:abstractNum>
+  <w:abstractNum w:abstractNumId="20">
     <w:nsid w:val="416627C3"/>
     <w:multiLevelType w:val="hybridMultilevel"/>
     <w:tmpl w:val="1BB42DAE"/>
@@ -4074,7 +8131,7 @@
       </w:pPr>
     </w:lvl>
   </w:abstractNum>
-  <w:abstractNum w:abstractNumId="16">
+  <w:abstractNum w:abstractNumId="21">
     <w:nsid w:val="499766E5"/>
     <w:multiLevelType w:val="multilevel"/>
     <w:tmpl w:val="1F904786"/>
@@ -4193,7 +8250,7 @@
       </w:rPr>
     </w:lvl>
   </w:abstractNum>
-  <w:abstractNum w:abstractNumId="17">
+  <w:abstractNum w:abstractNumId="22">
     <w:nsid w:val="4E4900E8"/>
     <w:multiLevelType w:val="hybridMultilevel"/>
     <w:tmpl w:val="FA16E15E"/>
@@ -4282,7 +8339,7 @@
       </w:pPr>
     </w:lvl>
   </w:abstractNum>
-  <w:abstractNum w:abstractNumId="18">
+  <w:abstractNum w:abstractNumId="23">
     <w:nsid w:val="50AD4886"/>
     <w:multiLevelType w:val="multilevel"/>
     <w:tmpl w:val="5AD88370"/>
@@ -4403,7 +8460,96 @@
       </w:rPr>
     </w:lvl>
   </w:abstractNum>
-  <w:abstractNum w:abstractNumId="19">
+  <w:abstractNum w:abstractNumId="24">
+    <w:nsid w:val="58E91894"/>
+    <w:multiLevelType w:val="hybridMultilevel"/>
+    <w:tmpl w:val="556686E8"/>
+    <w:lvl w:ilvl="0" w:tplc="95F8BFAC">
+      <w:start w:val="1"/>
+      <w:numFmt w:val="decimal"/>
+      <w:lvlText w:val="%1."/>
+      <w:lvlJc w:val="left"/>
+      <w:pPr>
+        <w:ind w:left="1170" w:hanging="720"/>
+      </w:pPr>
+      <w:rPr>
+        <w:rFonts w:hint="default"/>
+      </w:rPr>
+    </w:lvl>
+    <w:lvl w:ilvl="1" w:tplc="04090019">
+      <w:start w:val="1"/>
+      <w:numFmt w:val="lowerLetter"/>
+      <w:lvlText w:val="%2."/>
+      <w:lvlJc w:val="left"/>
+      <w:pPr>
+        <w:ind w:left="1440" w:hanging="360"/>
+      </w:pPr>
+    </w:lvl>
+    <w:lvl w:ilvl="2" w:tplc="0409001B">
+      <w:start w:val="1"/>
+      <w:numFmt w:val="lowerRoman"/>
+      <w:lvlText w:val="%3."/>
+      <w:lvlJc w:val="right"/>
+      <w:pPr>
+        <w:ind w:left="2160" w:hanging="180"/>
+      </w:pPr>
+    </w:lvl>
+    <w:lvl w:ilvl="3" w:tplc="0409000F" w:tentative="1">
+      <w:start w:val="1"/>
+      <w:numFmt w:val="decimal"/>
+      <w:lvlText w:val="%4."/>
+      <w:lvlJc w:val="left"/>
+      <w:pPr>
+        <w:ind w:left="2880" w:hanging="360"/>
+      </w:pPr>
+    </w:lvl>
+    <w:lvl w:ilvl="4" w:tplc="04090019" w:tentative="1">
+      <w:start w:val="1"/>
+      <w:numFmt w:val="lowerLetter"/>
+      <w:lvlText w:val="%5."/>
+      <w:lvlJc w:val="left"/>
+      <w:pPr>
+        <w:ind w:left="3600" w:hanging="360"/>
+      </w:pPr>
+    </w:lvl>
+    <w:lvl w:ilvl="5" w:tplc="0409001B" w:tentative="1">
+      <w:start w:val="1"/>
+      <w:numFmt w:val="lowerRoman"/>
+      <w:lvlText w:val="%6."/>
+      <w:lvlJc w:val="right"/>
+      <w:pPr>
+        <w:ind w:left="4320" w:hanging="180"/>
+      </w:pPr>
+    </w:lvl>
+    <w:lvl w:ilvl="6" w:tplc="0409000F" w:tentative="1">
+      <w:start w:val="1"/>
+      <w:numFmt w:val="decimal"/>
+      <w:lvlText w:val="%7."/>
+      <w:lvlJc w:val="left"/>
+      <w:pPr>
+        <w:ind w:left="5040" w:hanging="360"/>
+      </w:pPr>
+    </w:lvl>
+    <w:lvl w:ilvl="7" w:tplc="04090019" w:tentative="1">
+      <w:start w:val="1"/>
+      <w:numFmt w:val="lowerLetter"/>
+      <w:lvlText w:val="%8."/>
+      <w:lvlJc w:val="left"/>
+      <w:pPr>
+        <w:ind w:left="5760" w:hanging="360"/>
+      </w:pPr>
+    </w:lvl>
+    <w:lvl w:ilvl="8" w:tplc="0409001B" w:tentative="1">
+      <w:start w:val="1"/>
+      <w:numFmt w:val="lowerRoman"/>
+      <w:lvlText w:val="%9."/>
+      <w:lvlJc w:val="right"/>
+      <w:pPr>
+        <w:ind w:left="6480" w:hanging="180"/>
+      </w:pPr>
+    </w:lvl>
+  </w:abstractNum>
+  <w:abstractNum w:abstractNumId="25">
     <w:nsid w:val="5AA110EF"/>
     <w:multiLevelType w:val="hybridMultilevel"/>
     <w:tmpl w:val="7DEEBA52"/>
@@ -4492,7 +8638,7 @@
       </w:pPr>
     </w:lvl>
   </w:abstractNum>
-  <w:abstractNum w:abstractNumId="20">
+  <w:abstractNum w:abstractNumId="26">
     <w:nsid w:val="5AA64CEA"/>
     <w:multiLevelType w:val="hybridMultilevel"/>
     <w:tmpl w:val="EB3A9C40"/>
@@ -4581,7 +8727,7 @@
       </w:pPr>
     </w:lvl>
   </w:abstractNum>
-  <w:abstractNum w:abstractNumId="21">
+  <w:abstractNum w:abstractNumId="27">
     <w:nsid w:val="5EB9367D"/>
     <w:multiLevelType w:val="hybridMultilevel"/>
     <w:tmpl w:val="DDCCA02C"/>
@@ -4670,7 +8816,7 @@
       </w:pPr>
     </w:lvl>
   </w:abstractNum>
-  <w:abstractNum w:abstractNumId="22">
+  <w:abstractNum w:abstractNumId="28">
     <w:nsid w:val="60F4387A"/>
     <w:multiLevelType w:val="multilevel"/>
     <w:tmpl w:val="0409001D"/>
@@ -4756,7 +8902,7 @@
       </w:pPr>
     </w:lvl>
   </w:abstractNum>
-  <w:abstractNum w:abstractNumId="23">
+  <w:abstractNum w:abstractNumId="29">
     <w:nsid w:val="65BB0628"/>
     <w:multiLevelType w:val="multilevel"/>
     <w:tmpl w:val="0409001D"/>
@@ -4842,7 +8988,185 @@
       </w:pPr>
     </w:lvl>
   </w:abstractNum>
-  <w:abstractNum w:abstractNumId="24">
+  <w:abstractNum w:abstractNumId="30">
+    <w:nsid w:val="6C3032D9"/>
+    <w:multiLevelType w:val="hybridMultilevel"/>
+    <w:tmpl w:val="556686E8"/>
+    <w:lvl w:ilvl="0" w:tplc="95F8BFAC">
+      <w:start w:val="1"/>
+      <w:numFmt w:val="decimal"/>
+      <w:lvlText w:val="%1."/>
+      <w:lvlJc w:val="left"/>
+      <w:pPr>
+        <w:ind w:left="1170" w:hanging="720"/>
+      </w:pPr>
+      <w:rPr>
+        <w:rFonts w:hint="default"/>
+      </w:rPr>
+    </w:lvl>
+    <w:lvl w:ilvl="1" w:tplc="04090019">
+      <w:start w:val="1"/>
+      <w:numFmt w:val="lowerLetter"/>
+      <w:lvlText w:val="%2."/>
+      <w:lvlJc w:val="left"/>
+      <w:pPr>
+        <w:ind w:left="1440" w:hanging="360"/>
+      </w:pPr>
+    </w:lvl>
+    <w:lvl w:ilvl="2" w:tplc="0409001B">
+      <w:start w:val="1"/>
+      <w:numFmt w:val="lowerRoman"/>
+      <w:lvlText w:val="%3."/>
+      <w:lvlJc w:val="right"/>
+      <w:pPr>
+        <w:ind w:left="2160" w:hanging="180"/>
+      </w:pPr>
+    </w:lvl>
+    <w:lvl w:ilvl="3" w:tplc="0409000F" w:tentative="1">
+      <w:start w:val="1"/>
+      <w:numFmt w:val="decimal"/>
+      <w:lvlText w:val="%4."/>
+      <w:lvlJc w:val="left"/>
+      <w:pPr>
+        <w:ind w:left="2880" w:hanging="360"/>
+      </w:pPr>
+    </w:lvl>
+    <w:lvl w:ilvl="4" w:tplc="04090019" w:tentative="1">
+      <w:start w:val="1"/>
+      <w:numFmt w:val="lowerLetter"/>
+      <w:lvlText w:val="%5."/>
+      <w:lvlJc w:val="left"/>
+      <w:pPr>
+        <w:ind w:left="3600" w:hanging="360"/>
+      </w:pPr>
+    </w:lvl>
+    <w:lvl w:ilvl="5" w:tplc="0409001B" w:tentative="1">
+      <w:start w:val="1"/>
+      <w:numFmt w:val="lowerRoman"/>
+      <w:lvlText w:val="%6."/>
+      <w:lvlJc w:val="right"/>
+      <w:pPr>
+        <w:ind w:left="4320" w:hanging="180"/>
+      </w:pPr>
+    </w:lvl>
+    <w:lvl w:ilvl="6" w:tplc="0409000F" w:tentative="1">
+      <w:start w:val="1"/>
+      <w:numFmt w:val="decimal"/>
+      <w:lvlText w:val="%7."/>
+      <w:lvlJc w:val="left"/>
+      <w:pPr>
+        <w:ind w:left="5040" w:hanging="360"/>
+      </w:pPr>
+    </w:lvl>
+    <w:lvl w:ilvl="7" w:tplc="04090019" w:tentative="1">
+      <w:start w:val="1"/>
+      <w:numFmt w:val="lowerLetter"/>
+      <w:lvlText w:val="%8."/>
+      <w:lvlJc w:val="left"/>
+      <w:pPr>
+        <w:ind w:left="5760" w:hanging="360"/>
+      </w:pPr>
+    </w:lvl>
+    <w:lvl w:ilvl="8" w:tplc="0409001B" w:tentative="1">
+      <w:start w:val="1"/>
+      <w:numFmt w:val="lowerRoman"/>
+      <w:lvlText w:val="%9."/>
+      <w:lvlJc w:val="right"/>
+      <w:pPr>
+        <w:ind w:left="6480" w:hanging="180"/>
+      </w:pPr>
+    </w:lvl>
+  </w:abstractNum>
+  <w:abstractNum w:abstractNumId="31">
+    <w:nsid w:val="6CD20F18"/>
+    <w:multiLevelType w:val="hybridMultilevel"/>
+    <w:tmpl w:val="556686E8"/>
+    <w:lvl w:ilvl="0" w:tplc="95F8BFAC">
+      <w:start w:val="1"/>
+      <w:numFmt w:val="decimal"/>
+      <w:lvlText w:val="%1."/>
+      <w:lvlJc w:val="left"/>
+      <w:pPr>
+        <w:ind w:left="1170" w:hanging="720"/>
+      </w:pPr>
+      <w:rPr>
+        <w:rFonts w:hint="default"/>
+      </w:rPr>
+    </w:lvl>
+    <w:lvl w:ilvl="1" w:tplc="04090019">
+      <w:start w:val="1"/>
+      <w:numFmt w:val="lowerLetter"/>
+      <w:lvlText w:val="%2."/>
+      <w:lvlJc w:val="left"/>
+      <w:pPr>
+        <w:ind w:left="1440" w:hanging="360"/>
+      </w:pPr>
+    </w:lvl>
+    <w:lvl w:ilvl="2" w:tplc="0409001B">
+      <w:start w:val="1"/>
+      <w:numFmt w:val="lowerRoman"/>
+      <w:lvlText w:val="%3."/>
+      <w:lvlJc w:val="right"/>
+      <w:pPr>
+        <w:ind w:left="2160" w:hanging="180"/>
+      </w:pPr>
+    </w:lvl>
+    <w:lvl w:ilvl="3" w:tplc="0409000F">
+      <w:start w:val="1"/>
+      <w:numFmt w:val="decimal"/>
+      <w:lvlText w:val="%4."/>
+      <w:lvlJc w:val="left"/>
+      <w:pPr>
+        <w:ind w:left="2880" w:hanging="360"/>
+      </w:pPr>
+    </w:lvl>
+    <w:lvl w:ilvl="4" w:tplc="04090019" w:tentative="1">
+      <w:start w:val="1"/>
+      <w:numFmt w:val="lowerLetter"/>
+      <w:lvlText w:val="%5."/>
+      <w:lvlJc w:val="left"/>
+      <w:pPr>
+        <w:ind w:left="3600" w:hanging="360"/>
+      </w:pPr>
+    </w:lvl>
+    <w:lvl w:ilvl="5" w:tplc="0409001B" w:tentative="1">
+      <w:start w:val="1"/>
+      <w:numFmt w:val="lowerRoman"/>
+      <w:lvlText w:val="%6."/>
+      <w:lvlJc w:val="right"/>
+      <w:pPr>
+        <w:ind w:left="4320" w:hanging="180"/>
+      </w:pPr>
+    </w:lvl>
+    <w:lvl w:ilvl="6" w:tplc="0409000F" w:tentative="1">
+      <w:start w:val="1"/>
+      <w:numFmt w:val="decimal"/>
+      <w:lvlText w:val="%7."/>
+      <w:lvlJc w:val="left"/>
+      <w:pPr>
+        <w:ind w:left="5040" w:hanging="360"/>
+      </w:pPr>
+    </w:lvl>
+    <w:lvl w:ilvl="7" w:tplc="04090019" w:tentative="1">
+      <w:start w:val="1"/>
+      <w:numFmt w:val="lowerLetter"/>
+      <w:lvlText w:val="%8."/>
+      <w:lvlJc w:val="left"/>
+      <w:pPr>
+        <w:ind w:left="5760" w:hanging="360"/>
+      </w:pPr>
+    </w:lvl>
+    <w:lvl w:ilvl="8" w:tplc="0409001B" w:tentative="1">
+      <w:start w:val="1"/>
+      <w:numFmt w:val="lowerRoman"/>
+      <w:lvlText w:val="%9."/>
+      <w:lvlJc w:val="right"/>
+      <w:pPr>
+        <w:ind w:left="6480" w:hanging="180"/>
+      </w:pPr>
+    </w:lvl>
+  </w:abstractNum>
+  <w:abstractNum w:abstractNumId="32">
     <w:nsid w:val="74B766F6"/>
     <w:multiLevelType w:val="multilevel"/>
     <w:tmpl w:val="6AA811FA"/>
@@ -4961,7 +9285,7 @@
       </w:rPr>
     </w:lvl>
   </w:abstractNum>
-  <w:abstractNum w:abstractNumId="25">
+  <w:abstractNum w:abstractNumId="33">
     <w:nsid w:val="7E01404A"/>
     <w:multiLevelType w:val="hybridMultilevel"/>
     <w:tmpl w:val="099617C4"/>
@@ -5050,7 +9374,7 @@
       </w:pPr>
     </w:lvl>
   </w:abstractNum>
-  <w:abstractNum w:abstractNumId="26">
+  <w:abstractNum w:abstractNumId="34">
     <w:nsid w:val="7EB4091F"/>
     <w:multiLevelType w:val="hybridMultilevel"/>
     <w:tmpl w:val="556686E8"/>
@@ -5140,85 +9464,109 @@
     </w:lvl>
   </w:abstractNum>
   <w:num w:numId="1">
+    <w:abstractNumId w:val="23"/>
+  </w:num>
+  <w:num w:numId="2">
+    <w:abstractNumId w:val="27"/>
+  </w:num>
+  <w:num w:numId="3">
+    <w:abstractNumId w:val="8"/>
+  </w:num>
+  <w:num w:numId="4">
+    <w:abstractNumId w:val="33"/>
+  </w:num>
+  <w:num w:numId="5">
+    <w:abstractNumId w:val="10"/>
+  </w:num>
+  <w:num w:numId="6">
+    <w:abstractNumId w:val="25"/>
+  </w:num>
+  <w:num w:numId="7">
+    <w:abstractNumId w:val="26"/>
+  </w:num>
+  <w:num w:numId="8">
+    <w:abstractNumId w:val="11"/>
+  </w:num>
+  <w:num w:numId="9">
+    <w:abstractNumId w:val="12"/>
+  </w:num>
+  <w:num w:numId="10">
+    <w:abstractNumId w:val="7"/>
+  </w:num>
+  <w:num w:numId="11">
     <w:abstractNumId w:val="18"/>
   </w:num>
-  <w:num w:numId="2">
-    <w:abstractNumId w:val="21"/>
-  </w:num>
-  <w:num w:numId="3">
-    <w:abstractNumId w:val="7"/>
-  </w:num>
-  <w:num w:numId="4">
-    <w:abstractNumId w:val="25"/>
-  </w:num>
-  <w:num w:numId="5">
-    <w:abstractNumId w:val="8"/>
-  </w:num>
-  <w:num w:numId="6">
-    <w:abstractNumId w:val="19"/>
-  </w:num>
-  <w:num w:numId="7">
+  <w:num w:numId="12">
     <w:abstractNumId w:val="20"/>
   </w:num>
-  <w:num w:numId="8">
-    <w:abstractNumId w:val="9"/>
-  </w:num>
-  <w:num w:numId="9">
-    <w:abstractNumId w:val="10"/>
-  </w:num>
-  <w:num w:numId="10">
-    <w:abstractNumId w:val="6"/>
-  </w:num>
-  <w:num w:numId="11">
-    <w:abstractNumId w:val="14"/>
-  </w:num>
-  <w:num w:numId="12">
-    <w:abstractNumId w:val="15"/>
-  </w:num>
   <w:num w:numId="13">
-    <w:abstractNumId w:val="12"/>
+    <w:abstractNumId w:val="16"/>
   </w:num>
   <w:num w:numId="14">
     <w:abstractNumId w:val="0"/>
   </w:num>
   <w:num w:numId="15">
-    <w:abstractNumId w:val="17"/>
+    <w:abstractNumId w:val="22"/>
   </w:num>
   <w:num w:numId="16">
+    <w:abstractNumId w:val="5"/>
+  </w:num>
+  <w:num w:numId="17">
     <w:abstractNumId w:val="4"/>
   </w:num>
-  <w:num w:numId="17">
-    <w:abstractNumId w:val="3"/>
-  </w:num>
   <w:num w:numId="18">
-    <w:abstractNumId w:val="5"/>
+    <w:abstractNumId w:val="6"/>
   </w:num>
   <w:num w:numId="19">
-    <w:abstractNumId w:val="16"/>
+    <w:abstractNumId w:val="21"/>
   </w:num>
   <w:num w:numId="20">
-    <w:abstractNumId w:val="11"/>
+    <w:abstractNumId w:val="13"/>
   </w:num>
   <w:num w:numId="21">
-    <w:abstractNumId w:val="24"/>
+    <w:abstractNumId w:val="32"/>
   </w:num>
   <w:num w:numId="22">
-    <w:abstractNumId w:val="22"/>
+    <w:abstractNumId w:val="28"/>
   </w:num>
   <w:num w:numId="23">
-    <w:abstractNumId w:val="23"/>
+    <w:abstractNumId w:val="29"/>
   </w:num>
   <w:num w:numId="24">
     <w:abstractNumId w:val="2"/>
   </w:num>
   <w:num w:numId="25">
-    <w:abstractNumId w:val="26"/>
+    <w:abstractNumId w:val="34"/>
   </w:num>
   <w:num w:numId="26">
     <w:abstractNumId w:val="1"/>
   </w:num>
   <w:num w:numId="27">
-    <w:abstractNumId w:val="13"/>
+    <w:abstractNumId w:val="17"/>
+  </w:num>
+  <w:num w:numId="28">
+    <w:abstractNumId w:val="15"/>
+  </w:num>
+  <w:num w:numId="29">
+    <w:abstractNumId w:val="24"/>
+  </w:num>
+  <w:num w:numId="30">
+    <w:abstractNumId w:val="9"/>
+  </w:num>
+  <w:num w:numId="31">
+    <w:abstractNumId w:val="14"/>
+  </w:num>
+  <w:num w:numId="32">
+    <w:abstractNumId w:val="31"/>
+  </w:num>
+  <w:num w:numId="33">
+    <w:abstractNumId w:val="3"/>
+  </w:num>
+  <w:num w:numId="34">
+    <w:abstractNumId w:val="30"/>
+  </w:num>
+  <w:num w:numId="35">
+    <w:abstractNumId w:val="19"/>
   </w:num>
 </w:numbering>
 </file>
@@ -6329,7 +10677,7 @@
 </file>
 
 <file path=customXml/itemProps1.xml><?xml version="1.0" encoding="utf-8"?>
-<ds:datastoreItem xmlns:ds="http://schemas.openxmlformats.org/officeDocument/2006/customXml" ds:itemID="{C85DFD88-5913-4AA9-A4CE-D9056349BFD5}">
+<ds:datastoreItem xmlns:ds="http://schemas.openxmlformats.org/officeDocument/2006/customXml" ds:itemID="{AFD7781F-B166-4A29-A0E2-5BEC161B06B7}">
   <ds:schemaRefs>
     <ds:schemaRef ds:uri="http://schemas.openxmlformats.org/officeDocument/2006/bibliography"/>
   </ds:schemaRefs>

</xml_diff>